<commit_message>
Caja negra de Login no completado
</commit_message>
<xml_diff>
--- a/Caja Negra.docx
+++ b/Caja Negra.docx
@@ -1,6 +1,6 @@
 
 <file path=word/document.xml><?xml version="1.0" encoding="utf-8"?>
-<w:document xmlns:wpc="http://schemas.microsoft.com/office/word/2010/wordprocessingCanvas" xmlns:cx="http://schemas.microsoft.com/office/drawing/2014/chartex" xmlns:cx1="http://schemas.microsoft.com/office/drawing/2015/9/8/chartex" xmlns:cx2="http://schemas.microsoft.com/office/drawing/2015/10/21/chartex" xmlns:cx3="http://schemas.microsoft.com/office/drawing/2016/5/9/chartex" xmlns:cx4="http://schemas.microsoft.com/office/drawing/2016/5/10/chartex" xmlns:cx5="http://schemas.microsoft.com/office/drawing/2016/5/11/chartex" xmlns:cx6="http://schemas.microsoft.com/office/drawing/2016/5/12/chartex" xmlns:cx7="http://schemas.microsoft.com/office/drawing/2016/5/13/chartex" xmlns:cx8="http://schemas.microsoft.com/office/drawing/2016/5/14/chartex" xmlns:mc="http://schemas.openxmlformats.org/markup-compatibility/2006" xmlns:aink="http://schemas.microsoft.com/office/drawing/2016/ink" xmlns:am3d="http://schemas.microsoft.com/office/drawing/2017/model3d" xmlns:o="urn:schemas-microsoft-com:office:office" xmlns:oel="http://schemas.microsoft.com/office/2019/extlst" xmlns:r="http://schemas.openxmlformats.org/officeDocument/2006/relationships" xmlns:m="http://schemas.openxmlformats.org/officeDocument/2006/math" xmlns:v="urn:schemas-microsoft-com:vml" xmlns:wp14="http://schemas.microsoft.com/office/word/2010/wordprocessingDrawing" xmlns:wp="http://schemas.openxmlformats.org/drawingml/2006/wordprocessingDrawing" xmlns:w10="urn:schemas-microsoft-com:office:word" xmlns:w="http://schemas.openxmlformats.org/wordprocessingml/2006/main" xmlns:w14="http://schemas.microsoft.com/office/word/2010/wordml" xmlns:w15="http://schemas.microsoft.com/office/word/2012/wordml" xmlns:w16cex="http://schemas.microsoft.com/office/word/2018/wordml/cex" xmlns:w16cid="http://schemas.microsoft.com/office/word/2016/wordml/cid" xmlns:w16="http://schemas.microsoft.com/office/word/2018/wordml" xmlns:w16du="http://schemas.microsoft.com/office/word/2023/wordml/word16du" xmlns:w16sdtdh="http://schemas.microsoft.com/office/word/2020/wordml/sdtdatahash" xmlns:w16sdtfl="http://schemas.microsoft.com/office/word/2024/wordml/sdtformatlock" xmlns:w16se="http://schemas.microsoft.com/office/word/2015/wordml/symex" xmlns:wpg="http://schemas.microsoft.com/office/word/2010/wordprocessingGroup" xmlns:wpi="http://schemas.microsoft.com/office/word/2010/wordprocessingInk" xmlns:wne="http://schemas.microsoft.com/office/word/2006/wordml" xmlns:wps="http://schemas.microsoft.com/office/word/2010/wordprocessingShape" mc:Ignorable="w14 w15 w16se w16cid w16 w16cex w16sdtdh w16sdtfl w16du wp14">
+<w:document xmlns:wpc="http://schemas.microsoft.com/office/word/2010/wordprocessingCanvas" xmlns:cx="http://schemas.microsoft.com/office/drawing/2014/chartex" xmlns:cx1="http://schemas.microsoft.com/office/drawing/2015/9/8/chartex" xmlns:cx2="http://schemas.microsoft.com/office/drawing/2015/10/21/chartex" xmlns:cx3="http://schemas.microsoft.com/office/drawing/2016/5/9/chartex" xmlns:cx4="http://schemas.microsoft.com/office/drawing/2016/5/10/chartex" xmlns:cx5="http://schemas.microsoft.com/office/drawing/2016/5/11/chartex" xmlns:cx6="http://schemas.microsoft.com/office/drawing/2016/5/12/chartex" xmlns:cx7="http://schemas.microsoft.com/office/drawing/2016/5/13/chartex" xmlns:cx8="http://schemas.microsoft.com/office/drawing/2016/5/14/chartex" xmlns:mc="http://schemas.openxmlformats.org/markup-compatibility/2006" xmlns:aink="http://schemas.microsoft.com/office/drawing/2016/ink" xmlns:am3d="http://schemas.microsoft.com/office/drawing/2017/model3d" xmlns:o="urn:schemas-microsoft-com:office:office" xmlns:r="http://schemas.openxmlformats.org/officeDocument/2006/relationships" xmlns:m="http://schemas.openxmlformats.org/officeDocument/2006/math" xmlns:v="urn:schemas-microsoft-com:vml" xmlns:wp14="http://schemas.microsoft.com/office/word/2010/wordprocessingDrawing" xmlns:wp="http://schemas.openxmlformats.org/drawingml/2006/wordprocessingDrawing" xmlns:w10="urn:schemas-microsoft-com:office:word" xmlns:w="http://schemas.openxmlformats.org/wordprocessingml/2006/main" xmlns:w14="http://schemas.microsoft.com/office/word/2010/wordml" xmlns:w15="http://schemas.microsoft.com/office/word/2012/wordml" xmlns:w16cex="http://schemas.microsoft.com/office/word/2018/wordml/cex" xmlns:w16cid="http://schemas.microsoft.com/office/word/2016/wordml/cid" xmlns:w16="http://schemas.microsoft.com/office/word/2018/wordml" xmlns:w16sdtdh="http://schemas.microsoft.com/office/word/2020/wordml/sdtdatahash" xmlns:w16se="http://schemas.microsoft.com/office/word/2015/wordml/symex" xmlns:wpg="http://schemas.microsoft.com/office/word/2010/wordprocessingGroup" xmlns:wpi="http://schemas.microsoft.com/office/word/2010/wordprocessingInk" xmlns:wne="http://schemas.microsoft.com/office/word/2006/wordml" xmlns:wps="http://schemas.microsoft.com/office/word/2010/wordprocessingShape" mc:Ignorable="w14 w15 w16se w16cid w16 w16cex w16sdtdh wp14">
   <w:body>
     <w:p>
       <w:r>
@@ -50,12 +50,14 @@
           <w:lang w:val="es-HN"/>
         </w:rPr>
       </w:pPr>
+      <w:proofErr w:type="spellStart"/>
       <w:r>
         <w:rPr>
           <w:lang w:val="es-HN"/>
         </w:rPr>
         <w:t>FrmLogin</w:t>
       </w:r>
+      <w:proofErr w:type="spellEnd"/>
     </w:p>
     <w:p>
       <w:pPr>
@@ -180,6 +182,7 @@
                 <w:lang w:eastAsia="es-HN"/>
               </w:rPr>
             </w:pPr>
+            <w:proofErr w:type="spellStart"/>
             <w:r>
               <w:rPr>
                 <w:rFonts w:ascii="Arial" w:eastAsia="Times New Roman" w:hAnsi="Arial" w:cs="Arial"/>
@@ -188,6 +191,7 @@
               </w:rPr>
               <w:t>Usuario</w:t>
             </w:r>
+            <w:proofErr w:type="spellEnd"/>
           </w:p>
         </w:tc>
         <w:tc>
@@ -348,15 +352,15 @@
                 <w:color w:val="000000"/>
                 <w:lang w:val="es-HN" w:eastAsia="es-HN"/>
               </w:rPr>
-              <w:t>. Caracteres especiales</w:t>
-            </w:r>
-            <w:r>
-              <w:rPr>
-                <w:rFonts w:ascii="Arial" w:eastAsia="Times New Roman" w:hAnsi="Arial" w:cs="Arial"/>
-                <w:color w:val="000000"/>
-                <w:lang w:val="es-HN" w:eastAsia="es-HN"/>
-              </w:rPr>
-              <w:t xml:space="preserve"> </w:t>
+              <w:t xml:space="preserve">. </w:t>
+            </w:r>
+            <w:r>
+              <w:rPr>
+                <w:rFonts w:ascii="Arial" w:eastAsia="Times New Roman" w:hAnsi="Arial" w:cs="Arial"/>
+                <w:color w:val="000000"/>
+                <w:lang w:val="es-HN" w:eastAsia="es-HN"/>
+              </w:rPr>
+              <w:t>Caracteres símbolos o barra espaciadora</w:t>
             </w:r>
           </w:p>
           <w:p>
@@ -561,6 +565,7 @@
                 <w:lang w:eastAsia="es-HN"/>
               </w:rPr>
             </w:pPr>
+            <w:proofErr w:type="spellStart"/>
             <w:r>
               <w:rPr>
                 <w:rFonts w:ascii="Arial" w:eastAsia="Times New Roman" w:hAnsi="Arial" w:cs="Arial"/>
@@ -569,6 +574,7 @@
               </w:rPr>
               <w:t>Contraseña</w:t>
             </w:r>
+            <w:proofErr w:type="spellEnd"/>
           </w:p>
         </w:tc>
         <w:tc>
@@ -674,7 +680,23 @@
                 <w:color w:val="000000"/>
                 <w:lang w:val="es-HN" w:eastAsia="es-HN"/>
               </w:rPr>
-              <w:t>. Espacios</w:t>
+              <w:t xml:space="preserve">. </w:t>
+            </w:r>
+            <w:r>
+              <w:rPr>
+                <w:rFonts w:ascii="Arial" w:eastAsia="Times New Roman" w:hAnsi="Arial" w:cs="Arial"/>
+                <w:color w:val="000000"/>
+                <w:lang w:val="es-HN" w:eastAsia="es-HN"/>
+              </w:rPr>
+              <w:t>Cadena con e</w:t>
+            </w:r>
+            <w:r>
+              <w:rPr>
+                <w:rFonts w:ascii="Arial" w:eastAsia="Times New Roman" w:hAnsi="Arial" w:cs="Arial"/>
+                <w:color w:val="000000"/>
+                <w:lang w:val="es-HN" w:eastAsia="es-HN"/>
+              </w:rPr>
+              <w:t>spacios</w:t>
             </w:r>
             <w:r>
               <w:rPr>
@@ -755,23 +777,15 @@
                 <w:color w:val="000000"/>
                 <w:lang w:val="es-HN" w:eastAsia="es-HN"/>
               </w:rPr>
-              <w:t>. (</w:t>
-            </w:r>
-            <w:r>
-              <w:rPr>
-                <w:rFonts w:ascii="Arial" w:eastAsia="Times New Roman" w:hAnsi="Arial" w:cs="Arial"/>
-                <w:color w:val="000000"/>
-                <w:lang w:val="es-HN" w:eastAsia="es-HN"/>
-              </w:rPr>
-              <w:t>4</w:t>
-            </w:r>
-            <w:r>
-              <w:rPr>
-                <w:rFonts w:ascii="Arial" w:eastAsia="Times New Roman" w:hAnsi="Arial" w:cs="Arial"/>
-                <w:color w:val="000000"/>
-                <w:lang w:val="es-HN" w:eastAsia="es-HN"/>
-              </w:rPr>
-              <w:t>)</w:t>
+              <w:t xml:space="preserve">. </w:t>
+            </w:r>
+            <w:r>
+              <w:rPr>
+                <w:rFonts w:ascii="Arial" w:eastAsia="Times New Roman" w:hAnsi="Arial" w:cs="Arial"/>
+                <w:color w:val="000000"/>
+                <w:lang w:val="es-HN" w:eastAsia="es-HN"/>
+              </w:rPr>
+              <w:t>Caracteres símbolos</w:t>
             </w:r>
           </w:p>
           <w:p>
@@ -948,56 +962,85 @@
         <w:tblLook w:val="04A0" w:firstRow="1" w:lastRow="0" w:firstColumn="1" w:lastColumn="0" w:noHBand="0" w:noVBand="1"/>
       </w:tblPr>
       <w:tblGrid>
-        <w:gridCol w:w="1730"/>
-        <w:gridCol w:w="976"/>
-        <w:gridCol w:w="1242"/>
-        <w:gridCol w:w="2014"/>
-        <w:gridCol w:w="3388"/>
+        <w:gridCol w:w="1475"/>
+        <w:gridCol w:w="857"/>
+        <w:gridCol w:w="1041"/>
+        <w:gridCol w:w="2007"/>
+        <w:gridCol w:w="3970"/>
       </w:tblGrid>
       <w:tr>
         <w:tc>
           <w:tcPr>
-            <w:tcW w:w="1730" w:type="dxa"/>
-          </w:tcPr>
-          <w:p>
-            <w:pPr>
-              <w:spacing w:line="276" w:lineRule="auto"/>
-              <w:rPr>
-                <w:rFonts w:ascii="Arial" w:eastAsia="Times New Roman" w:hAnsi="Arial" w:cs="Arial"/>
-                <w:color w:val="000000"/>
-                <w:lang w:eastAsia="es-HN"/>
-              </w:rPr>
-            </w:pPr>
-            <w:r>
-              <w:rPr>
-                <w:rFonts w:ascii="Arial" w:eastAsia="Times New Roman" w:hAnsi="Arial" w:cs="Arial"/>
-                <w:color w:val="000000"/>
-                <w:lang w:eastAsia="es-HN"/>
-              </w:rPr>
-              <w:t>Caso de Prueba</w:t>
-            </w:r>
-          </w:p>
-        </w:tc>
-        <w:tc>
-          <w:tcPr>
-            <w:tcW w:w="976" w:type="dxa"/>
-          </w:tcPr>
-          <w:p>
-            <w:pPr>
-              <w:spacing w:line="276" w:lineRule="auto"/>
-              <w:rPr>
-                <w:rFonts w:ascii="Arial" w:eastAsia="Times New Roman" w:hAnsi="Arial" w:cs="Arial"/>
-                <w:color w:val="000000"/>
-                <w:lang w:eastAsia="es-HN"/>
-              </w:rPr>
-            </w:pPr>
-            <w:r>
-              <w:rPr>
-                <w:rFonts w:ascii="Arial" w:eastAsia="Times New Roman" w:hAnsi="Arial" w:cs="Arial"/>
-                <w:color w:val="000000"/>
-                <w:lang w:eastAsia="es-HN"/>
-              </w:rPr>
-              <w:t>Clases Vá</w:t>
+            <w:tcW w:w="1476" w:type="dxa"/>
+          </w:tcPr>
+          <w:p>
+            <w:pPr>
+              <w:spacing w:line="276" w:lineRule="auto"/>
+              <w:rPr>
+                <w:rFonts w:ascii="Arial" w:eastAsia="Times New Roman" w:hAnsi="Arial" w:cs="Arial"/>
+                <w:color w:val="000000"/>
+                <w:lang w:eastAsia="es-HN"/>
+              </w:rPr>
+            </w:pPr>
+            <w:r>
+              <w:rPr>
+                <w:rFonts w:ascii="Arial" w:eastAsia="Times New Roman" w:hAnsi="Arial" w:cs="Arial"/>
+                <w:color w:val="000000"/>
+                <w:lang w:eastAsia="es-HN"/>
+              </w:rPr>
+              <w:t xml:space="preserve">Caso de </w:t>
+            </w:r>
+            <w:proofErr w:type="spellStart"/>
+            <w:r>
+              <w:rPr>
+                <w:rFonts w:ascii="Arial" w:eastAsia="Times New Roman" w:hAnsi="Arial" w:cs="Arial"/>
+                <w:color w:val="000000"/>
+                <w:lang w:eastAsia="es-HN"/>
+              </w:rPr>
+              <w:t>Prueba</w:t>
+            </w:r>
+            <w:proofErr w:type="spellEnd"/>
+          </w:p>
+        </w:tc>
+        <w:tc>
+          <w:tcPr>
+            <w:tcW w:w="858" w:type="dxa"/>
+          </w:tcPr>
+          <w:p>
+            <w:pPr>
+              <w:spacing w:line="276" w:lineRule="auto"/>
+              <w:rPr>
+                <w:rFonts w:ascii="Arial" w:eastAsia="Times New Roman" w:hAnsi="Arial" w:cs="Arial"/>
+                <w:color w:val="000000"/>
+                <w:lang w:eastAsia="es-HN"/>
+              </w:rPr>
+            </w:pPr>
+            <w:proofErr w:type="spellStart"/>
+            <w:r>
+              <w:rPr>
+                <w:rFonts w:ascii="Arial" w:eastAsia="Times New Roman" w:hAnsi="Arial" w:cs="Arial"/>
+                <w:color w:val="000000"/>
+                <w:lang w:eastAsia="es-HN"/>
+              </w:rPr>
+              <w:t>Clases</w:t>
+            </w:r>
+            <w:proofErr w:type="spellEnd"/>
+            <w:r>
+              <w:rPr>
+                <w:rFonts w:ascii="Arial" w:eastAsia="Times New Roman" w:hAnsi="Arial" w:cs="Arial"/>
+                <w:color w:val="000000"/>
+                <w:lang w:eastAsia="es-HN"/>
+              </w:rPr>
+              <w:t xml:space="preserve"> </w:t>
+            </w:r>
+            <w:proofErr w:type="spellStart"/>
+            <w:r>
+              <w:rPr>
+                <w:rFonts w:ascii="Arial" w:eastAsia="Times New Roman" w:hAnsi="Arial" w:cs="Arial"/>
+                <w:color w:val="000000"/>
+                <w:lang w:eastAsia="es-HN"/>
+              </w:rPr>
+              <w:t>Vá</w:t>
             </w:r>
             <w:r>
               <w:rPr>
@@ -1007,28 +1050,48 @@
               </w:rPr>
               <w:t>lidas</w:t>
             </w:r>
-          </w:p>
-        </w:tc>
-        <w:tc>
-          <w:tcPr>
-            <w:tcW w:w="1242" w:type="dxa"/>
-          </w:tcPr>
-          <w:p>
-            <w:pPr>
-              <w:spacing w:line="276" w:lineRule="auto"/>
-              <w:rPr>
-                <w:rFonts w:ascii="Arial" w:eastAsia="Times New Roman" w:hAnsi="Arial" w:cs="Arial"/>
-                <w:color w:val="000000"/>
-                <w:lang w:eastAsia="es-HN"/>
-              </w:rPr>
-            </w:pPr>
-            <w:r>
-              <w:rPr>
-                <w:rFonts w:ascii="Arial" w:eastAsia="Times New Roman" w:hAnsi="Arial" w:cs="Arial"/>
-                <w:color w:val="000000"/>
-                <w:lang w:eastAsia="es-HN"/>
-              </w:rPr>
-              <w:t>Clases Invá</w:t>
+            <w:proofErr w:type="spellEnd"/>
+          </w:p>
+        </w:tc>
+        <w:tc>
+          <w:tcPr>
+            <w:tcW w:w="1032" w:type="dxa"/>
+          </w:tcPr>
+          <w:p>
+            <w:pPr>
+              <w:spacing w:line="276" w:lineRule="auto"/>
+              <w:rPr>
+                <w:rFonts w:ascii="Arial" w:eastAsia="Times New Roman" w:hAnsi="Arial" w:cs="Arial"/>
+                <w:color w:val="000000"/>
+                <w:lang w:eastAsia="es-HN"/>
+              </w:rPr>
+            </w:pPr>
+            <w:proofErr w:type="spellStart"/>
+            <w:r>
+              <w:rPr>
+                <w:rFonts w:ascii="Arial" w:eastAsia="Times New Roman" w:hAnsi="Arial" w:cs="Arial"/>
+                <w:color w:val="000000"/>
+                <w:lang w:eastAsia="es-HN"/>
+              </w:rPr>
+              <w:t>Clases</w:t>
+            </w:r>
+            <w:proofErr w:type="spellEnd"/>
+            <w:r>
+              <w:rPr>
+                <w:rFonts w:ascii="Arial" w:eastAsia="Times New Roman" w:hAnsi="Arial" w:cs="Arial"/>
+                <w:color w:val="000000"/>
+                <w:lang w:eastAsia="es-HN"/>
+              </w:rPr>
+              <w:t xml:space="preserve"> </w:t>
+            </w:r>
+            <w:proofErr w:type="spellStart"/>
+            <w:r>
+              <w:rPr>
+                <w:rFonts w:ascii="Arial" w:eastAsia="Times New Roman" w:hAnsi="Arial" w:cs="Arial"/>
+                <w:color w:val="000000"/>
+                <w:lang w:eastAsia="es-HN"/>
+              </w:rPr>
+              <w:t>Invá</w:t>
             </w:r>
             <w:r>
               <w:rPr>
@@ -1038,11 +1101,12 @@
               </w:rPr>
               <w:t>lidas</w:t>
             </w:r>
-          </w:p>
-        </w:tc>
-        <w:tc>
-          <w:tcPr>
-            <w:tcW w:w="2014" w:type="dxa"/>
+            <w:proofErr w:type="spellEnd"/>
+          </w:p>
+        </w:tc>
+        <w:tc>
+          <w:tcPr>
+            <w:tcW w:w="2009" w:type="dxa"/>
           </w:tcPr>
           <w:p>
             <w:pPr>
@@ -1067,188 +1131,75 @@
                 <w:color w:val="000000"/>
                 <w:lang w:eastAsia="es-HN"/>
               </w:rPr>
-              <w:t xml:space="preserve"> Esperada</w:t>
-            </w:r>
-          </w:p>
-        </w:tc>
-        <w:tc>
-          <w:tcPr>
-            <w:tcW w:w="3388" w:type="dxa"/>
-          </w:tcPr>
-          <w:p>
-            <w:pPr>
-              <w:spacing w:line="276" w:lineRule="auto"/>
-              <w:rPr>
-                <w:rFonts w:ascii="Arial" w:eastAsia="Times New Roman" w:hAnsi="Arial" w:cs="Arial"/>
-                <w:color w:val="000000"/>
-                <w:lang w:eastAsia="es-HN"/>
-              </w:rPr>
-            </w:pPr>
-            <w:r>
-              <w:rPr>
-                <w:rFonts w:ascii="Arial" w:eastAsia="Times New Roman" w:hAnsi="Arial" w:cs="Arial"/>
-                <w:color w:val="000000"/>
-                <w:lang w:eastAsia="es-HN"/>
-              </w:rPr>
-              <w:t>Salida Obtenida</w:t>
-            </w:r>
+              <w:t xml:space="preserve"> </w:t>
+            </w:r>
+            <w:proofErr w:type="spellStart"/>
+            <w:r>
+              <w:rPr>
+                <w:rFonts w:ascii="Arial" w:eastAsia="Times New Roman" w:hAnsi="Arial" w:cs="Arial"/>
+                <w:color w:val="000000"/>
+                <w:lang w:eastAsia="es-HN"/>
+              </w:rPr>
+              <w:t>Esperada</w:t>
+            </w:r>
+            <w:proofErr w:type="spellEnd"/>
+          </w:p>
+        </w:tc>
+        <w:tc>
+          <w:tcPr>
+            <w:tcW w:w="3975" w:type="dxa"/>
+          </w:tcPr>
+          <w:p>
+            <w:pPr>
+              <w:spacing w:line="276" w:lineRule="auto"/>
+              <w:rPr>
+                <w:rFonts w:ascii="Arial" w:eastAsia="Times New Roman" w:hAnsi="Arial" w:cs="Arial"/>
+                <w:color w:val="000000"/>
+                <w:lang w:eastAsia="es-HN"/>
+              </w:rPr>
+            </w:pPr>
+            <w:r>
+              <w:rPr>
+                <w:rFonts w:ascii="Arial" w:eastAsia="Times New Roman" w:hAnsi="Arial" w:cs="Arial"/>
+                <w:color w:val="000000"/>
+                <w:lang w:eastAsia="es-HN"/>
+              </w:rPr>
+              <w:t xml:space="preserve">Salida </w:t>
+            </w:r>
+            <w:proofErr w:type="spellStart"/>
+            <w:r>
+              <w:rPr>
+                <w:rFonts w:ascii="Arial" w:eastAsia="Times New Roman" w:hAnsi="Arial" w:cs="Arial"/>
+                <w:color w:val="000000"/>
+                <w:lang w:eastAsia="es-HN"/>
+              </w:rPr>
+              <w:t>Obtenida</w:t>
+            </w:r>
+            <w:proofErr w:type="spellEnd"/>
           </w:p>
         </w:tc>
       </w:tr>
       <w:tr>
         <w:tc>
           <w:tcPr>
-            <w:tcW w:w="1730" w:type="dxa"/>
-          </w:tcPr>
-          <w:p>
-            <w:pPr>
-              <w:spacing w:line="276" w:lineRule="auto"/>
-              <w:rPr>
-                <w:rFonts w:ascii="Arial" w:eastAsia="Times New Roman" w:hAnsi="Arial" w:cs="Arial"/>
-                <w:color w:val="000000"/>
-                <w:lang w:val="es-HN" w:eastAsia="es-HN"/>
-              </w:rPr>
-            </w:pPr>
-            <w:r>
-              <w:rPr>
-                <w:rFonts w:ascii="Arial" w:eastAsia="Times New Roman" w:hAnsi="Arial" w:cs="Arial"/>
-                <w:color w:val="000000"/>
-                <w:lang w:val="es-HN" w:eastAsia="es-HN"/>
-              </w:rPr>
-              <w:t>(</w:t>
-            </w:r>
-            <w:r>
-              <w:rPr>
-                <w:rFonts w:ascii="Arial" w:eastAsia="Times New Roman" w:hAnsi="Arial" w:cs="Arial"/>
-                <w:color w:val="000000"/>
-                <w:lang w:val="es-HN" w:eastAsia="es-HN"/>
-              </w:rPr>
-              <w:t>037, Decano123)</w:t>
-            </w:r>
-          </w:p>
-        </w:tc>
-        <w:tc>
-          <w:tcPr>
-            <w:tcW w:w="976" w:type="dxa"/>
-          </w:tcPr>
-          <w:p>
-            <w:pPr>
-              <w:spacing w:line="276" w:lineRule="auto"/>
-              <w:rPr>
-                <w:rFonts w:ascii="Arial" w:eastAsia="Times New Roman" w:hAnsi="Arial" w:cs="Arial"/>
-                <w:color w:val="000000"/>
-                <w:lang w:eastAsia="es-HN"/>
-              </w:rPr>
-            </w:pPr>
-            <w:r>
-              <w:rPr>
-                <w:rFonts w:ascii="Arial" w:eastAsia="Times New Roman" w:hAnsi="Arial" w:cs="Arial"/>
-                <w:color w:val="000000"/>
-                <w:lang w:eastAsia="es-HN"/>
-              </w:rPr>
-              <w:t xml:space="preserve">(1, </w:t>
-            </w:r>
-            <w:r>
-              <w:rPr>
-                <w:rFonts w:ascii="Arial" w:eastAsia="Times New Roman" w:hAnsi="Arial" w:cs="Arial"/>
-                <w:color w:val="000000"/>
-                <w:lang w:eastAsia="es-HN"/>
-              </w:rPr>
-              <w:t>10</w:t>
-            </w:r>
-            <w:r>
-              <w:rPr>
-                <w:rFonts w:ascii="Arial" w:eastAsia="Times New Roman" w:hAnsi="Arial" w:cs="Arial"/>
-                <w:color w:val="000000"/>
-                <w:lang w:eastAsia="es-HN"/>
-              </w:rPr>
-              <w:t>, 1</w:t>
-            </w:r>
-            <w:r>
-              <w:rPr>
-                <w:rFonts w:ascii="Arial" w:eastAsia="Times New Roman" w:hAnsi="Arial" w:cs="Arial"/>
-                <w:color w:val="000000"/>
-                <w:lang w:eastAsia="es-HN"/>
-              </w:rPr>
-              <w:t>2)</w:t>
-            </w:r>
-          </w:p>
-        </w:tc>
-        <w:tc>
-          <w:tcPr>
-            <w:tcW w:w="1242" w:type="dxa"/>
-          </w:tcPr>
-          <w:p>
-            <w:pPr>
-              <w:spacing w:line="276" w:lineRule="auto"/>
-              <w:rPr>
-                <w:rFonts w:ascii="Arial" w:eastAsia="Times New Roman" w:hAnsi="Arial" w:cs="Arial"/>
-                <w:color w:val="000000"/>
-                <w:lang w:eastAsia="es-HN"/>
-              </w:rPr>
-            </w:pPr>
-            <w:r>
-              <w:rPr>
-                <w:rFonts w:ascii="Arial" w:eastAsia="Times New Roman" w:hAnsi="Arial" w:cs="Arial"/>
-                <w:color w:val="000000"/>
-                <w:lang w:eastAsia="es-HN"/>
-              </w:rPr>
-              <w:t>---</w:t>
-            </w:r>
-          </w:p>
-        </w:tc>
-        <w:tc>
-          <w:tcPr>
-            <w:tcW w:w="2014" w:type="dxa"/>
-          </w:tcPr>
-          <w:p>
-            <w:pPr>
-              <w:spacing w:line="276" w:lineRule="auto"/>
-              <w:rPr>
-                <w:rFonts w:ascii="Arial" w:eastAsia="Times New Roman" w:hAnsi="Arial" w:cs="Arial"/>
-                <w:color w:val="000000"/>
-                <w:lang w:val="es-HN" w:eastAsia="es-HN"/>
-              </w:rPr>
-            </w:pPr>
-            <w:r>
-              <w:rPr>
-                <w:rFonts w:ascii="Arial" w:eastAsia="Times New Roman" w:hAnsi="Arial" w:cs="Arial"/>
-                <w:color w:val="000000"/>
-                <w:lang w:val="es-HN" w:eastAsia="es-HN"/>
-              </w:rPr>
-              <w:t xml:space="preserve">Datos encontrados </w:t>
-            </w:r>
-            <w:r>
-              <w:rPr>
-                <w:rFonts w:ascii="Arial" w:eastAsia="Times New Roman" w:hAnsi="Arial" w:cs="Arial"/>
-                <w:color w:val="000000"/>
-                <w:lang w:val="es-HN" w:eastAsia="es-HN"/>
-              </w:rPr>
-              <w:t xml:space="preserve">y tabla creada </w:t>
-            </w:r>
-            <w:r>
-              <w:rPr>
-                <w:rFonts w:ascii="Arial" w:eastAsia="Times New Roman" w:hAnsi="Arial" w:cs="Arial"/>
-                <w:color w:val="000000"/>
-                <w:lang w:val="es-HN" w:eastAsia="es-HN"/>
-              </w:rPr>
-              <w:t xml:space="preserve">en la </w:t>
-            </w:r>
-            <w:r>
-              <w:rPr>
-                <w:rFonts w:ascii="Arial" w:eastAsia="Times New Roman" w:hAnsi="Arial" w:cs="Arial"/>
-                <w:color w:val="000000"/>
-                <w:lang w:val="es-HN" w:eastAsia="es-HN"/>
-              </w:rPr>
-              <w:t>ejecución “PA_Login”</w:t>
-            </w:r>
-            <w:r>
-              <w:rPr>
-                <w:rFonts w:ascii="Arial" w:eastAsia="Times New Roman" w:hAnsi="Arial" w:cs="Arial"/>
-                <w:color w:val="000000"/>
-                <w:lang w:val="es-HN" w:eastAsia="es-HN"/>
-              </w:rPr>
-              <w:t xml:space="preserve"> y permiso de </w:t>
+            <w:tcW w:w="1476" w:type="dxa"/>
+          </w:tcPr>
+          <w:p>
+            <w:pPr>
+              <w:spacing w:line="276" w:lineRule="auto"/>
+              <w:rPr>
+                <w:rFonts w:ascii="Arial" w:eastAsia="Times New Roman" w:hAnsi="Arial" w:cs="Arial"/>
+                <w:color w:val="000000"/>
+                <w:lang w:val="es-HN" w:eastAsia="es-HN"/>
+              </w:rPr>
+            </w:pPr>
+            <w:r>
+              <w:rPr>
+                <w:rFonts w:ascii="Arial" w:eastAsia="Times New Roman" w:hAnsi="Arial" w:cs="Arial"/>
+                <w:color w:val="000000"/>
+                <w:lang w:val="es-HN" w:eastAsia="es-HN"/>
+              </w:rPr>
+              <w:t xml:space="preserve">(vacío o “Usuario:”, </w:t>
             </w:r>
             <w:r>
               <w:rPr>
@@ -1257,23 +1208,209 @@
                 <w:lang w:val="es-HN" w:eastAsia="es-HN"/>
               </w:rPr>
               <w:lastRenderedPageBreak/>
-              <w:t>obtención o uso de datos en el código de “PA_Login”.</w:t>
-            </w:r>
-          </w:p>
-        </w:tc>
-        <w:tc>
-          <w:tcPr>
-            <w:tcW w:w="3388" w:type="dxa"/>
-          </w:tcPr>
-          <w:p>
-            <w:pPr>
-              <w:spacing w:line="276" w:lineRule="auto"/>
-              <w:rPr>
-                <w:rFonts w:ascii="Arial" w:eastAsia="Times New Roman" w:hAnsi="Arial" w:cs="Arial"/>
-                <w:color w:val="000000"/>
-                <w:lang w:val="es-HN" w:eastAsia="es-HN"/>
-              </w:rPr>
-            </w:pPr>
+              <w:t>vacío o “Contraseña:”)</w:t>
+            </w:r>
+          </w:p>
+        </w:tc>
+        <w:tc>
+          <w:tcPr>
+            <w:tcW w:w="858" w:type="dxa"/>
+          </w:tcPr>
+          <w:p>
+            <w:pPr>
+              <w:spacing w:line="276" w:lineRule="auto"/>
+              <w:rPr>
+                <w:rFonts w:ascii="Arial" w:eastAsia="Times New Roman" w:hAnsi="Arial" w:cs="Arial"/>
+                <w:color w:val="000000"/>
+                <w:lang w:eastAsia="es-HN"/>
+              </w:rPr>
+            </w:pPr>
+            <w:r>
+              <w:rPr>
+                <w:rFonts w:ascii="Arial" w:eastAsia="Times New Roman" w:hAnsi="Arial" w:cs="Arial"/>
+                <w:color w:val="000000"/>
+                <w:lang w:eastAsia="es-HN"/>
+              </w:rPr>
+              <w:lastRenderedPageBreak/>
+              <w:t>1</w:t>
+            </w:r>
+          </w:p>
+        </w:tc>
+        <w:tc>
+          <w:tcPr>
+            <w:tcW w:w="1032" w:type="dxa"/>
+          </w:tcPr>
+          <w:p>
+            <w:pPr>
+              <w:spacing w:line="276" w:lineRule="auto"/>
+              <w:rPr>
+                <w:rFonts w:ascii="Arial" w:eastAsia="Times New Roman" w:hAnsi="Arial" w:cs="Arial"/>
+                <w:color w:val="000000"/>
+                <w:lang w:eastAsia="es-HN"/>
+              </w:rPr>
+            </w:pPr>
+            <w:r>
+              <w:rPr>
+                <w:rFonts w:ascii="Arial" w:eastAsia="Times New Roman" w:hAnsi="Arial" w:cs="Arial"/>
+                <w:color w:val="000000"/>
+                <w:lang w:eastAsia="es-HN"/>
+              </w:rPr>
+              <w:t>7,</w:t>
+            </w:r>
+            <w:r>
+              <w:rPr>
+                <w:rFonts w:ascii="Arial" w:eastAsia="Times New Roman" w:hAnsi="Arial" w:cs="Arial"/>
+                <w:color w:val="000000"/>
+                <w:lang w:eastAsia="es-HN"/>
+              </w:rPr>
+              <w:t xml:space="preserve"> </w:t>
+            </w:r>
+            <w:r>
+              <w:rPr>
+                <w:rFonts w:ascii="Arial" w:eastAsia="Times New Roman" w:hAnsi="Arial" w:cs="Arial"/>
+                <w:color w:val="000000"/>
+                <w:lang w:eastAsia="es-HN"/>
+              </w:rPr>
+              <w:t>9,</w:t>
+            </w:r>
+            <w:r>
+              <w:rPr>
+                <w:rFonts w:ascii="Arial" w:eastAsia="Times New Roman" w:hAnsi="Arial" w:cs="Arial"/>
+                <w:color w:val="000000"/>
+                <w:lang w:eastAsia="es-HN"/>
+              </w:rPr>
+              <w:t xml:space="preserve"> </w:t>
+            </w:r>
+            <w:r>
+              <w:rPr>
+                <w:rFonts w:ascii="Arial" w:eastAsia="Times New Roman" w:hAnsi="Arial" w:cs="Arial"/>
+                <w:color w:val="000000"/>
+                <w:lang w:eastAsia="es-HN"/>
+              </w:rPr>
+              <w:t>15,</w:t>
+            </w:r>
+            <w:r>
+              <w:rPr>
+                <w:rFonts w:ascii="Arial" w:eastAsia="Times New Roman" w:hAnsi="Arial" w:cs="Arial"/>
+                <w:color w:val="000000"/>
+                <w:lang w:eastAsia="es-HN"/>
+              </w:rPr>
+              <w:t xml:space="preserve"> </w:t>
+            </w:r>
+            <w:r>
+              <w:rPr>
+                <w:rFonts w:ascii="Arial" w:eastAsia="Times New Roman" w:hAnsi="Arial" w:cs="Arial"/>
+                <w:color w:val="000000"/>
+                <w:lang w:eastAsia="es-HN"/>
+              </w:rPr>
+              <w:t>16</w:t>
+            </w:r>
+          </w:p>
+        </w:tc>
+        <w:tc>
+          <w:tcPr>
+            <w:tcW w:w="2009" w:type="dxa"/>
+          </w:tcPr>
+          <w:p>
+            <w:pPr>
+              <w:spacing w:line="276" w:lineRule="auto"/>
+              <w:rPr>
+                <w:rFonts w:ascii="Arial" w:eastAsia="Times New Roman" w:hAnsi="Arial" w:cs="Arial"/>
+                <w:color w:val="000000"/>
+                <w:lang w:val="es-HN" w:eastAsia="es-HN"/>
+              </w:rPr>
+            </w:pPr>
+            <w:r>
+              <w:rPr>
+                <w:rFonts w:ascii="Arial" w:eastAsia="Times New Roman" w:hAnsi="Arial" w:cs="Arial"/>
+                <w:color w:val="000000"/>
+                <w:lang w:val="es-HN" w:eastAsia="es-HN"/>
+              </w:rPr>
+              <w:t xml:space="preserve">Método de código </w:t>
+            </w:r>
+            <w:r>
+              <w:rPr>
+                <w:rFonts w:ascii="Arial" w:eastAsia="Times New Roman" w:hAnsi="Arial" w:cs="Arial"/>
+                <w:color w:val="000000"/>
+                <w:lang w:val="es-HN" w:eastAsia="es-HN"/>
+              </w:rPr>
+              <w:t>“</w:t>
+            </w:r>
+            <w:proofErr w:type="spellStart"/>
+            <w:r>
+              <w:rPr>
+                <w:rFonts w:ascii="Arial" w:eastAsia="Times New Roman" w:hAnsi="Arial" w:cs="Arial"/>
+                <w:color w:val="000000"/>
+                <w:lang w:val="es-HN" w:eastAsia="es-HN"/>
+              </w:rPr>
+              <w:t>LoginVale</w:t>
+            </w:r>
+            <w:proofErr w:type="spellEnd"/>
+            <w:r>
+              <w:rPr>
+                <w:rFonts w:ascii="Arial" w:eastAsia="Times New Roman" w:hAnsi="Arial" w:cs="Arial"/>
+                <w:color w:val="000000"/>
+                <w:lang w:val="es-HN" w:eastAsia="es-HN"/>
+              </w:rPr>
+              <w:t>”</w:t>
+            </w:r>
+            <w:r>
+              <w:rPr>
+                <w:rFonts w:ascii="Arial" w:eastAsia="Times New Roman" w:hAnsi="Arial" w:cs="Arial"/>
+                <w:color w:val="000000"/>
+                <w:lang w:val="es-HN" w:eastAsia="es-HN"/>
+              </w:rPr>
+              <w:t xml:space="preserve"> </w:t>
+            </w:r>
+            <w:r>
+              <w:rPr>
+                <w:rFonts w:ascii="Arial" w:eastAsia="Times New Roman" w:hAnsi="Arial" w:cs="Arial"/>
+                <w:color w:val="000000"/>
+                <w:lang w:val="es-HN" w:eastAsia="es-HN"/>
+              </w:rPr>
+              <w:lastRenderedPageBreak/>
+              <w:t>detectó vacío</w:t>
+            </w:r>
+            <w:r>
+              <w:rPr>
+                <w:rFonts w:ascii="Arial" w:eastAsia="Times New Roman" w:hAnsi="Arial" w:cs="Arial"/>
+                <w:color w:val="000000"/>
+                <w:lang w:val="es-HN" w:eastAsia="es-HN"/>
+              </w:rPr>
+              <w:t xml:space="preserve">, </w:t>
+            </w:r>
+            <w:r>
+              <w:rPr>
+                <w:rFonts w:ascii="Arial" w:eastAsia="Times New Roman" w:hAnsi="Arial" w:cs="Arial"/>
+                <w:color w:val="000000"/>
+                <w:lang w:val="es-HN" w:eastAsia="es-HN"/>
+              </w:rPr>
+              <w:t>“Usuario:” o “Contraseña:”</w:t>
+            </w:r>
+            <w:r>
+              <w:rPr>
+                <w:rFonts w:ascii="Arial" w:eastAsia="Times New Roman" w:hAnsi="Arial" w:cs="Arial"/>
+                <w:color w:val="000000"/>
+                <w:lang w:val="es-HN" w:eastAsia="es-HN"/>
+              </w:rPr>
+              <w:t xml:space="preserve"> en cadenas de usuario y contraseña </w:t>
+            </w:r>
+          </w:p>
+        </w:tc>
+        <w:tc>
+          <w:tcPr>
+            <w:tcW w:w="3975" w:type="dxa"/>
+          </w:tcPr>
+          <w:p>
+            <w:pPr>
+              <w:spacing w:line="276" w:lineRule="auto"/>
+              <w:rPr>
+                <w:rFonts w:ascii="Arial" w:eastAsia="Times New Roman" w:hAnsi="Arial" w:cs="Arial"/>
+                <w:color w:val="000000"/>
+                <w:lang w:val="es-HN" w:eastAsia="es-HN"/>
+              </w:rPr>
+            </w:pPr>
+            <w:proofErr w:type="spellStart"/>
             <w:r>
               <w:rPr>
                 <w:rFonts w:ascii="Arial" w:eastAsia="Times New Roman" w:hAnsi="Arial" w:cs="Arial"/>
@@ -1283,214 +1420,397 @@
               <w:lastRenderedPageBreak/>
               <w:t>MessageBox.Show</w:t>
             </w:r>
-          </w:p>
-          <w:p>
-            <w:pPr>
-              <w:spacing w:line="276" w:lineRule="auto"/>
-              <w:rPr>
-                <w:rFonts w:ascii="Arial" w:eastAsia="Times New Roman" w:hAnsi="Arial" w:cs="Arial"/>
-                <w:color w:val="000000"/>
-                <w:lang w:val="es-HN" w:eastAsia="es-HN"/>
-              </w:rPr>
-            </w:pPr>
-            <w:r>
-              <w:rPr>
-                <w:rFonts w:ascii="Arial" w:eastAsia="Times New Roman" w:hAnsi="Arial" w:cs="Arial"/>
-                <w:color w:val="000000"/>
-                <w:lang w:val="es-HN" w:eastAsia="es-HN"/>
-              </w:rPr>
-              <w:t>(</w:t>
-            </w:r>
-            <w:r>
-              <w:rPr>
-                <w:rFonts w:ascii="Arial" w:eastAsia="Times New Roman" w:hAnsi="Arial" w:cs="Arial"/>
-                <w:color w:val="000000"/>
-                <w:lang w:val="es-HN" w:eastAsia="es-HN"/>
-              </w:rPr>
-              <w:t>$</w:t>
-            </w:r>
-            <w:r>
-              <w:rPr>
-                <w:rFonts w:ascii="Arial" w:eastAsia="Times New Roman" w:hAnsi="Arial" w:cs="Arial"/>
-                <w:color w:val="000000"/>
-                <w:lang w:val="es-HN" w:eastAsia="es-HN"/>
-              </w:rPr>
-              <w:t>“</w:t>
-            </w:r>
-            <w:r>
-              <w:rPr>
-                <w:rFonts w:ascii="Arial" w:eastAsia="Times New Roman" w:hAnsi="Arial" w:cs="Arial"/>
-                <w:color w:val="000000"/>
-                <w:lang w:val="es-HN" w:eastAsia="es-HN"/>
-              </w:rPr>
-              <w:t xml:space="preserve">Bienvenido(a), </w:t>
-            </w:r>
-            <w:r>
-              <w:rPr>
-                <w:rFonts w:ascii="Arial" w:eastAsia="Times New Roman" w:hAnsi="Arial" w:cs="Arial"/>
-                <w:color w:val="000000"/>
-                <w:lang w:val="es-HN" w:eastAsia="es-HN"/>
-              </w:rPr>
-              <w:t>{nombre} {apellido}. Su rol es: {rolUsuario}"</w:t>
-            </w:r>
-            <w:r>
-              <w:rPr>
-                <w:rFonts w:ascii="Arial" w:eastAsia="Times New Roman" w:hAnsi="Arial" w:cs="Arial"/>
-                <w:color w:val="000000"/>
-                <w:lang w:val="es-HN" w:eastAsia="es-HN"/>
-              </w:rPr>
-              <w:t>);</w:t>
-            </w:r>
-          </w:p>
-          <w:p>
-            <w:pPr>
-              <w:spacing w:line="276" w:lineRule="auto"/>
-              <w:rPr>
-                <w:rFonts w:ascii="Arial" w:eastAsia="Times New Roman" w:hAnsi="Arial" w:cs="Arial"/>
-                <w:color w:val="000000"/>
-                <w:lang w:val="es-HN" w:eastAsia="es-HN"/>
-              </w:rPr>
-            </w:pPr>
+            <w:proofErr w:type="spellEnd"/>
+            <w:r>
+              <w:rPr>
+                <w:rFonts w:ascii="Arial" w:eastAsia="Times New Roman" w:hAnsi="Arial" w:cs="Arial"/>
+                <w:color w:val="000000"/>
+                <w:lang w:val="es-HN" w:eastAsia="es-HN"/>
+              </w:rPr>
+              <w:t>("Datos no ingresados, ingrese sus datos"</w:t>
+            </w:r>
+            <w:r>
+              <w:rPr>
+                <w:rFonts w:ascii="Arial" w:eastAsia="Times New Roman" w:hAnsi="Arial" w:cs="Arial"/>
+                <w:color w:val="000000"/>
+                <w:lang w:val="es-HN" w:eastAsia="es-HN"/>
+              </w:rPr>
+              <w:t>)</w:t>
+            </w:r>
           </w:p>
         </w:tc>
       </w:tr>
       <w:tr>
         <w:tc>
           <w:tcPr>
-            <w:tcW w:w="1730" w:type="dxa"/>
-          </w:tcPr>
-          <w:p>
-            <w:pPr>
-              <w:spacing w:line="276" w:lineRule="auto"/>
-              <w:rPr>
-                <w:rFonts w:ascii="Arial" w:eastAsia="Times New Roman" w:hAnsi="Arial" w:cs="Arial"/>
-                <w:color w:val="000000"/>
-                <w:lang w:val="es-HN" w:eastAsia="es-HN"/>
-              </w:rPr>
-            </w:pPr>
-            <w:r>
-              <w:rPr>
-                <w:rFonts w:ascii="Arial" w:eastAsia="Times New Roman" w:hAnsi="Arial" w:cs="Arial"/>
-                <w:color w:val="000000"/>
-                <w:lang w:val="es-HN" w:eastAsia="es-HN"/>
-              </w:rPr>
-              <w:t>(</w:t>
-            </w:r>
-            <w:r>
-              <w:rPr>
-                <w:rFonts w:ascii="Arial" w:eastAsia="Times New Roman" w:hAnsi="Arial" w:cs="Arial"/>
-                <w:color w:val="000000"/>
-                <w:lang w:val="es-HN" w:eastAsia="es-HN"/>
-              </w:rPr>
-              <w:t>2, vacío o “Contraseña:”)</w:t>
-            </w:r>
-          </w:p>
-        </w:tc>
-        <w:tc>
-          <w:tcPr>
-            <w:tcW w:w="976" w:type="dxa"/>
-          </w:tcPr>
-          <w:p>
-            <w:pPr>
-              <w:spacing w:line="276" w:lineRule="auto"/>
-              <w:rPr>
-                <w:rFonts w:ascii="Arial" w:eastAsia="Times New Roman" w:hAnsi="Arial" w:cs="Arial"/>
-                <w:color w:val="000000"/>
-                <w:lang w:eastAsia="es-HN"/>
-              </w:rPr>
-            </w:pPr>
-            <w:r>
-              <w:rPr>
-                <w:rFonts w:ascii="Arial" w:eastAsia="Times New Roman" w:hAnsi="Arial" w:cs="Arial"/>
-                <w:color w:val="000000"/>
-                <w:lang w:eastAsia="es-HN"/>
-              </w:rPr>
-              <w:t>(1)</w:t>
-            </w:r>
-          </w:p>
-        </w:tc>
-        <w:tc>
-          <w:tcPr>
-            <w:tcW w:w="1242" w:type="dxa"/>
-          </w:tcPr>
-          <w:p>
-            <w:pPr>
-              <w:spacing w:line="276" w:lineRule="auto"/>
-              <w:rPr>
-                <w:rFonts w:ascii="Arial" w:eastAsia="Times New Roman" w:hAnsi="Arial" w:cs="Arial"/>
-                <w:color w:val="000000"/>
-                <w:lang w:eastAsia="es-HN"/>
-              </w:rPr>
-            </w:pPr>
-            <w:r>
-              <w:rPr>
-                <w:rFonts w:ascii="Arial" w:eastAsia="Times New Roman" w:hAnsi="Arial" w:cs="Arial"/>
-                <w:color w:val="000000"/>
-                <w:lang w:eastAsia="es-HN"/>
-              </w:rPr>
-              <w:t>(</w:t>
-            </w:r>
-            <w:r>
-              <w:rPr>
-                <w:rFonts w:ascii="Arial" w:eastAsia="Times New Roman" w:hAnsi="Arial" w:cs="Arial"/>
-                <w:color w:val="000000"/>
-                <w:lang w:eastAsia="es-HN"/>
-              </w:rPr>
-              <w:t>14,15,16)</w:t>
-            </w:r>
-          </w:p>
-        </w:tc>
-        <w:tc>
-          <w:tcPr>
-            <w:tcW w:w="2014" w:type="dxa"/>
-          </w:tcPr>
-          <w:p>
-            <w:pPr>
-              <w:spacing w:line="276" w:lineRule="auto"/>
-              <w:rPr>
-                <w:rFonts w:ascii="Arial" w:eastAsia="Times New Roman" w:hAnsi="Arial" w:cs="Arial"/>
-                <w:color w:val="000000"/>
-                <w:lang w:val="es-HN" w:eastAsia="es-HN"/>
-              </w:rPr>
-            </w:pPr>
-            <w:r>
-              <w:rPr>
-                <w:rFonts w:ascii="Arial" w:eastAsia="Times New Roman" w:hAnsi="Arial" w:cs="Arial"/>
-                <w:color w:val="000000"/>
-                <w:lang w:val="es-HN" w:eastAsia="es-HN"/>
-              </w:rPr>
-              <w:t>Método de código “CasoContraseña” detectó vacío o “Contraseña:” en la cadena de contraseña</w:t>
-            </w:r>
-            <w:r>
-              <w:rPr>
-                <w:rFonts w:ascii="Arial" w:eastAsia="Times New Roman" w:hAnsi="Arial" w:cs="Arial"/>
-                <w:color w:val="000000"/>
-                <w:lang w:val="es-HN" w:eastAsia="es-HN"/>
-              </w:rPr>
-              <w:t>, con botón o con Enter</w:t>
-            </w:r>
-          </w:p>
-        </w:tc>
-        <w:tc>
-          <w:tcPr>
-            <w:tcW w:w="3388" w:type="dxa"/>
-          </w:tcPr>
-          <w:p>
-            <w:pPr>
-              <w:spacing w:line="276" w:lineRule="auto"/>
-              <w:rPr>
-                <w:rFonts w:ascii="Arial" w:eastAsia="Times New Roman" w:hAnsi="Arial" w:cs="Arial"/>
-                <w:color w:val="000000"/>
-                <w:lang w:val="es-HN" w:eastAsia="es-HN"/>
-              </w:rPr>
-            </w:pPr>
-            <w:r>
-              <w:rPr>
-                <w:rFonts w:ascii="Arial" w:eastAsia="Times New Roman" w:hAnsi="Arial" w:cs="Arial"/>
-                <w:color w:val="000000"/>
-                <w:lang w:val="es-HN" w:eastAsia="es-HN"/>
-              </w:rPr>
-              <w:t>MessageBox.Show("Contraseña no puede quedar vacía, en caso de no obtener, consultar al administrador."</w:t>
+            <w:tcW w:w="1476" w:type="dxa"/>
+          </w:tcPr>
+          <w:p>
+            <w:pPr>
+              <w:spacing w:line="276" w:lineRule="auto"/>
+              <w:rPr>
+                <w:rFonts w:ascii="Arial" w:eastAsia="Times New Roman" w:hAnsi="Arial" w:cs="Arial"/>
+                <w:color w:val="000000"/>
+                <w:lang w:val="es-HN" w:eastAsia="es-HN"/>
+              </w:rPr>
+            </w:pPr>
+            <w:r>
+              <w:rPr>
+                <w:rFonts w:ascii="Arial" w:eastAsia="Times New Roman" w:hAnsi="Arial" w:cs="Arial"/>
+                <w:color w:val="000000"/>
+                <w:lang w:val="es-HN" w:eastAsia="es-HN"/>
+              </w:rPr>
+              <w:t>(12345, “1234ABCD” o “Decano123” o “_” o “Decano12</w:t>
+            </w:r>
+          </w:p>
+          <w:p>
+            <w:pPr>
+              <w:spacing w:line="276" w:lineRule="auto"/>
+              <w:rPr>
+                <w:rFonts w:ascii="Arial" w:eastAsia="Times New Roman" w:hAnsi="Arial" w:cs="Arial"/>
+                <w:color w:val="000000"/>
+                <w:lang w:val="es-HN" w:eastAsia="es-HN"/>
+              </w:rPr>
+            </w:pPr>
+            <w:r>
+              <w:rPr>
+                <w:rFonts w:ascii="Arial" w:eastAsia="Times New Roman" w:hAnsi="Arial" w:cs="Arial"/>
+                <w:color w:val="000000"/>
+                <w:lang w:val="es-HN" w:eastAsia="es-HN"/>
+              </w:rPr>
+              <w:t>3”</w:t>
+            </w:r>
+            <w:r>
+              <w:rPr>
+                <w:rFonts w:ascii="Arial" w:eastAsia="Times New Roman" w:hAnsi="Arial" w:cs="Arial"/>
+                <w:color w:val="000000"/>
+                <w:lang w:val="es-HN" w:eastAsia="es-HN"/>
+              </w:rPr>
+              <w:t xml:space="preserve"> o </w:t>
+            </w:r>
+            <w:r>
+              <w:rPr>
+                <w:rFonts w:ascii="Arial" w:eastAsia="Times New Roman" w:hAnsi="Arial" w:cs="Arial"/>
+                <w:color w:val="000000"/>
+                <w:lang w:val="es-HN" w:eastAsia="es-HN"/>
+              </w:rPr>
+              <w:t>“_” o “,” o “-“ o entre otros conocidos</w:t>
+            </w:r>
+            <w:r>
+              <w:rPr>
+                <w:rFonts w:ascii="Arial" w:eastAsia="Times New Roman" w:hAnsi="Arial" w:cs="Arial"/>
+                <w:color w:val="000000"/>
+                <w:lang w:val="es-HN" w:eastAsia="es-HN"/>
+              </w:rPr>
+              <w:t xml:space="preserve"> o vacío</w:t>
+            </w:r>
+            <w:r>
+              <w:rPr>
+                <w:rFonts w:ascii="Arial" w:eastAsia="Times New Roman" w:hAnsi="Arial" w:cs="Arial"/>
+                <w:color w:val="000000"/>
+                <w:lang w:val="es-HN" w:eastAsia="es-HN"/>
+              </w:rPr>
+              <w:t xml:space="preserve"> o </w:t>
+            </w:r>
+            <w:r>
+              <w:rPr>
+                <w:rFonts w:ascii="Arial" w:eastAsia="Times New Roman" w:hAnsi="Arial" w:cs="Arial"/>
+                <w:color w:val="000000"/>
+                <w:lang w:val="es-HN" w:eastAsia="es-HN"/>
+              </w:rPr>
+              <w:t>“Contraseña:” o “Contraseña Nueva:”</w:t>
+            </w:r>
+            <w:r>
+              <w:rPr>
+                <w:rFonts w:ascii="Arial" w:eastAsia="Times New Roman" w:hAnsi="Arial" w:cs="Arial"/>
+                <w:color w:val="000000"/>
+                <w:lang w:val="es-HN" w:eastAsia="es-HN"/>
+              </w:rPr>
+              <w:t xml:space="preserve"> o </w:t>
+            </w:r>
+            <w:r>
+              <w:rPr>
+                <w:rFonts w:ascii="Arial" w:eastAsia="Times New Roman" w:hAnsi="Arial" w:cs="Arial"/>
+                <w:color w:val="000000"/>
+                <w:lang w:val="es-HN" w:eastAsia="es-HN"/>
+              </w:rPr>
+              <w:t>“1234ABC</w:t>
+            </w:r>
+          </w:p>
+          <w:p>
+            <w:pPr>
+              <w:spacing w:line="276" w:lineRule="auto"/>
+              <w:rPr>
+                <w:rFonts w:ascii="Arial" w:eastAsia="Times New Roman" w:hAnsi="Arial" w:cs="Arial"/>
+                <w:color w:val="000000"/>
+                <w:lang w:val="es-HN" w:eastAsia="es-HN"/>
+              </w:rPr>
+            </w:pPr>
+            <w:r>
+              <w:rPr>
+                <w:rFonts w:ascii="Arial" w:eastAsia="Times New Roman" w:hAnsi="Arial" w:cs="Arial"/>
+                <w:color w:val="000000"/>
+                <w:lang w:val="es-HN" w:eastAsia="es-HN"/>
+              </w:rPr>
+              <w:t>D”</w:t>
+            </w:r>
+            <w:r>
+              <w:rPr>
+                <w:rFonts w:ascii="Arial" w:eastAsia="Times New Roman" w:hAnsi="Arial" w:cs="Arial"/>
+                <w:color w:val="000000"/>
+                <w:lang w:val="es-HN" w:eastAsia="es-HN"/>
+              </w:rPr>
+              <w:t>, “1234</w:t>
+            </w:r>
+            <w:r>
+              <w:rPr>
+                <w:rFonts w:ascii="Arial" w:eastAsia="Times New Roman" w:hAnsi="Arial" w:cs="Arial"/>
+                <w:color w:val="000000"/>
+                <w:lang w:val="es-HN" w:eastAsia="es-HN"/>
+              </w:rPr>
+              <w:t>”</w:t>
+            </w:r>
+            <w:r>
+              <w:rPr>
+                <w:rFonts w:ascii="Arial" w:eastAsia="Times New Roman" w:hAnsi="Arial" w:cs="Arial"/>
+                <w:color w:val="000000"/>
+                <w:lang w:val="es-HN" w:eastAsia="es-HN"/>
+              </w:rPr>
+              <w:t>)</w:t>
+            </w:r>
+          </w:p>
+        </w:tc>
+        <w:tc>
+          <w:tcPr>
+            <w:tcW w:w="858" w:type="dxa"/>
+          </w:tcPr>
+          <w:p>
+            <w:pPr>
+              <w:spacing w:line="276" w:lineRule="auto"/>
+              <w:rPr>
+                <w:rFonts w:ascii="Arial" w:eastAsia="Times New Roman" w:hAnsi="Arial" w:cs="Arial"/>
+                <w:color w:val="000000"/>
+                <w:lang w:eastAsia="es-HN"/>
+              </w:rPr>
+            </w:pPr>
+            <w:r>
+              <w:rPr>
+                <w:rFonts w:ascii="Arial" w:eastAsia="Times New Roman" w:hAnsi="Arial" w:cs="Arial"/>
+                <w:color w:val="000000"/>
+                <w:lang w:eastAsia="es-HN"/>
+              </w:rPr>
+              <w:t>10, 11, 12, 13</w:t>
+            </w:r>
+          </w:p>
+        </w:tc>
+        <w:tc>
+          <w:tcPr>
+            <w:tcW w:w="1032" w:type="dxa"/>
+          </w:tcPr>
+          <w:p>
+            <w:pPr>
+              <w:spacing w:line="276" w:lineRule="auto"/>
+              <w:rPr>
+                <w:rFonts w:ascii="Arial" w:eastAsia="Times New Roman" w:hAnsi="Arial" w:cs="Arial"/>
+                <w:color w:val="000000"/>
+                <w:lang w:eastAsia="es-HN"/>
+              </w:rPr>
+            </w:pPr>
+            <w:r>
+              <w:rPr>
+                <w:rFonts w:ascii="Arial" w:eastAsia="Times New Roman" w:hAnsi="Arial" w:cs="Arial"/>
+                <w:color w:val="000000"/>
+                <w:lang w:eastAsia="es-HN"/>
+              </w:rPr>
+              <w:t>3, 9</w:t>
+            </w:r>
+            <w:r>
+              <w:rPr>
+                <w:rFonts w:ascii="Arial" w:eastAsia="Times New Roman" w:hAnsi="Arial" w:cs="Arial"/>
+                <w:color w:val="000000"/>
+                <w:lang w:eastAsia="es-HN"/>
+              </w:rPr>
+              <w:t>, 14, 15, 16, 17</w:t>
+            </w:r>
+          </w:p>
+        </w:tc>
+        <w:tc>
+          <w:tcPr>
+            <w:tcW w:w="2009" w:type="dxa"/>
+          </w:tcPr>
+          <w:p>
+            <w:pPr>
+              <w:spacing w:line="276" w:lineRule="auto"/>
+              <w:rPr>
+                <w:rFonts w:ascii="Arial" w:eastAsia="Times New Roman" w:hAnsi="Arial" w:cs="Arial"/>
+                <w:color w:val="000000"/>
+                <w:lang w:val="es-HN" w:eastAsia="es-HN"/>
+              </w:rPr>
+            </w:pPr>
+            <w:r>
+              <w:rPr>
+                <w:rFonts w:ascii="Arial" w:eastAsia="Times New Roman" w:hAnsi="Arial" w:cs="Arial"/>
+                <w:color w:val="000000"/>
+                <w:lang w:val="es-HN" w:eastAsia="es-HN"/>
+              </w:rPr>
+              <w:t xml:space="preserve">Método de código </w:t>
+            </w:r>
+            <w:r>
+              <w:rPr>
+                <w:rFonts w:ascii="Arial" w:eastAsia="Times New Roman" w:hAnsi="Arial" w:cs="Arial"/>
+                <w:color w:val="000000"/>
+                <w:lang w:val="es-HN" w:eastAsia="es-HN"/>
+              </w:rPr>
+              <w:t>“</w:t>
+            </w:r>
+            <w:proofErr w:type="spellStart"/>
+            <w:r>
+              <w:rPr>
+                <w:rFonts w:ascii="Arial" w:eastAsia="Times New Roman" w:hAnsi="Arial" w:cs="Arial"/>
+                <w:color w:val="000000"/>
+                <w:lang w:val="es-HN" w:eastAsia="es-HN"/>
+              </w:rPr>
+              <w:t>LoginVale</w:t>
+            </w:r>
+            <w:proofErr w:type="spellEnd"/>
+            <w:r>
+              <w:rPr>
+                <w:rFonts w:ascii="Arial" w:eastAsia="Times New Roman" w:hAnsi="Arial" w:cs="Arial"/>
+                <w:color w:val="000000"/>
+                <w:lang w:val="es-HN" w:eastAsia="es-HN"/>
+              </w:rPr>
+              <w:t>”</w:t>
+            </w:r>
+            <w:r>
+              <w:rPr>
+                <w:rFonts w:ascii="Arial" w:eastAsia="Times New Roman" w:hAnsi="Arial" w:cs="Arial"/>
+                <w:color w:val="000000"/>
+                <w:lang w:val="es-HN" w:eastAsia="es-HN"/>
+              </w:rPr>
+              <w:t xml:space="preserve"> detectó </w:t>
+            </w:r>
+            <w:r>
+              <w:rPr>
+                <w:rFonts w:ascii="Arial" w:eastAsia="Times New Roman" w:hAnsi="Arial" w:cs="Arial"/>
+                <w:color w:val="000000"/>
+                <w:lang w:val="es-HN" w:eastAsia="es-HN"/>
+              </w:rPr>
+              <w:t>diferente a “Usuario:</w:t>
+            </w:r>
+            <w:r>
+              <w:rPr>
+                <w:rFonts w:ascii="Arial" w:eastAsia="Times New Roman" w:hAnsi="Arial" w:cs="Arial"/>
+                <w:color w:val="000000"/>
+                <w:lang w:val="es-HN" w:eastAsia="es-HN"/>
+              </w:rPr>
+              <w:t>”</w:t>
+            </w:r>
+            <w:r>
+              <w:rPr>
+                <w:rFonts w:ascii="Arial" w:eastAsia="Times New Roman" w:hAnsi="Arial" w:cs="Arial"/>
+                <w:color w:val="000000"/>
+                <w:lang w:val="es-HN" w:eastAsia="es-HN"/>
+              </w:rPr>
+              <w:t xml:space="preserve"> </w:t>
+            </w:r>
+            <w:r>
+              <w:rPr>
+                <w:rFonts w:ascii="Arial" w:eastAsia="Times New Roman" w:hAnsi="Arial" w:cs="Arial"/>
+                <w:color w:val="000000"/>
+                <w:lang w:val="es-HN" w:eastAsia="es-HN"/>
+              </w:rPr>
+              <w:t>y</w:t>
+            </w:r>
+            <w:r>
+              <w:rPr>
+                <w:rFonts w:ascii="Arial" w:eastAsia="Times New Roman" w:hAnsi="Arial" w:cs="Arial"/>
+                <w:color w:val="000000"/>
+                <w:lang w:val="es-HN" w:eastAsia="es-HN"/>
+              </w:rPr>
+              <w:t xml:space="preserve"> caracteres mayores</w:t>
+            </w:r>
+            <w:r>
+              <w:rPr>
+                <w:rFonts w:ascii="Arial" w:eastAsia="Times New Roman" w:hAnsi="Arial" w:cs="Arial"/>
+                <w:color w:val="000000"/>
+                <w:lang w:val="es-HN" w:eastAsia="es-HN"/>
+              </w:rPr>
+              <w:t xml:space="preserve"> a 4 </w:t>
+            </w:r>
+            <w:r>
+              <w:rPr>
+                <w:rFonts w:ascii="Arial" w:eastAsia="Times New Roman" w:hAnsi="Arial" w:cs="Arial"/>
+                <w:color w:val="000000"/>
+                <w:lang w:val="es-HN" w:eastAsia="es-HN"/>
+              </w:rPr>
+              <w:t xml:space="preserve">en la </w:t>
+            </w:r>
+            <w:r>
+              <w:rPr>
+                <w:rFonts w:ascii="Arial" w:eastAsia="Times New Roman" w:hAnsi="Arial" w:cs="Arial"/>
+                <w:color w:val="000000"/>
+                <w:lang w:val="es-HN" w:eastAsia="es-HN"/>
+              </w:rPr>
+              <w:t xml:space="preserve">cadena de </w:t>
+            </w:r>
+            <w:r>
+              <w:rPr>
+                <w:rFonts w:ascii="Arial" w:eastAsia="Times New Roman" w:hAnsi="Arial" w:cs="Arial"/>
+                <w:color w:val="000000"/>
+                <w:lang w:val="es-HN" w:eastAsia="es-HN"/>
+              </w:rPr>
+              <w:t>usuario</w:t>
+            </w:r>
+            <w:r>
+              <w:rPr>
+                <w:rFonts w:ascii="Arial" w:eastAsia="Times New Roman" w:hAnsi="Arial" w:cs="Arial"/>
+                <w:color w:val="000000"/>
+                <w:lang w:val="es-HN" w:eastAsia="es-HN"/>
+              </w:rPr>
+              <w:t xml:space="preserve">, con botón o </w:t>
+            </w:r>
+            <w:proofErr w:type="spellStart"/>
+            <w:r>
+              <w:rPr>
+                <w:rFonts w:ascii="Arial" w:eastAsia="Times New Roman" w:hAnsi="Arial" w:cs="Arial"/>
+                <w:color w:val="000000"/>
+                <w:lang w:val="es-HN" w:eastAsia="es-HN"/>
+              </w:rPr>
+              <w:t>Enter</w:t>
+            </w:r>
+            <w:proofErr w:type="spellEnd"/>
+          </w:p>
+        </w:tc>
+        <w:tc>
+          <w:tcPr>
+            <w:tcW w:w="3975" w:type="dxa"/>
+          </w:tcPr>
+          <w:p>
+            <w:pPr>
+              <w:spacing w:line="276" w:lineRule="auto"/>
+              <w:rPr>
+                <w:rFonts w:ascii="Arial" w:eastAsia="Times New Roman" w:hAnsi="Arial" w:cs="Arial"/>
+                <w:color w:val="000000"/>
+                <w:lang w:val="es-HN" w:eastAsia="es-HN"/>
+              </w:rPr>
+            </w:pPr>
+            <w:proofErr w:type="spellStart"/>
+            <w:r>
+              <w:rPr>
+                <w:rFonts w:ascii="Arial" w:eastAsia="Times New Roman" w:hAnsi="Arial" w:cs="Arial"/>
+                <w:color w:val="000000"/>
+                <w:lang w:val="es-HN" w:eastAsia="es-HN"/>
+              </w:rPr>
+              <w:t>MessageBox.Show</w:t>
+            </w:r>
+            <w:proofErr w:type="spellEnd"/>
+            <w:r>
+              <w:rPr>
+                <w:rFonts w:ascii="Arial" w:eastAsia="Times New Roman" w:hAnsi="Arial" w:cs="Arial"/>
+                <w:color w:val="000000"/>
+                <w:lang w:val="es-HN" w:eastAsia="es-HN"/>
+              </w:rPr>
+              <w:t>("Su usuario debe contener cuatro o menos caracteres."</w:t>
             </w:r>
             <w:r>
               <w:rPr>
@@ -1499,24 +1819,6 @@
                 <w:lang w:val="es-HN" w:eastAsia="es-HN"/>
               </w:rPr>
               <w:t>);</w:t>
-            </w:r>
-          </w:p>
-          <w:p>
-            <w:pPr>
-              <w:spacing w:line="276" w:lineRule="auto"/>
-              <w:rPr>
-                <w:rFonts w:ascii="Arial" w:eastAsia="Times New Roman" w:hAnsi="Arial" w:cs="Arial"/>
-                <w:color w:val="000000"/>
-                <w:lang w:val="es-HN" w:eastAsia="es-HN"/>
-              </w:rPr>
-            </w:pPr>
-            <w:r>
-              <w:rPr>
-                <w:rFonts w:ascii="Arial" w:eastAsia="Times New Roman" w:hAnsi="Arial" w:cs="Arial"/>
-                <w:color w:val="000000"/>
-                <w:lang w:val="es-HN" w:eastAsia="es-HN"/>
-              </w:rPr>
-              <w:t xml:space="preserve">        </w:t>
             </w:r>
           </w:p>
         </w:tc>
@@ -1524,76 +1826,22 @@
       <w:tr>
         <w:tc>
           <w:tcPr>
-            <w:tcW w:w="1730" w:type="dxa"/>
-          </w:tcPr>
-          <w:p>
-            <w:pPr>
-              <w:spacing w:line="276" w:lineRule="auto"/>
-              <w:rPr>
-                <w:rFonts w:ascii="Arial" w:eastAsia="Times New Roman" w:hAnsi="Arial" w:cs="Arial"/>
-                <w:color w:val="000000"/>
-                <w:lang w:val="es-HN" w:eastAsia="es-HN"/>
-              </w:rPr>
-            </w:pPr>
-            <w:r>
-              <w:rPr>
-                <w:rFonts w:ascii="Arial" w:eastAsia="Times New Roman" w:hAnsi="Arial" w:cs="Arial"/>
-                <w:color w:val="000000"/>
-                <w:lang w:val="es-HN" w:eastAsia="es-HN"/>
-              </w:rPr>
-              <w:t>(2</w:t>
-            </w:r>
-            <w:r>
-              <w:rPr>
-                <w:rFonts w:ascii="Arial" w:eastAsia="Times New Roman" w:hAnsi="Arial" w:cs="Arial"/>
-                <w:color w:val="000000"/>
-                <w:lang w:val="es-HN" w:eastAsia="es-HN"/>
-              </w:rPr>
-              <w:t>1</w:t>
-            </w:r>
-            <w:r>
-              <w:rPr>
-                <w:rFonts w:ascii="Arial" w:eastAsia="Times New Roman" w:hAnsi="Arial" w:cs="Arial"/>
-                <w:color w:val="000000"/>
-                <w:lang w:val="es-HN" w:eastAsia="es-HN"/>
-              </w:rPr>
-              <w:t>, vacío o “Contraseña:”)</w:t>
-            </w:r>
-          </w:p>
-        </w:tc>
-        <w:tc>
-          <w:tcPr>
-            <w:tcW w:w="976" w:type="dxa"/>
-          </w:tcPr>
-          <w:p>
-            <w:pPr>
-              <w:spacing w:line="276" w:lineRule="auto"/>
-              <w:rPr>
-                <w:rFonts w:ascii="Arial" w:eastAsia="Times New Roman" w:hAnsi="Arial" w:cs="Arial"/>
-                <w:color w:val="000000"/>
-                <w:lang w:eastAsia="es-HN"/>
-              </w:rPr>
-            </w:pPr>
-          </w:p>
-        </w:tc>
-        <w:tc>
-          <w:tcPr>
-            <w:tcW w:w="1242" w:type="dxa"/>
-          </w:tcPr>
-          <w:p>
-            <w:pPr>
-              <w:spacing w:line="276" w:lineRule="auto"/>
-              <w:rPr>
-                <w:rFonts w:ascii="Arial" w:eastAsia="Times New Roman" w:hAnsi="Arial" w:cs="Arial"/>
-                <w:color w:val="000000"/>
-                <w:lang w:eastAsia="es-HN"/>
-              </w:rPr>
-            </w:pPr>
-            <w:r>
-              <w:rPr>
-                <w:rFonts w:ascii="Arial" w:eastAsia="Times New Roman" w:hAnsi="Arial" w:cs="Arial"/>
-                <w:color w:val="000000"/>
-                <w:lang w:eastAsia="es-HN"/>
+            <w:tcW w:w="1476" w:type="dxa"/>
+          </w:tcPr>
+          <w:p>
+            <w:pPr>
+              <w:spacing w:line="276" w:lineRule="auto"/>
+              <w:rPr>
+                <w:rFonts w:ascii="Arial" w:eastAsia="Times New Roman" w:hAnsi="Arial" w:cs="Arial"/>
+                <w:color w:val="000000"/>
+                <w:lang w:val="es-HN" w:eastAsia="es-HN"/>
+              </w:rPr>
+            </w:pPr>
+            <w:r>
+              <w:rPr>
+                <w:rFonts w:ascii="Arial" w:eastAsia="Times New Roman" w:hAnsi="Arial" w:cs="Arial"/>
+                <w:color w:val="000000"/>
+                <w:lang w:val="es-HN" w:eastAsia="es-HN"/>
               </w:rPr>
               <w:t>(</w:t>
             </w:r>
@@ -1601,63 +1849,117 @@
               <w:rPr>
                 <w:rFonts w:ascii="Arial" w:eastAsia="Times New Roman" w:hAnsi="Arial" w:cs="Arial"/>
                 <w:color w:val="000000"/>
-                <w:lang w:eastAsia="es-HN"/>
-              </w:rPr>
-              <w:t xml:space="preserve">9, </w:t>
-            </w:r>
-            <w:r>
-              <w:rPr>
-                <w:rFonts w:ascii="Arial" w:eastAsia="Times New Roman" w:hAnsi="Arial" w:cs="Arial"/>
-                <w:color w:val="000000"/>
-                <w:lang w:eastAsia="es-HN"/>
-              </w:rPr>
-              <w:t>1</w:t>
-            </w:r>
-            <w:r>
-              <w:rPr>
-                <w:rFonts w:ascii="Arial" w:eastAsia="Times New Roman" w:hAnsi="Arial" w:cs="Arial"/>
-                <w:color w:val="000000"/>
-                <w:lang w:eastAsia="es-HN"/>
-              </w:rPr>
-              <w:t>5</w:t>
-            </w:r>
-            <w:r>
-              <w:rPr>
-                <w:rFonts w:ascii="Arial" w:eastAsia="Times New Roman" w:hAnsi="Arial" w:cs="Arial"/>
-                <w:color w:val="000000"/>
-                <w:lang w:eastAsia="es-HN"/>
-              </w:rPr>
-              <w:t>,1</w:t>
-            </w:r>
-            <w:r>
-              <w:rPr>
-                <w:rFonts w:ascii="Arial" w:eastAsia="Times New Roman" w:hAnsi="Arial" w:cs="Arial"/>
-                <w:color w:val="000000"/>
-                <w:lang w:eastAsia="es-HN"/>
-              </w:rPr>
-              <w:t>6</w:t>
-            </w:r>
-            <w:r>
-              <w:rPr>
-                <w:rFonts w:ascii="Arial" w:eastAsia="Times New Roman" w:hAnsi="Arial" w:cs="Arial"/>
-                <w:color w:val="000000"/>
-                <w:lang w:eastAsia="es-HN"/>
-              </w:rPr>
-              <w:t>,1</w:t>
-            </w:r>
-            <w:r>
-              <w:rPr>
-                <w:rFonts w:ascii="Arial" w:eastAsia="Times New Roman" w:hAnsi="Arial" w:cs="Arial"/>
-                <w:color w:val="000000"/>
-                <w:lang w:eastAsia="es-HN"/>
-              </w:rPr>
-              <w:t>7</w:t>
-            </w:r>
-            <w:r>
-              <w:rPr>
-                <w:rFonts w:ascii="Arial" w:eastAsia="Times New Roman" w:hAnsi="Arial" w:cs="Arial"/>
-                <w:color w:val="000000"/>
-                <w:lang w:eastAsia="es-HN"/>
+                <w:lang w:val="es-HN" w:eastAsia="es-HN"/>
+              </w:rPr>
+              <w:t>“_” o “,” o “-“ o entre otros conocidos</w:t>
+            </w:r>
+            <w:r>
+              <w:rPr>
+                <w:rFonts w:ascii="Arial" w:eastAsia="Times New Roman" w:hAnsi="Arial" w:cs="Arial"/>
+                <w:color w:val="000000"/>
+                <w:lang w:val="es-HN" w:eastAsia="es-HN"/>
+              </w:rPr>
+              <w:t xml:space="preserve">, </w:t>
+            </w:r>
+            <w:r>
+              <w:rPr>
+                <w:rFonts w:ascii="Arial" w:eastAsia="Times New Roman" w:hAnsi="Arial" w:cs="Arial"/>
+                <w:color w:val="000000"/>
+                <w:lang w:val="es-HN" w:eastAsia="es-HN"/>
+              </w:rPr>
+              <w:t>“1234ABCD” o “Decano123” o “_” o “Decano12</w:t>
+            </w:r>
+          </w:p>
+          <w:p>
+            <w:pPr>
+              <w:spacing w:line="276" w:lineRule="auto"/>
+              <w:rPr>
+                <w:rFonts w:ascii="Arial" w:eastAsia="Times New Roman" w:hAnsi="Arial" w:cs="Arial"/>
+                <w:color w:val="000000"/>
+                <w:lang w:val="es-HN" w:eastAsia="es-HN"/>
+              </w:rPr>
+            </w:pPr>
+            <w:r>
+              <w:rPr>
+                <w:rFonts w:ascii="Arial" w:eastAsia="Times New Roman" w:hAnsi="Arial" w:cs="Arial"/>
+                <w:color w:val="000000"/>
+                <w:lang w:val="es-HN" w:eastAsia="es-HN"/>
+              </w:rPr>
+              <w:t xml:space="preserve">3” o “_” o “,” o “-“ o entre otros conocidos o vacío </w:t>
+            </w:r>
+            <w:r>
+              <w:rPr>
+                <w:rFonts w:ascii="Arial" w:eastAsia="Times New Roman" w:hAnsi="Arial" w:cs="Arial"/>
+                <w:color w:val="000000"/>
+                <w:lang w:val="es-HN" w:eastAsia="es-HN"/>
+              </w:rPr>
+              <w:t xml:space="preserve">o </w:t>
+            </w:r>
+            <w:r>
+              <w:rPr>
+                <w:rFonts w:ascii="Arial" w:eastAsia="Times New Roman" w:hAnsi="Arial" w:cs="Arial"/>
+                <w:color w:val="000000"/>
+                <w:lang w:val="es-HN" w:eastAsia="es-HN"/>
+              </w:rPr>
+              <w:t xml:space="preserve">“Contraseña:” o “Contraseña </w:t>
+            </w:r>
+            <w:proofErr w:type="spellStart"/>
+            <w:r>
+              <w:rPr>
+                <w:rFonts w:ascii="Arial" w:eastAsia="Times New Roman" w:hAnsi="Arial" w:cs="Arial"/>
+                <w:color w:val="000000"/>
+                <w:lang w:val="es-HN" w:eastAsia="es-HN"/>
+              </w:rPr>
+              <w:t>Nueva:”</w:t>
+            </w:r>
+            <w:r>
+              <w:rPr>
+                <w:rFonts w:ascii="Arial" w:eastAsia="Times New Roman" w:hAnsi="Arial" w:cs="Arial"/>
+                <w:color w:val="000000"/>
+                <w:lang w:val="es-HN" w:eastAsia="es-HN"/>
+              </w:rPr>
+              <w:t>o</w:t>
+            </w:r>
+            <w:proofErr w:type="spellEnd"/>
+            <w:r>
+              <w:rPr>
+                <w:rFonts w:ascii="Arial" w:eastAsia="Times New Roman" w:hAnsi="Arial" w:cs="Arial"/>
+                <w:color w:val="000000"/>
+                <w:lang w:val="es-HN" w:eastAsia="es-HN"/>
+              </w:rPr>
+              <w:t xml:space="preserve"> “1234ABC</w:t>
+            </w:r>
+          </w:p>
+          <w:p>
+            <w:pPr>
+              <w:spacing w:line="276" w:lineRule="auto"/>
+              <w:rPr>
+                <w:rFonts w:ascii="Arial" w:eastAsia="Times New Roman" w:hAnsi="Arial" w:cs="Arial"/>
+                <w:color w:val="000000"/>
+                <w:lang w:val="es-HN" w:eastAsia="es-HN"/>
+              </w:rPr>
+            </w:pPr>
+            <w:r>
+              <w:rPr>
+                <w:rFonts w:ascii="Arial" w:eastAsia="Times New Roman" w:hAnsi="Arial" w:cs="Arial"/>
+                <w:color w:val="000000"/>
+                <w:lang w:val="es-HN" w:eastAsia="es-HN"/>
+              </w:rPr>
+              <w:t>D”, “1234</w:t>
+            </w:r>
+            <w:r>
+              <w:rPr>
+                <w:rFonts w:ascii="Arial" w:eastAsia="Times New Roman" w:hAnsi="Arial" w:cs="Arial"/>
+                <w:color w:val="000000"/>
+                <w:lang w:val="es-HN" w:eastAsia="es-HN"/>
+              </w:rPr>
+              <w:t>”</w:t>
+            </w:r>
+            <w:r>
+              <w:rPr>
+                <w:rFonts w:ascii="Arial" w:eastAsia="Times New Roman" w:hAnsi="Arial" w:cs="Arial"/>
+                <w:color w:val="000000"/>
+                <w:lang w:val="es-HN" w:eastAsia="es-HN"/>
               </w:rPr>
               <w:t>)</w:t>
             </w:r>
@@ -1665,63 +1967,227 @@
         </w:tc>
         <w:tc>
           <w:tcPr>
-            <w:tcW w:w="2014" w:type="dxa"/>
-          </w:tcPr>
-          <w:p>
-            <w:pPr>
-              <w:spacing w:line="276" w:lineRule="auto"/>
-              <w:rPr>
-                <w:rFonts w:ascii="Arial" w:eastAsia="Times New Roman" w:hAnsi="Arial" w:cs="Arial"/>
-                <w:color w:val="000000"/>
-                <w:lang w:val="es-HN" w:eastAsia="es-HN"/>
-              </w:rPr>
-            </w:pPr>
-            <w:r>
-              <w:rPr>
-                <w:rFonts w:ascii="Arial" w:eastAsia="Times New Roman" w:hAnsi="Arial" w:cs="Arial"/>
-                <w:color w:val="000000"/>
-                <w:lang w:val="es-HN" w:eastAsia="es-HN"/>
-              </w:rPr>
-              <w:t>Método de código “CasoContraseña” detectó vacío o “Contraseña:” en la cadena de contraseña</w:t>
-            </w:r>
-            <w:r>
-              <w:rPr>
-                <w:rFonts w:ascii="Arial" w:eastAsia="Times New Roman" w:hAnsi="Arial" w:cs="Arial"/>
-                <w:color w:val="000000"/>
-                <w:lang w:val="es-HN" w:eastAsia="es-HN"/>
-              </w:rPr>
-              <w:t>, con botón o con Enter</w:t>
-            </w:r>
-          </w:p>
-        </w:tc>
-        <w:tc>
-          <w:tcPr>
-            <w:tcW w:w="3388" w:type="dxa"/>
-          </w:tcPr>
-          <w:p>
-            <w:pPr>
-              <w:spacing w:line="276" w:lineRule="auto"/>
-              <w:rPr>
-                <w:rFonts w:ascii="Arial" w:eastAsia="Times New Roman" w:hAnsi="Arial" w:cs="Arial"/>
-                <w:color w:val="000000"/>
-                <w:lang w:val="es-HN" w:eastAsia="es-HN"/>
-              </w:rPr>
-            </w:pPr>
-            <w:r>
-              <w:rPr>
-                <w:rFonts w:ascii="Arial" w:eastAsia="Times New Roman" w:hAnsi="Arial" w:cs="Arial"/>
-                <w:color w:val="000000"/>
-                <w:lang w:val="es-HN" w:eastAsia="es-HN"/>
-              </w:rPr>
-              <w:t>MessageBox.Show("Contraseña no puede quedar vacía, en caso de no obtener, consultar al administrador."</w:t>
-            </w:r>
-            <w:r>
-              <w:rPr>
-                <w:rFonts w:ascii="Arial" w:eastAsia="Times New Roman" w:hAnsi="Arial" w:cs="Arial"/>
-                <w:color w:val="000000"/>
-                <w:lang w:val="es-HN" w:eastAsia="es-HN"/>
-              </w:rPr>
-              <w:t>);</w:t>
+            <w:tcW w:w="858" w:type="dxa"/>
+          </w:tcPr>
+          <w:p>
+            <w:pPr>
+              <w:spacing w:line="276" w:lineRule="auto"/>
+              <w:rPr>
+                <w:rFonts w:ascii="Arial" w:eastAsia="Times New Roman" w:hAnsi="Arial" w:cs="Arial"/>
+                <w:color w:val="000000"/>
+                <w:lang w:eastAsia="es-HN"/>
+              </w:rPr>
+            </w:pPr>
+            <w:r>
+              <w:rPr>
+                <w:rFonts w:ascii="Arial" w:eastAsia="Times New Roman" w:hAnsi="Arial" w:cs="Arial"/>
+                <w:color w:val="000000"/>
+                <w:lang w:eastAsia="es-HN"/>
+              </w:rPr>
+              <w:t>10, 11, 12, 13</w:t>
+            </w:r>
+          </w:p>
+        </w:tc>
+        <w:tc>
+          <w:tcPr>
+            <w:tcW w:w="1032" w:type="dxa"/>
+          </w:tcPr>
+          <w:p>
+            <w:pPr>
+              <w:spacing w:line="276" w:lineRule="auto"/>
+              <w:rPr>
+                <w:rFonts w:ascii="Arial" w:eastAsia="Times New Roman" w:hAnsi="Arial" w:cs="Arial"/>
+                <w:color w:val="000000"/>
+                <w:lang w:eastAsia="es-HN"/>
+              </w:rPr>
+            </w:pPr>
+            <w:r>
+              <w:rPr>
+                <w:rFonts w:ascii="Arial" w:eastAsia="Times New Roman" w:hAnsi="Arial" w:cs="Arial"/>
+                <w:color w:val="000000"/>
+                <w:lang w:eastAsia="es-HN"/>
+              </w:rPr>
+              <w:t>4,</w:t>
+            </w:r>
+            <w:r>
+              <w:rPr>
+                <w:rFonts w:ascii="Arial" w:eastAsia="Times New Roman" w:hAnsi="Arial" w:cs="Arial"/>
+                <w:color w:val="000000"/>
+                <w:lang w:eastAsia="es-HN"/>
+              </w:rPr>
+              <w:t xml:space="preserve"> </w:t>
+            </w:r>
+            <w:r>
+              <w:rPr>
+                <w:rFonts w:ascii="Arial" w:eastAsia="Times New Roman" w:hAnsi="Arial" w:cs="Arial"/>
+                <w:color w:val="000000"/>
+                <w:lang w:eastAsia="es-HN"/>
+              </w:rPr>
+              <w:t>7,</w:t>
+            </w:r>
+            <w:r>
+              <w:rPr>
+                <w:rFonts w:ascii="Arial" w:eastAsia="Times New Roman" w:hAnsi="Arial" w:cs="Arial"/>
+                <w:color w:val="000000"/>
+                <w:lang w:eastAsia="es-HN"/>
+              </w:rPr>
+              <w:t xml:space="preserve"> </w:t>
+            </w:r>
+            <w:r>
+              <w:rPr>
+                <w:rFonts w:ascii="Arial" w:eastAsia="Times New Roman" w:hAnsi="Arial" w:cs="Arial"/>
+                <w:color w:val="000000"/>
+                <w:lang w:eastAsia="es-HN"/>
+              </w:rPr>
+              <w:t>8,</w:t>
+            </w:r>
+            <w:r>
+              <w:rPr>
+                <w:rFonts w:ascii="Arial" w:eastAsia="Times New Roman" w:hAnsi="Arial" w:cs="Arial"/>
+                <w:color w:val="000000"/>
+                <w:lang w:eastAsia="es-HN"/>
+              </w:rPr>
+              <w:t xml:space="preserve"> </w:t>
+            </w:r>
+            <w:r>
+              <w:rPr>
+                <w:rFonts w:ascii="Arial" w:eastAsia="Times New Roman" w:hAnsi="Arial" w:cs="Arial"/>
+                <w:color w:val="000000"/>
+                <w:lang w:eastAsia="es-HN"/>
+              </w:rPr>
+              <w:t>9</w:t>
+            </w:r>
+            <w:r>
+              <w:rPr>
+                <w:rFonts w:ascii="Arial" w:eastAsia="Times New Roman" w:hAnsi="Arial" w:cs="Arial"/>
+                <w:color w:val="000000"/>
+                <w:lang w:eastAsia="es-HN"/>
+              </w:rPr>
+              <w:t xml:space="preserve">, </w:t>
+            </w:r>
+            <w:r>
+              <w:rPr>
+                <w:rFonts w:ascii="Arial" w:eastAsia="Times New Roman" w:hAnsi="Arial" w:cs="Arial"/>
+                <w:color w:val="000000"/>
+                <w:lang w:eastAsia="es-HN"/>
+              </w:rPr>
+              <w:t>14, 15, 16, 17</w:t>
+            </w:r>
+          </w:p>
+        </w:tc>
+        <w:tc>
+          <w:tcPr>
+            <w:tcW w:w="2009" w:type="dxa"/>
+          </w:tcPr>
+          <w:p>
+            <w:pPr>
+              <w:spacing w:line="276" w:lineRule="auto"/>
+              <w:rPr>
+                <w:rFonts w:ascii="Arial" w:eastAsia="Times New Roman" w:hAnsi="Arial" w:cs="Arial"/>
+                <w:color w:val="000000"/>
+                <w:lang w:val="es-HN" w:eastAsia="es-HN"/>
+              </w:rPr>
+            </w:pPr>
+            <w:r>
+              <w:rPr>
+                <w:rFonts w:ascii="Arial" w:eastAsia="Times New Roman" w:hAnsi="Arial" w:cs="Arial"/>
+                <w:color w:val="000000"/>
+                <w:lang w:val="es-HN" w:eastAsia="es-HN"/>
+              </w:rPr>
+              <w:t xml:space="preserve">Método de código de control </w:t>
+            </w:r>
+            <w:proofErr w:type="spellStart"/>
+            <w:r>
+              <w:rPr>
+                <w:rFonts w:ascii="Arial" w:eastAsia="Times New Roman" w:hAnsi="Arial" w:cs="Arial"/>
+                <w:color w:val="000000"/>
+                <w:lang w:val="es-HN" w:eastAsia="es-HN"/>
+              </w:rPr>
+              <w:t>txtusuario_KeyPress</w:t>
+            </w:r>
+            <w:proofErr w:type="spellEnd"/>
+            <w:r>
+              <w:rPr>
+                <w:rFonts w:ascii="Arial" w:eastAsia="Times New Roman" w:hAnsi="Arial" w:cs="Arial"/>
+                <w:color w:val="000000"/>
+                <w:lang w:val="es-HN" w:eastAsia="es-HN"/>
+              </w:rPr>
+              <w:t xml:space="preserve"> detectó un carácter del teclado que no es </w:t>
+            </w:r>
+            <w:r>
+              <w:rPr>
+                <w:rFonts w:ascii="Arial" w:eastAsia="Times New Roman" w:hAnsi="Arial" w:cs="Arial"/>
+                <w:color w:val="000000"/>
+                <w:lang w:val="es-HN" w:eastAsia="es-HN"/>
+              </w:rPr>
+              <w:t>con diferencia del teclado “retroceso”</w:t>
+            </w:r>
+          </w:p>
+        </w:tc>
+        <w:tc>
+          <w:tcPr>
+            <w:tcW w:w="3975" w:type="dxa"/>
+          </w:tcPr>
+          <w:p>
+            <w:pPr>
+              <w:spacing w:line="276" w:lineRule="auto"/>
+              <w:rPr>
+                <w:rFonts w:ascii="Arial" w:eastAsia="Times New Roman" w:hAnsi="Arial" w:cs="Arial"/>
+                <w:color w:val="000000"/>
+                <w:lang w:val="es-HN" w:eastAsia="es-HN"/>
+              </w:rPr>
+            </w:pPr>
+            <w:proofErr w:type="spellStart"/>
+            <w:r>
+              <w:rPr>
+                <w:rFonts w:ascii="Arial" w:eastAsia="Times New Roman" w:hAnsi="Arial" w:cs="Arial"/>
+                <w:color w:val="000000"/>
+                <w:lang w:val="es-HN" w:eastAsia="es-HN"/>
+              </w:rPr>
+              <w:t>e.Handled</w:t>
+            </w:r>
+            <w:proofErr w:type="spellEnd"/>
+            <w:r>
+              <w:rPr>
+                <w:rFonts w:ascii="Arial" w:eastAsia="Times New Roman" w:hAnsi="Arial" w:cs="Arial"/>
+                <w:color w:val="000000"/>
+                <w:lang w:val="es-HN" w:eastAsia="es-HN"/>
+              </w:rPr>
+              <w:t xml:space="preserve"> = true;</w:t>
+            </w:r>
+            <w:r>
+              <w:rPr>
+                <w:rFonts w:ascii="Arial" w:eastAsia="Times New Roman" w:hAnsi="Arial" w:cs="Arial"/>
+                <w:color w:val="000000"/>
+                <w:lang w:val="es-HN" w:eastAsia="es-HN"/>
+              </w:rPr>
+              <w:t xml:space="preserve"> </w:t>
+            </w:r>
+          </w:p>
+          <w:p>
+            <w:pPr>
+              <w:spacing w:line="276" w:lineRule="auto"/>
+              <w:rPr>
+                <w:rFonts w:ascii="Arial" w:eastAsia="Times New Roman" w:hAnsi="Arial" w:cs="Arial"/>
+                <w:color w:val="000000"/>
+                <w:lang w:val="es-HN" w:eastAsia="es-HN"/>
+              </w:rPr>
+            </w:pPr>
+            <w:r>
+              <w:rPr>
+                <w:rFonts w:ascii="Arial" w:eastAsia="Times New Roman" w:hAnsi="Arial" w:cs="Arial"/>
+                <w:color w:val="000000"/>
+                <w:lang w:val="es-HN" w:eastAsia="es-HN"/>
+              </w:rPr>
+              <w:t>//Línea 123 de Form1</w:t>
+            </w:r>
+            <w:r>
+              <w:rPr>
+                <w:rFonts w:ascii="Arial" w:eastAsia="Times New Roman" w:hAnsi="Arial" w:cs="Arial"/>
+                <w:color w:val="000000"/>
+                <w:lang w:val="es-HN" w:eastAsia="es-HN"/>
+              </w:rPr>
+              <w:t>, el resultado es que no se escribe barra espaciadora, o un símbolo del teclado</w:t>
             </w:r>
           </w:p>
         </w:tc>
@@ -1729,54 +2195,1664 @@
       <w:tr>
         <w:tc>
           <w:tcPr>
-            <w:tcW w:w="1730" w:type="dxa"/>
-          </w:tcPr>
-          <w:p>
-            <w:pPr>
-              <w:spacing w:line="276" w:lineRule="auto"/>
-              <w:rPr>
-                <w:rFonts w:ascii="Arial" w:eastAsia="Times New Roman" w:hAnsi="Arial" w:cs="Arial"/>
-                <w:color w:val="000000"/>
-                <w:lang w:val="es-HN" w:eastAsia="es-HN"/>
-              </w:rPr>
-            </w:pPr>
-            <w:r>
-              <w:rPr>
-                <w:rFonts w:ascii="Arial" w:eastAsia="Times New Roman" w:hAnsi="Arial" w:cs="Arial"/>
-                <w:color w:val="000000"/>
-                <w:lang w:val="es-HN" w:eastAsia="es-HN"/>
-              </w:rPr>
-              <w:t xml:space="preserve">(2, </w:t>
-            </w:r>
-            <w:r>
-              <w:rPr>
-                <w:rFonts w:ascii="Arial" w:eastAsia="Times New Roman" w:hAnsi="Arial" w:cs="Arial"/>
-                <w:color w:val="000000"/>
-                <w:lang w:val="es-HN" w:eastAsia="es-HN"/>
-              </w:rPr>
-              <w:t>“</w:t>
-            </w:r>
-            <w:r>
-              <w:rPr>
-                <w:rFonts w:ascii="Arial" w:eastAsia="Times New Roman" w:hAnsi="Arial" w:cs="Arial"/>
-                <w:color w:val="000000"/>
-                <w:lang w:val="es-HN" w:eastAsia="es-HN"/>
-              </w:rPr>
-              <w:t>super1</w:t>
-            </w:r>
-            <w:r>
-              <w:rPr>
-                <w:rFonts w:ascii="Arial" w:eastAsia="Times New Roman" w:hAnsi="Arial" w:cs="Arial"/>
-                <w:color w:val="000000"/>
-                <w:lang w:val="es-HN" w:eastAsia="es-HN"/>
-              </w:rPr>
-              <w:t>”)</w:t>
-            </w:r>
-          </w:p>
-        </w:tc>
-        <w:tc>
-          <w:tcPr>
-            <w:tcW w:w="976" w:type="dxa"/>
+            <w:tcW w:w="1476" w:type="dxa"/>
+          </w:tcPr>
+          <w:p>
+            <w:pPr>
+              <w:spacing w:line="276" w:lineRule="auto"/>
+              <w:rPr>
+                <w:rFonts w:ascii="Arial" w:eastAsia="Times New Roman" w:hAnsi="Arial" w:cs="Arial"/>
+                <w:color w:val="000000"/>
+                <w:lang w:val="es-HN" w:eastAsia="es-HN"/>
+              </w:rPr>
+            </w:pPr>
+            <w:r>
+              <w:rPr>
+                <w:rFonts w:ascii="Arial" w:eastAsia="Times New Roman" w:hAnsi="Arial" w:cs="Arial"/>
+                <w:color w:val="000000"/>
+                <w:lang w:val="es-HN" w:eastAsia="es-HN"/>
+              </w:rPr>
+              <w:lastRenderedPageBreak/>
+              <w:t>(“a”</w:t>
+            </w:r>
+            <w:r>
+              <w:rPr>
+                <w:rFonts w:ascii="Arial" w:eastAsia="Times New Roman" w:hAnsi="Arial" w:cs="Arial"/>
+                <w:color w:val="000000"/>
+                <w:lang w:val="es-HN" w:eastAsia="es-HN"/>
+              </w:rPr>
+              <w:t xml:space="preserve">, </w:t>
+            </w:r>
+            <w:r>
+              <w:rPr>
+                <w:rFonts w:ascii="Arial" w:eastAsia="Times New Roman" w:hAnsi="Arial" w:cs="Arial"/>
+                <w:color w:val="000000"/>
+                <w:lang w:val="es-HN" w:eastAsia="es-HN"/>
+              </w:rPr>
+              <w:t>“1234ABCD” o “Decano123” o “_” o “Decano12</w:t>
+            </w:r>
+          </w:p>
+          <w:p>
+            <w:pPr>
+              <w:spacing w:line="276" w:lineRule="auto"/>
+              <w:rPr>
+                <w:rFonts w:ascii="Arial" w:eastAsia="Times New Roman" w:hAnsi="Arial" w:cs="Arial"/>
+                <w:color w:val="000000"/>
+                <w:lang w:val="es-HN" w:eastAsia="es-HN"/>
+              </w:rPr>
+            </w:pPr>
+            <w:r>
+              <w:rPr>
+                <w:rFonts w:ascii="Arial" w:eastAsia="Times New Roman" w:hAnsi="Arial" w:cs="Arial"/>
+                <w:color w:val="000000"/>
+                <w:lang w:val="es-HN" w:eastAsia="es-HN"/>
+              </w:rPr>
+              <w:t xml:space="preserve">3” o “_” o “,” o “-“ o entre otros conocidos o vacío o </w:t>
+            </w:r>
+            <w:r>
+              <w:rPr>
+                <w:rFonts w:ascii="Arial" w:eastAsia="Times New Roman" w:hAnsi="Arial" w:cs="Arial"/>
+                <w:color w:val="000000"/>
+                <w:lang w:val="es-HN" w:eastAsia="es-HN"/>
+              </w:rPr>
+              <w:t>“Contraseña:” o “Contraseña Nueva:”</w:t>
+            </w:r>
+            <w:r>
+              <w:rPr>
+                <w:rFonts w:ascii="Arial" w:eastAsia="Times New Roman" w:hAnsi="Arial" w:cs="Arial"/>
+                <w:color w:val="000000"/>
+                <w:lang w:val="es-HN" w:eastAsia="es-HN"/>
+              </w:rPr>
+              <w:t xml:space="preserve">  o </w:t>
+            </w:r>
+            <w:r>
+              <w:rPr>
+                <w:rFonts w:ascii="Arial" w:eastAsia="Times New Roman" w:hAnsi="Arial" w:cs="Arial"/>
+                <w:color w:val="000000"/>
+                <w:lang w:val="es-HN" w:eastAsia="es-HN"/>
+              </w:rPr>
+              <w:t>“1234ABC</w:t>
+            </w:r>
+          </w:p>
+          <w:p>
+            <w:pPr>
+              <w:spacing w:line="276" w:lineRule="auto"/>
+              <w:rPr>
+                <w:rFonts w:ascii="Arial" w:eastAsia="Times New Roman" w:hAnsi="Arial" w:cs="Arial"/>
+                <w:color w:val="000000"/>
+                <w:lang w:val="es-HN" w:eastAsia="es-HN"/>
+              </w:rPr>
+            </w:pPr>
+            <w:r>
+              <w:rPr>
+                <w:rFonts w:ascii="Arial" w:eastAsia="Times New Roman" w:hAnsi="Arial" w:cs="Arial"/>
+                <w:color w:val="000000"/>
+                <w:lang w:val="es-HN" w:eastAsia="es-HN"/>
+              </w:rPr>
+              <w:t>D”, “1234</w:t>
+            </w:r>
+            <w:r>
+              <w:rPr>
+                <w:rFonts w:ascii="Arial" w:eastAsia="Times New Roman" w:hAnsi="Arial" w:cs="Arial"/>
+                <w:color w:val="000000"/>
+                <w:lang w:val="es-HN" w:eastAsia="es-HN"/>
+              </w:rPr>
+              <w:t>”</w:t>
+            </w:r>
+            <w:r>
+              <w:rPr>
+                <w:rFonts w:ascii="Arial" w:eastAsia="Times New Roman" w:hAnsi="Arial" w:cs="Arial"/>
+                <w:color w:val="000000"/>
+                <w:lang w:val="es-HN" w:eastAsia="es-HN"/>
+              </w:rPr>
+              <w:t>)</w:t>
+            </w:r>
+          </w:p>
+        </w:tc>
+        <w:tc>
+          <w:tcPr>
+            <w:tcW w:w="858" w:type="dxa"/>
+          </w:tcPr>
+          <w:p>
+            <w:pPr>
+              <w:spacing w:line="276" w:lineRule="auto"/>
+              <w:rPr>
+                <w:rFonts w:ascii="Arial" w:eastAsia="Times New Roman" w:hAnsi="Arial" w:cs="Arial"/>
+                <w:color w:val="000000"/>
+                <w:lang w:eastAsia="es-HN"/>
+              </w:rPr>
+            </w:pPr>
+            <w:r>
+              <w:rPr>
+                <w:rFonts w:ascii="Arial" w:eastAsia="Times New Roman" w:hAnsi="Arial" w:cs="Arial"/>
+                <w:color w:val="000000"/>
+                <w:lang w:eastAsia="es-HN"/>
+              </w:rPr>
+              <w:t>10, 11, 12, 13</w:t>
+            </w:r>
+          </w:p>
+        </w:tc>
+        <w:tc>
+          <w:tcPr>
+            <w:tcW w:w="1032" w:type="dxa"/>
+          </w:tcPr>
+          <w:p>
+            <w:pPr>
+              <w:spacing w:line="276" w:lineRule="auto"/>
+              <w:rPr>
+                <w:rFonts w:ascii="Arial" w:eastAsia="Times New Roman" w:hAnsi="Arial" w:cs="Arial"/>
+                <w:color w:val="000000"/>
+                <w:lang w:eastAsia="es-HN"/>
+              </w:rPr>
+            </w:pPr>
+            <w:r>
+              <w:rPr>
+                <w:rFonts w:ascii="Arial" w:eastAsia="Times New Roman" w:hAnsi="Arial" w:cs="Arial"/>
+                <w:color w:val="000000"/>
+                <w:lang w:eastAsia="es-HN"/>
+              </w:rPr>
+              <w:t>5</w:t>
+            </w:r>
+            <w:r>
+              <w:rPr>
+                <w:rFonts w:ascii="Arial" w:eastAsia="Times New Roman" w:hAnsi="Arial" w:cs="Arial"/>
+                <w:color w:val="000000"/>
+                <w:lang w:eastAsia="es-HN"/>
+              </w:rPr>
+              <w:t>,</w:t>
+            </w:r>
+            <w:r>
+              <w:rPr>
+                <w:rFonts w:ascii="Arial" w:eastAsia="Times New Roman" w:hAnsi="Arial" w:cs="Arial"/>
+                <w:color w:val="000000"/>
+                <w:lang w:eastAsia="es-HN"/>
+              </w:rPr>
+              <w:t xml:space="preserve"> </w:t>
+            </w:r>
+            <w:r>
+              <w:rPr>
+                <w:rFonts w:ascii="Arial" w:eastAsia="Times New Roman" w:hAnsi="Arial" w:cs="Arial"/>
+                <w:color w:val="000000"/>
+                <w:lang w:eastAsia="es-HN"/>
+              </w:rPr>
+              <w:t>9</w:t>
+            </w:r>
+            <w:r>
+              <w:rPr>
+                <w:rFonts w:ascii="Arial" w:eastAsia="Times New Roman" w:hAnsi="Arial" w:cs="Arial"/>
+                <w:color w:val="000000"/>
+                <w:lang w:eastAsia="es-HN"/>
+              </w:rPr>
+              <w:t xml:space="preserve">, </w:t>
+            </w:r>
+            <w:r>
+              <w:rPr>
+                <w:rFonts w:ascii="Arial" w:eastAsia="Times New Roman" w:hAnsi="Arial" w:cs="Arial"/>
+                <w:color w:val="000000"/>
+                <w:lang w:eastAsia="es-HN"/>
+              </w:rPr>
+              <w:t>14, 15, 16, 17</w:t>
+            </w:r>
+          </w:p>
+        </w:tc>
+        <w:tc>
+          <w:tcPr>
+            <w:tcW w:w="2009" w:type="dxa"/>
+          </w:tcPr>
+          <w:p>
+            <w:pPr>
+              <w:spacing w:line="276" w:lineRule="auto"/>
+              <w:rPr>
+                <w:rFonts w:ascii="Arial" w:eastAsia="Times New Roman" w:hAnsi="Arial" w:cs="Arial"/>
+                <w:color w:val="000000"/>
+                <w:lang w:val="es-HN" w:eastAsia="es-HN"/>
+              </w:rPr>
+            </w:pPr>
+            <w:r>
+              <w:rPr>
+                <w:rFonts w:ascii="Arial" w:eastAsia="Times New Roman" w:hAnsi="Arial" w:cs="Arial"/>
+                <w:color w:val="000000"/>
+                <w:lang w:val="es-HN" w:eastAsia="es-HN"/>
+              </w:rPr>
+              <w:t>Método de código “</w:t>
+            </w:r>
+            <w:proofErr w:type="spellStart"/>
+            <w:r>
+              <w:rPr>
+                <w:rFonts w:ascii="Arial" w:eastAsia="Times New Roman" w:hAnsi="Arial" w:cs="Arial"/>
+                <w:color w:val="000000"/>
+                <w:lang w:val="es-HN" w:eastAsia="es-HN"/>
+              </w:rPr>
+              <w:t>LoginVale</w:t>
+            </w:r>
+            <w:proofErr w:type="spellEnd"/>
+            <w:r>
+              <w:rPr>
+                <w:rFonts w:ascii="Arial" w:eastAsia="Times New Roman" w:hAnsi="Arial" w:cs="Arial"/>
+                <w:color w:val="000000"/>
+                <w:lang w:val="es-HN" w:eastAsia="es-HN"/>
+              </w:rPr>
+              <w:t xml:space="preserve">” detectó </w:t>
+            </w:r>
+            <w:r>
+              <w:rPr>
+                <w:rFonts w:ascii="Arial" w:eastAsia="Times New Roman" w:hAnsi="Arial" w:cs="Arial"/>
+                <w:color w:val="000000"/>
+                <w:lang w:val="es-HN" w:eastAsia="es-HN"/>
+              </w:rPr>
+              <w:t>en la declaración de “</w:t>
+            </w:r>
+            <w:proofErr w:type="spellStart"/>
+            <w:r>
+              <w:rPr>
+                <w:rFonts w:ascii="Arial" w:eastAsia="Times New Roman" w:hAnsi="Arial" w:cs="Arial"/>
+                <w:color w:val="000000"/>
+                <w:lang w:val="es-HN" w:eastAsia="es-HN"/>
+              </w:rPr>
+              <w:t>SoloNumero</w:t>
+            </w:r>
+            <w:proofErr w:type="spellEnd"/>
+            <w:r>
+              <w:rPr>
+                <w:rFonts w:ascii="Arial" w:eastAsia="Times New Roman" w:hAnsi="Arial" w:cs="Arial"/>
+                <w:color w:val="000000"/>
+                <w:lang w:val="es-HN" w:eastAsia="es-HN"/>
+              </w:rPr>
+              <w:t>” un valor que no es dígito</w:t>
+            </w:r>
+            <w:r>
+              <w:rPr>
+                <w:rFonts w:ascii="Arial" w:eastAsia="Times New Roman" w:hAnsi="Arial" w:cs="Arial"/>
+                <w:color w:val="000000"/>
+                <w:lang w:val="es-HN" w:eastAsia="es-HN"/>
+              </w:rPr>
+              <w:t xml:space="preserve"> cadena de usuario, con botón o </w:t>
+            </w:r>
+            <w:proofErr w:type="spellStart"/>
+            <w:r>
+              <w:rPr>
+                <w:rFonts w:ascii="Arial" w:eastAsia="Times New Roman" w:hAnsi="Arial" w:cs="Arial"/>
+                <w:color w:val="000000"/>
+                <w:lang w:val="es-HN" w:eastAsia="es-HN"/>
+              </w:rPr>
+              <w:t>Enter</w:t>
+            </w:r>
+            <w:proofErr w:type="spellEnd"/>
+          </w:p>
+        </w:tc>
+        <w:tc>
+          <w:tcPr>
+            <w:tcW w:w="3975" w:type="dxa"/>
+          </w:tcPr>
+          <w:p>
+            <w:pPr>
+              <w:spacing w:line="276" w:lineRule="auto"/>
+              <w:rPr>
+                <w:rFonts w:ascii="Arial" w:eastAsia="Times New Roman" w:hAnsi="Arial" w:cs="Arial"/>
+                <w:color w:val="000000"/>
+                <w:lang w:val="es-HN" w:eastAsia="es-HN"/>
+              </w:rPr>
+            </w:pPr>
+            <w:proofErr w:type="spellStart"/>
+            <w:r>
+              <w:rPr>
+                <w:rFonts w:ascii="Arial" w:eastAsia="Times New Roman" w:hAnsi="Arial" w:cs="Arial"/>
+                <w:color w:val="000000"/>
+                <w:lang w:val="es-HN" w:eastAsia="es-HN"/>
+              </w:rPr>
+              <w:t>MessageBox.Show</w:t>
+            </w:r>
+            <w:proofErr w:type="spellEnd"/>
+            <w:r>
+              <w:rPr>
+                <w:rFonts w:ascii="Arial" w:eastAsia="Times New Roman" w:hAnsi="Arial" w:cs="Arial"/>
+                <w:color w:val="000000"/>
+                <w:lang w:val="es-HN" w:eastAsia="es-HN"/>
+              </w:rPr>
+              <w:t>("El usuario corresponde a números"</w:t>
+            </w:r>
+            <w:r>
+              <w:rPr>
+                <w:rFonts w:ascii="Arial" w:eastAsia="Times New Roman" w:hAnsi="Arial" w:cs="Arial"/>
+                <w:color w:val="000000"/>
+                <w:lang w:val="es-HN" w:eastAsia="es-HN"/>
+              </w:rPr>
+              <w:t>)</w:t>
+            </w:r>
+            <w:r>
+              <w:rPr>
+                <w:rFonts w:ascii="Arial" w:eastAsia="Times New Roman" w:hAnsi="Arial" w:cs="Arial"/>
+                <w:color w:val="000000"/>
+                <w:lang w:val="es-HN" w:eastAsia="es-HN"/>
+              </w:rPr>
+              <w:t xml:space="preserve">              </w:t>
+            </w:r>
+          </w:p>
+        </w:tc>
+      </w:tr>
+      <w:tr>
+        <w:tc>
+          <w:tcPr>
+            <w:tcW w:w="1476" w:type="dxa"/>
+          </w:tcPr>
+          <w:p>
+            <w:pPr>
+              <w:spacing w:line="276" w:lineRule="auto"/>
+              <w:rPr>
+                <w:rFonts w:ascii="Arial" w:eastAsia="Times New Roman" w:hAnsi="Arial" w:cs="Arial"/>
+                <w:color w:val="000000"/>
+                <w:lang w:val="es-HN" w:eastAsia="es-HN"/>
+              </w:rPr>
+            </w:pPr>
+            <w:r>
+              <w:rPr>
+                <w:rFonts w:ascii="Arial" w:eastAsia="Times New Roman" w:hAnsi="Arial" w:cs="Arial"/>
+                <w:color w:val="000000"/>
+                <w:lang w:val="es-HN" w:eastAsia="es-HN"/>
+              </w:rPr>
+              <w:t>(“</w:t>
+            </w:r>
+            <w:r>
+              <w:rPr>
+                <w:rFonts w:ascii="Arial" w:eastAsia="Times New Roman" w:hAnsi="Arial" w:cs="Arial"/>
+                <w:color w:val="000000"/>
+                <w:lang w:val="es-HN" w:eastAsia="es-HN"/>
+              </w:rPr>
+              <w:t>1</w:t>
+            </w:r>
+            <w:r>
+              <w:rPr>
+                <w:rFonts w:ascii="Arial" w:eastAsia="Times New Roman" w:hAnsi="Arial" w:cs="Arial"/>
+                <w:color w:val="000000"/>
+                <w:lang w:val="es-HN" w:eastAsia="es-HN"/>
+              </w:rPr>
+              <w:t xml:space="preserve">”, </w:t>
+            </w:r>
+            <w:r>
+              <w:rPr>
+                <w:rFonts w:ascii="Arial" w:eastAsia="Times New Roman" w:hAnsi="Arial" w:cs="Arial"/>
+                <w:color w:val="000000"/>
+                <w:lang w:val="es-HN" w:eastAsia="es-HN"/>
+              </w:rPr>
+              <w:t>“1234ABCD” o “Decano123” o “_” o “Decano12</w:t>
+            </w:r>
+          </w:p>
+          <w:p>
+            <w:pPr>
+              <w:spacing w:line="276" w:lineRule="auto"/>
+              <w:rPr>
+                <w:rFonts w:ascii="Arial" w:eastAsia="Times New Roman" w:hAnsi="Arial" w:cs="Arial"/>
+                <w:color w:val="000000"/>
+                <w:lang w:val="es-HN" w:eastAsia="es-HN"/>
+              </w:rPr>
+            </w:pPr>
+            <w:r>
+              <w:rPr>
+                <w:rFonts w:ascii="Arial" w:eastAsia="Times New Roman" w:hAnsi="Arial" w:cs="Arial"/>
+                <w:color w:val="000000"/>
+                <w:lang w:val="es-HN" w:eastAsia="es-HN"/>
+              </w:rPr>
+              <w:t xml:space="preserve">3” o “_” o “,” o “-“ o entre otros conocidos o vacío </w:t>
+            </w:r>
+            <w:r>
+              <w:rPr>
+                <w:rFonts w:ascii="Arial" w:eastAsia="Times New Roman" w:hAnsi="Arial" w:cs="Arial"/>
+                <w:color w:val="000000"/>
+                <w:lang w:val="es-HN" w:eastAsia="es-HN"/>
+              </w:rPr>
+              <w:t xml:space="preserve">o </w:t>
+            </w:r>
+            <w:r>
+              <w:rPr>
+                <w:rFonts w:ascii="Arial" w:eastAsia="Times New Roman" w:hAnsi="Arial" w:cs="Arial"/>
+                <w:color w:val="000000"/>
+                <w:lang w:val="es-HN" w:eastAsia="es-HN"/>
+              </w:rPr>
+              <w:t>“Contraseña:” o “Contraseña Nueva:”</w:t>
+            </w:r>
+            <w:r>
+              <w:rPr>
+                <w:rFonts w:ascii="Arial" w:eastAsia="Times New Roman" w:hAnsi="Arial" w:cs="Arial"/>
+                <w:color w:val="000000"/>
+                <w:lang w:val="es-HN" w:eastAsia="es-HN"/>
+              </w:rPr>
+              <w:t xml:space="preserve"> </w:t>
+            </w:r>
+            <w:r>
+              <w:rPr>
+                <w:rFonts w:ascii="Arial" w:eastAsia="Times New Roman" w:hAnsi="Arial" w:cs="Arial"/>
+                <w:color w:val="000000"/>
+                <w:lang w:val="es-HN" w:eastAsia="es-HN"/>
+              </w:rPr>
+              <w:t>o “1234ABC</w:t>
+            </w:r>
+          </w:p>
+          <w:p>
+            <w:pPr>
+              <w:spacing w:line="276" w:lineRule="auto"/>
+              <w:rPr>
+                <w:rFonts w:ascii="Arial" w:eastAsia="Times New Roman" w:hAnsi="Arial" w:cs="Arial"/>
+                <w:color w:val="000000"/>
+                <w:lang w:val="es-HN" w:eastAsia="es-HN"/>
+              </w:rPr>
+            </w:pPr>
+            <w:r>
+              <w:rPr>
+                <w:rFonts w:ascii="Arial" w:eastAsia="Times New Roman" w:hAnsi="Arial" w:cs="Arial"/>
+                <w:color w:val="000000"/>
+                <w:lang w:val="es-HN" w:eastAsia="es-HN"/>
+              </w:rPr>
+              <w:t>D”, “1234</w:t>
+            </w:r>
+            <w:r>
+              <w:rPr>
+                <w:rFonts w:ascii="Arial" w:eastAsia="Times New Roman" w:hAnsi="Arial" w:cs="Arial"/>
+                <w:color w:val="000000"/>
+                <w:lang w:val="es-HN" w:eastAsia="es-HN"/>
+              </w:rPr>
+              <w:t>”</w:t>
+            </w:r>
+            <w:r>
+              <w:rPr>
+                <w:rFonts w:ascii="Arial" w:eastAsia="Times New Roman" w:hAnsi="Arial" w:cs="Arial"/>
+                <w:color w:val="000000"/>
+                <w:lang w:val="es-HN" w:eastAsia="es-HN"/>
+              </w:rPr>
+              <w:t>)</w:t>
+            </w:r>
+          </w:p>
+        </w:tc>
+        <w:tc>
+          <w:tcPr>
+            <w:tcW w:w="858" w:type="dxa"/>
+          </w:tcPr>
+          <w:p>
+            <w:pPr>
+              <w:spacing w:line="276" w:lineRule="auto"/>
+              <w:rPr>
+                <w:rFonts w:ascii="Arial" w:eastAsia="Times New Roman" w:hAnsi="Arial" w:cs="Arial"/>
+                <w:color w:val="000000"/>
+                <w:lang w:eastAsia="es-HN"/>
+              </w:rPr>
+            </w:pPr>
+            <w:r>
+              <w:rPr>
+                <w:rFonts w:ascii="Arial" w:eastAsia="Times New Roman" w:hAnsi="Arial" w:cs="Arial"/>
+                <w:color w:val="000000"/>
+                <w:lang w:eastAsia="es-HN"/>
+              </w:rPr>
+              <w:t>1,2</w:t>
+            </w:r>
+            <w:r>
+              <w:rPr>
+                <w:rFonts w:ascii="Arial" w:eastAsia="Times New Roman" w:hAnsi="Arial" w:cs="Arial"/>
+                <w:color w:val="000000"/>
+                <w:lang w:eastAsia="es-HN"/>
+              </w:rPr>
+              <w:t xml:space="preserve">, </w:t>
+            </w:r>
+            <w:r>
+              <w:rPr>
+                <w:rFonts w:ascii="Arial" w:eastAsia="Times New Roman" w:hAnsi="Arial" w:cs="Arial"/>
+                <w:color w:val="000000"/>
+                <w:lang w:eastAsia="es-HN"/>
+              </w:rPr>
+              <w:t>10, 11, 12, 13,</w:t>
+            </w:r>
+          </w:p>
+        </w:tc>
+        <w:tc>
+          <w:tcPr>
+            <w:tcW w:w="1032" w:type="dxa"/>
+          </w:tcPr>
+          <w:p>
+            <w:pPr>
+              <w:spacing w:line="276" w:lineRule="auto"/>
+              <w:rPr>
+                <w:rFonts w:ascii="Arial" w:eastAsia="Times New Roman" w:hAnsi="Arial" w:cs="Arial"/>
+                <w:color w:val="000000"/>
+                <w:lang w:eastAsia="es-HN"/>
+              </w:rPr>
+            </w:pPr>
+            <w:r>
+              <w:rPr>
+                <w:rFonts w:ascii="Arial" w:eastAsia="Times New Roman" w:hAnsi="Arial" w:cs="Arial"/>
+                <w:color w:val="000000"/>
+                <w:lang w:eastAsia="es-HN"/>
+              </w:rPr>
+              <w:t>6</w:t>
+            </w:r>
+            <w:r>
+              <w:rPr>
+                <w:rFonts w:ascii="Arial" w:eastAsia="Times New Roman" w:hAnsi="Arial" w:cs="Arial"/>
+                <w:color w:val="000000"/>
+                <w:lang w:eastAsia="es-HN"/>
+              </w:rPr>
+              <w:t xml:space="preserve">, </w:t>
+            </w:r>
+            <w:r>
+              <w:rPr>
+                <w:rFonts w:ascii="Arial" w:eastAsia="Times New Roman" w:hAnsi="Arial" w:cs="Arial"/>
+                <w:color w:val="000000"/>
+                <w:lang w:eastAsia="es-HN"/>
+              </w:rPr>
+              <w:t>14, 15, 16, 17</w:t>
+            </w:r>
+          </w:p>
+        </w:tc>
+        <w:tc>
+          <w:tcPr>
+            <w:tcW w:w="2009" w:type="dxa"/>
+          </w:tcPr>
+          <w:p>
+            <w:pPr>
+              <w:spacing w:line="276" w:lineRule="auto"/>
+              <w:rPr>
+                <w:rFonts w:ascii="Arial" w:eastAsia="Times New Roman" w:hAnsi="Arial" w:cs="Arial"/>
+                <w:color w:val="000000"/>
+                <w:lang w:val="es-HN" w:eastAsia="es-HN"/>
+              </w:rPr>
+            </w:pPr>
+            <w:r>
+              <w:rPr>
+                <w:rFonts w:ascii="Arial" w:eastAsia="Times New Roman" w:hAnsi="Arial" w:cs="Arial"/>
+                <w:color w:val="000000"/>
+                <w:lang w:val="es-HN" w:eastAsia="es-HN"/>
+              </w:rPr>
+              <w:t>La base de datos detecta valor del campo único “</w:t>
+            </w:r>
+            <w:proofErr w:type="spellStart"/>
+            <w:r>
+              <w:rPr>
+                <w:rFonts w:ascii="Arial" w:eastAsia="Times New Roman" w:hAnsi="Arial" w:cs="Arial"/>
+                <w:color w:val="000000"/>
+                <w:lang w:val="es-HN" w:eastAsia="es-HN"/>
+              </w:rPr>
+              <w:t>codigo</w:t>
+            </w:r>
+            <w:proofErr w:type="spellEnd"/>
+            <w:r>
+              <w:rPr>
+                <w:rFonts w:ascii="Arial" w:eastAsia="Times New Roman" w:hAnsi="Arial" w:cs="Arial"/>
+                <w:color w:val="000000"/>
+                <w:lang w:val="es-HN" w:eastAsia="es-HN"/>
+              </w:rPr>
+              <w:t>_</w:t>
+            </w:r>
+          </w:p>
+          <w:p>
+            <w:pPr>
+              <w:spacing w:line="276" w:lineRule="auto"/>
+              <w:rPr>
+                <w:rFonts w:ascii="Arial" w:eastAsia="Times New Roman" w:hAnsi="Arial" w:cs="Arial"/>
+                <w:color w:val="000000"/>
+                <w:lang w:val="es-HN" w:eastAsia="es-HN"/>
+              </w:rPr>
+            </w:pPr>
+            <w:r>
+              <w:rPr>
+                <w:rFonts w:ascii="Arial" w:eastAsia="Times New Roman" w:hAnsi="Arial" w:cs="Arial"/>
+                <w:color w:val="000000"/>
+                <w:lang w:val="es-HN" w:eastAsia="es-HN"/>
+              </w:rPr>
+              <w:t xml:space="preserve">empleado” de la tabla </w:t>
+            </w:r>
+          </w:p>
+          <w:p>
+            <w:pPr>
+              <w:spacing w:line="276" w:lineRule="auto"/>
+              <w:rPr>
+                <w:rFonts w:ascii="Arial" w:eastAsia="Times New Roman" w:hAnsi="Arial" w:cs="Arial"/>
+                <w:color w:val="000000"/>
+                <w:lang w:val="es-HN" w:eastAsia="es-HN"/>
+              </w:rPr>
+            </w:pPr>
+            <w:r>
+              <w:rPr>
+                <w:rFonts w:ascii="Arial" w:eastAsia="Times New Roman" w:hAnsi="Arial" w:cs="Arial"/>
+                <w:color w:val="000000"/>
+                <w:lang w:val="es-HN" w:eastAsia="es-HN"/>
+              </w:rPr>
+              <w:t>“Empleados “</w:t>
+            </w:r>
+          </w:p>
+        </w:tc>
+        <w:tc>
+          <w:tcPr>
+            <w:tcW w:w="3975" w:type="dxa"/>
+          </w:tcPr>
+          <w:p>
+            <w:pPr>
+              <w:spacing w:line="276" w:lineRule="auto"/>
+              <w:rPr>
+                <w:rFonts w:ascii="Arial" w:eastAsia="Times New Roman" w:hAnsi="Arial" w:cs="Arial"/>
+                <w:color w:val="000000"/>
+                <w:lang w:val="es-HN" w:eastAsia="es-HN"/>
+              </w:rPr>
+            </w:pPr>
+            <w:proofErr w:type="spellStart"/>
+            <w:r>
+              <w:rPr>
+                <w:rFonts w:ascii="Arial" w:eastAsia="Times New Roman" w:hAnsi="Arial" w:cs="Arial"/>
+                <w:color w:val="000000"/>
+                <w:lang w:val="es-HN" w:eastAsia="es-HN"/>
+              </w:rPr>
+              <w:t>Violation</w:t>
+            </w:r>
+            <w:proofErr w:type="spellEnd"/>
+            <w:r>
+              <w:rPr>
+                <w:rFonts w:ascii="Arial" w:eastAsia="Times New Roman" w:hAnsi="Arial" w:cs="Arial"/>
+                <w:color w:val="000000"/>
+                <w:lang w:val="es-HN" w:eastAsia="es-HN"/>
+              </w:rPr>
+              <w:t xml:space="preserve"> </w:t>
+            </w:r>
+            <w:proofErr w:type="spellStart"/>
+            <w:r>
+              <w:rPr>
+                <w:rFonts w:ascii="Arial" w:eastAsia="Times New Roman" w:hAnsi="Arial" w:cs="Arial"/>
+                <w:color w:val="000000"/>
+                <w:lang w:val="es-HN" w:eastAsia="es-HN"/>
+              </w:rPr>
+              <w:t>of</w:t>
+            </w:r>
+            <w:proofErr w:type="spellEnd"/>
+            <w:r>
+              <w:rPr>
+                <w:rFonts w:ascii="Arial" w:eastAsia="Times New Roman" w:hAnsi="Arial" w:cs="Arial"/>
+                <w:color w:val="000000"/>
+                <w:lang w:val="es-HN" w:eastAsia="es-HN"/>
+              </w:rPr>
+              <w:t xml:space="preserve"> UNIQUE KEY </w:t>
+            </w:r>
+            <w:proofErr w:type="spellStart"/>
+            <w:r>
+              <w:rPr>
+                <w:rFonts w:ascii="Arial" w:eastAsia="Times New Roman" w:hAnsi="Arial" w:cs="Arial"/>
+                <w:color w:val="000000"/>
+                <w:lang w:val="es-HN" w:eastAsia="es-HN"/>
+              </w:rPr>
+              <w:t>constraint</w:t>
+            </w:r>
+            <w:proofErr w:type="spellEnd"/>
+            <w:r>
+              <w:rPr>
+                <w:rFonts w:ascii="Arial" w:eastAsia="Times New Roman" w:hAnsi="Arial" w:cs="Arial"/>
+                <w:color w:val="000000"/>
+                <w:lang w:val="es-HN" w:eastAsia="es-HN"/>
+              </w:rPr>
+              <w:t xml:space="preserve"> 'UQ__Empleado__CDEF1DDF8EC4AC66'. </w:t>
+            </w:r>
+            <w:proofErr w:type="spellStart"/>
+            <w:r>
+              <w:rPr>
+                <w:rFonts w:ascii="Arial" w:eastAsia="Times New Roman" w:hAnsi="Arial" w:cs="Arial"/>
+                <w:color w:val="000000"/>
+                <w:lang w:val="es-HN" w:eastAsia="es-HN"/>
+              </w:rPr>
+              <w:t>Cannot</w:t>
+            </w:r>
+            <w:proofErr w:type="spellEnd"/>
+            <w:r>
+              <w:rPr>
+                <w:rFonts w:ascii="Arial" w:eastAsia="Times New Roman" w:hAnsi="Arial" w:cs="Arial"/>
+                <w:color w:val="000000"/>
+                <w:lang w:val="es-HN" w:eastAsia="es-HN"/>
+              </w:rPr>
+              <w:t xml:space="preserve"> </w:t>
+            </w:r>
+            <w:proofErr w:type="spellStart"/>
+            <w:r>
+              <w:rPr>
+                <w:rFonts w:ascii="Arial" w:eastAsia="Times New Roman" w:hAnsi="Arial" w:cs="Arial"/>
+                <w:color w:val="000000"/>
+                <w:lang w:val="es-HN" w:eastAsia="es-HN"/>
+              </w:rPr>
+              <w:t>insert</w:t>
+            </w:r>
+            <w:proofErr w:type="spellEnd"/>
+            <w:r>
+              <w:rPr>
+                <w:rFonts w:ascii="Arial" w:eastAsia="Times New Roman" w:hAnsi="Arial" w:cs="Arial"/>
+                <w:color w:val="000000"/>
+                <w:lang w:val="es-HN" w:eastAsia="es-HN"/>
+              </w:rPr>
+              <w:t xml:space="preserve"> </w:t>
+            </w:r>
+            <w:proofErr w:type="spellStart"/>
+            <w:r>
+              <w:rPr>
+                <w:rFonts w:ascii="Arial" w:eastAsia="Times New Roman" w:hAnsi="Arial" w:cs="Arial"/>
+                <w:color w:val="000000"/>
+                <w:lang w:val="es-HN" w:eastAsia="es-HN"/>
+              </w:rPr>
+              <w:t>duplicate</w:t>
+            </w:r>
+            <w:proofErr w:type="spellEnd"/>
+            <w:r>
+              <w:rPr>
+                <w:rFonts w:ascii="Arial" w:eastAsia="Times New Roman" w:hAnsi="Arial" w:cs="Arial"/>
+                <w:color w:val="000000"/>
+                <w:lang w:val="es-HN" w:eastAsia="es-HN"/>
+              </w:rPr>
+              <w:t xml:space="preserve"> </w:t>
+            </w:r>
+            <w:proofErr w:type="spellStart"/>
+            <w:r>
+              <w:rPr>
+                <w:rFonts w:ascii="Arial" w:eastAsia="Times New Roman" w:hAnsi="Arial" w:cs="Arial"/>
+                <w:color w:val="000000"/>
+                <w:lang w:val="es-HN" w:eastAsia="es-HN"/>
+              </w:rPr>
+              <w:t>key</w:t>
+            </w:r>
+            <w:proofErr w:type="spellEnd"/>
+            <w:r>
+              <w:rPr>
+                <w:rFonts w:ascii="Arial" w:eastAsia="Times New Roman" w:hAnsi="Arial" w:cs="Arial"/>
+                <w:color w:val="000000"/>
+                <w:lang w:val="es-HN" w:eastAsia="es-HN"/>
+              </w:rPr>
+              <w:t xml:space="preserve"> in </w:t>
+            </w:r>
+            <w:proofErr w:type="spellStart"/>
+            <w:r>
+              <w:rPr>
+                <w:rFonts w:ascii="Arial" w:eastAsia="Times New Roman" w:hAnsi="Arial" w:cs="Arial"/>
+                <w:color w:val="000000"/>
+                <w:lang w:val="es-HN" w:eastAsia="es-HN"/>
+              </w:rPr>
+              <w:t>object</w:t>
+            </w:r>
+            <w:proofErr w:type="spellEnd"/>
+            <w:r>
+              <w:rPr>
+                <w:rFonts w:ascii="Arial" w:eastAsia="Times New Roman" w:hAnsi="Arial" w:cs="Arial"/>
+                <w:color w:val="000000"/>
+                <w:lang w:val="es-HN" w:eastAsia="es-HN"/>
+              </w:rPr>
+              <w:t xml:space="preserve"> '</w:t>
+            </w:r>
+            <w:proofErr w:type="spellStart"/>
+            <w:r>
+              <w:rPr>
+                <w:rFonts w:ascii="Arial" w:eastAsia="Times New Roman" w:hAnsi="Arial" w:cs="Arial"/>
+                <w:color w:val="000000"/>
+                <w:lang w:val="es-HN" w:eastAsia="es-HN"/>
+              </w:rPr>
+              <w:t>dbo.Empleados</w:t>
+            </w:r>
+            <w:proofErr w:type="spellEnd"/>
+            <w:r>
+              <w:rPr>
+                <w:rFonts w:ascii="Arial" w:eastAsia="Times New Roman" w:hAnsi="Arial" w:cs="Arial"/>
+                <w:color w:val="000000"/>
+                <w:lang w:val="es-HN" w:eastAsia="es-HN"/>
+              </w:rPr>
+              <w:t xml:space="preserve">'. </w:t>
+            </w:r>
+            <w:proofErr w:type="spellStart"/>
+            <w:r>
+              <w:rPr>
+                <w:rFonts w:ascii="Arial" w:eastAsia="Times New Roman" w:hAnsi="Arial" w:cs="Arial"/>
+                <w:color w:val="000000"/>
+                <w:lang w:val="es-HN" w:eastAsia="es-HN"/>
+              </w:rPr>
+              <w:t>The</w:t>
+            </w:r>
+            <w:proofErr w:type="spellEnd"/>
+            <w:r>
+              <w:rPr>
+                <w:rFonts w:ascii="Arial" w:eastAsia="Times New Roman" w:hAnsi="Arial" w:cs="Arial"/>
+                <w:color w:val="000000"/>
+                <w:lang w:val="es-HN" w:eastAsia="es-HN"/>
+              </w:rPr>
+              <w:t xml:space="preserve"> </w:t>
+            </w:r>
+            <w:proofErr w:type="spellStart"/>
+            <w:r>
+              <w:rPr>
+                <w:rFonts w:ascii="Arial" w:eastAsia="Times New Roman" w:hAnsi="Arial" w:cs="Arial"/>
+                <w:color w:val="000000"/>
+                <w:lang w:val="es-HN" w:eastAsia="es-HN"/>
+              </w:rPr>
+              <w:t>duplicate</w:t>
+            </w:r>
+            <w:proofErr w:type="spellEnd"/>
+            <w:r>
+              <w:rPr>
+                <w:rFonts w:ascii="Arial" w:eastAsia="Times New Roman" w:hAnsi="Arial" w:cs="Arial"/>
+                <w:color w:val="000000"/>
+                <w:lang w:val="es-HN" w:eastAsia="es-HN"/>
+              </w:rPr>
+              <w:t xml:space="preserve"> </w:t>
+            </w:r>
+            <w:proofErr w:type="spellStart"/>
+            <w:r>
+              <w:rPr>
+                <w:rFonts w:ascii="Arial" w:eastAsia="Times New Roman" w:hAnsi="Arial" w:cs="Arial"/>
+                <w:color w:val="000000"/>
+                <w:lang w:val="es-HN" w:eastAsia="es-HN"/>
+              </w:rPr>
+              <w:t>key</w:t>
+            </w:r>
+            <w:proofErr w:type="spellEnd"/>
+            <w:r>
+              <w:rPr>
+                <w:rFonts w:ascii="Arial" w:eastAsia="Times New Roman" w:hAnsi="Arial" w:cs="Arial"/>
+                <w:color w:val="000000"/>
+                <w:lang w:val="es-HN" w:eastAsia="es-HN"/>
+              </w:rPr>
+              <w:t xml:space="preserve"> </w:t>
+            </w:r>
+            <w:proofErr w:type="spellStart"/>
+            <w:r>
+              <w:rPr>
+                <w:rFonts w:ascii="Arial" w:eastAsia="Times New Roman" w:hAnsi="Arial" w:cs="Arial"/>
+                <w:color w:val="000000"/>
+                <w:lang w:val="es-HN" w:eastAsia="es-HN"/>
+              </w:rPr>
+              <w:t>value</w:t>
+            </w:r>
+            <w:proofErr w:type="spellEnd"/>
+            <w:r>
+              <w:rPr>
+                <w:rFonts w:ascii="Arial" w:eastAsia="Times New Roman" w:hAnsi="Arial" w:cs="Arial"/>
+                <w:color w:val="000000"/>
+                <w:lang w:val="es-HN" w:eastAsia="es-HN"/>
+              </w:rPr>
+              <w:t xml:space="preserve"> </w:t>
+            </w:r>
+            <w:proofErr w:type="spellStart"/>
+            <w:r>
+              <w:rPr>
+                <w:rFonts w:ascii="Arial" w:eastAsia="Times New Roman" w:hAnsi="Arial" w:cs="Arial"/>
+                <w:color w:val="000000"/>
+                <w:lang w:val="es-HN" w:eastAsia="es-HN"/>
+              </w:rPr>
+              <w:t>is</w:t>
+            </w:r>
+            <w:proofErr w:type="spellEnd"/>
+            <w:r>
+              <w:rPr>
+                <w:rFonts w:ascii="Arial" w:eastAsia="Times New Roman" w:hAnsi="Arial" w:cs="Arial"/>
+                <w:color w:val="000000"/>
+                <w:lang w:val="es-HN" w:eastAsia="es-HN"/>
+              </w:rPr>
+              <w:t xml:space="preserve"> (1).</w:t>
+            </w:r>
+          </w:p>
+          <w:p>
+            <w:pPr>
+              <w:spacing w:line="276" w:lineRule="auto"/>
+              <w:rPr>
+                <w:rFonts w:ascii="Arial" w:eastAsia="Times New Roman" w:hAnsi="Arial" w:cs="Arial"/>
+                <w:color w:val="000000"/>
+                <w:lang w:val="es-HN" w:eastAsia="es-HN"/>
+              </w:rPr>
+            </w:pPr>
+            <w:r>
+              <w:rPr>
+                <w:rFonts w:ascii="Arial" w:eastAsia="Times New Roman" w:hAnsi="Arial" w:cs="Arial"/>
+                <w:color w:val="000000"/>
+                <w:lang w:val="es-HN" w:eastAsia="es-HN"/>
+              </w:rPr>
+              <w:t xml:space="preserve"> -- En resumen: llave única, valor duplicado identificado </w:t>
+            </w:r>
+          </w:p>
+        </w:tc>
+      </w:tr>
+      <w:tr>
+        <w:tc>
+          <w:tcPr>
+            <w:tcW w:w="1476" w:type="dxa"/>
+          </w:tcPr>
+          <w:p>
+            <w:pPr>
+              <w:spacing w:line="276" w:lineRule="auto"/>
+              <w:rPr>
+                <w:rFonts w:ascii="Arial" w:eastAsia="Times New Roman" w:hAnsi="Arial" w:cs="Arial"/>
+                <w:color w:val="000000"/>
+                <w:lang w:val="es-HN" w:eastAsia="es-HN"/>
+              </w:rPr>
+            </w:pPr>
+            <w:r>
+              <w:rPr>
+                <w:rFonts w:ascii="Arial" w:eastAsia="Times New Roman" w:hAnsi="Arial" w:cs="Arial"/>
+                <w:color w:val="000000"/>
+                <w:lang w:val="es-HN" w:eastAsia="es-HN"/>
+              </w:rPr>
+              <w:t>(</w:t>
+            </w:r>
+            <w:r>
+              <w:rPr>
+                <w:rFonts w:ascii="Arial" w:eastAsia="Times New Roman" w:hAnsi="Arial" w:cs="Arial"/>
+                <w:color w:val="000000"/>
+                <w:lang w:val="es-HN" w:eastAsia="es-HN"/>
+              </w:rPr>
+              <w:t xml:space="preserve">vacío o </w:t>
+            </w:r>
+            <w:r>
+              <w:rPr>
+                <w:rFonts w:ascii="Arial" w:eastAsia="Times New Roman" w:hAnsi="Arial" w:cs="Arial"/>
+                <w:color w:val="000000"/>
+                <w:lang w:val="es-HN" w:eastAsia="es-HN"/>
+              </w:rPr>
+              <w:t>“1234ABCD” o “Decano123” o “_” o “Decano12</w:t>
+            </w:r>
+          </w:p>
+          <w:p>
+            <w:pPr>
+              <w:spacing w:line="276" w:lineRule="auto"/>
+              <w:rPr>
+                <w:rFonts w:ascii="Arial" w:eastAsia="Times New Roman" w:hAnsi="Arial" w:cs="Arial"/>
+                <w:color w:val="000000"/>
+                <w:lang w:val="es-HN" w:eastAsia="es-HN"/>
+              </w:rPr>
+            </w:pPr>
+            <w:r>
+              <w:rPr>
+                <w:rFonts w:ascii="Arial" w:eastAsia="Times New Roman" w:hAnsi="Arial" w:cs="Arial"/>
+                <w:color w:val="000000"/>
+                <w:lang w:val="es-HN" w:eastAsia="es-HN"/>
+              </w:rPr>
+              <w:t xml:space="preserve">3” o “_” o “,” o “-“ o entre otros </w:t>
+            </w:r>
+            <w:r>
+              <w:rPr>
+                <w:rFonts w:ascii="Arial" w:eastAsia="Times New Roman" w:hAnsi="Arial" w:cs="Arial"/>
+                <w:color w:val="000000"/>
+                <w:lang w:val="es-HN" w:eastAsia="es-HN"/>
+              </w:rPr>
+              <w:lastRenderedPageBreak/>
+              <w:t>conocidos o “1234ABC</w:t>
+            </w:r>
+          </w:p>
+          <w:p>
+            <w:pPr>
+              <w:spacing w:line="276" w:lineRule="auto"/>
+              <w:rPr>
+                <w:rFonts w:ascii="Arial" w:eastAsia="Times New Roman" w:hAnsi="Arial" w:cs="Arial"/>
+                <w:color w:val="000000"/>
+                <w:lang w:val="es-HN" w:eastAsia="es-HN"/>
+              </w:rPr>
+            </w:pPr>
+            <w:r>
+              <w:rPr>
+                <w:rFonts w:ascii="Arial" w:eastAsia="Times New Roman" w:hAnsi="Arial" w:cs="Arial"/>
+                <w:color w:val="000000"/>
+                <w:lang w:val="es-HN" w:eastAsia="es-HN"/>
+              </w:rPr>
+              <w:t>D”, “1234</w:t>
+            </w:r>
+            <w:r>
+              <w:rPr>
+                <w:rFonts w:ascii="Arial" w:eastAsia="Times New Roman" w:hAnsi="Arial" w:cs="Arial"/>
+                <w:color w:val="000000"/>
+                <w:lang w:val="es-HN" w:eastAsia="es-HN"/>
+              </w:rPr>
+              <w:t>”</w:t>
+            </w:r>
+            <w:r>
+              <w:rPr>
+                <w:rFonts w:ascii="Arial" w:eastAsia="Times New Roman" w:hAnsi="Arial" w:cs="Arial"/>
+                <w:color w:val="000000"/>
+                <w:lang w:val="es-HN" w:eastAsia="es-HN"/>
+              </w:rPr>
+              <w:t>)</w:t>
+            </w:r>
+          </w:p>
+        </w:tc>
+        <w:tc>
+          <w:tcPr>
+            <w:tcW w:w="858" w:type="dxa"/>
+          </w:tcPr>
+          <w:p>
+            <w:pPr>
+              <w:spacing w:line="276" w:lineRule="auto"/>
+              <w:rPr>
+                <w:rFonts w:ascii="Arial" w:eastAsia="Times New Roman" w:hAnsi="Arial" w:cs="Arial"/>
+                <w:color w:val="000000"/>
+                <w:lang w:eastAsia="es-HN"/>
+              </w:rPr>
+            </w:pPr>
+            <w:r>
+              <w:rPr>
+                <w:rFonts w:ascii="Arial" w:eastAsia="Times New Roman" w:hAnsi="Arial" w:cs="Arial"/>
+                <w:color w:val="000000"/>
+                <w:lang w:eastAsia="es-HN"/>
+              </w:rPr>
+              <w:lastRenderedPageBreak/>
+              <w:t>10, 11, 12, 13</w:t>
+            </w:r>
+          </w:p>
+        </w:tc>
+        <w:tc>
+          <w:tcPr>
+            <w:tcW w:w="1032" w:type="dxa"/>
+          </w:tcPr>
+          <w:p>
+            <w:pPr>
+              <w:spacing w:line="276" w:lineRule="auto"/>
+              <w:rPr>
+                <w:rFonts w:ascii="Arial" w:eastAsia="Times New Roman" w:hAnsi="Arial" w:cs="Arial"/>
+                <w:color w:val="000000"/>
+                <w:lang w:eastAsia="es-HN"/>
+              </w:rPr>
+            </w:pPr>
+            <w:r>
+              <w:rPr>
+                <w:rFonts w:ascii="Arial" w:eastAsia="Times New Roman" w:hAnsi="Arial" w:cs="Arial"/>
+                <w:color w:val="000000"/>
+                <w:lang w:eastAsia="es-HN"/>
+              </w:rPr>
+              <w:t>7,9,</w:t>
+            </w:r>
+            <w:r>
+              <w:rPr>
+                <w:rFonts w:ascii="Arial" w:eastAsia="Times New Roman" w:hAnsi="Arial" w:cs="Arial"/>
+                <w:color w:val="000000"/>
+                <w:lang w:eastAsia="es-HN"/>
+              </w:rPr>
+              <w:t xml:space="preserve"> </w:t>
+            </w:r>
+            <w:r>
+              <w:rPr>
+                <w:rFonts w:ascii="Arial" w:eastAsia="Times New Roman" w:hAnsi="Arial" w:cs="Arial"/>
+                <w:color w:val="000000"/>
+                <w:lang w:eastAsia="es-HN"/>
+              </w:rPr>
+              <w:t>14, 16, 17</w:t>
+            </w:r>
+          </w:p>
+        </w:tc>
+        <w:tc>
+          <w:tcPr>
+            <w:tcW w:w="2009" w:type="dxa"/>
+          </w:tcPr>
+          <w:p>
+            <w:pPr>
+              <w:spacing w:line="276" w:lineRule="auto"/>
+              <w:rPr>
+                <w:rFonts w:ascii="Arial" w:eastAsia="Times New Roman" w:hAnsi="Arial" w:cs="Arial"/>
+                <w:color w:val="000000"/>
+                <w:lang w:val="es-HN" w:eastAsia="es-HN"/>
+              </w:rPr>
+            </w:pPr>
+            <w:r>
+              <w:rPr>
+                <w:rFonts w:ascii="Arial" w:eastAsia="Times New Roman" w:hAnsi="Arial" w:cs="Arial"/>
+                <w:color w:val="000000"/>
+                <w:lang w:val="es-HN" w:eastAsia="es-HN"/>
+              </w:rPr>
+              <w:t>Método de código “</w:t>
+            </w:r>
+            <w:proofErr w:type="spellStart"/>
+            <w:r>
+              <w:rPr>
+                <w:rFonts w:ascii="Arial" w:eastAsia="Times New Roman" w:hAnsi="Arial" w:cs="Arial"/>
+                <w:color w:val="000000"/>
+                <w:lang w:val="es-HN" w:eastAsia="es-HN"/>
+              </w:rPr>
+              <w:t>LoginVale</w:t>
+            </w:r>
+            <w:proofErr w:type="spellEnd"/>
+            <w:r>
+              <w:rPr>
+                <w:rFonts w:ascii="Arial" w:eastAsia="Times New Roman" w:hAnsi="Arial" w:cs="Arial"/>
+                <w:color w:val="000000"/>
+                <w:lang w:val="es-HN" w:eastAsia="es-HN"/>
+              </w:rPr>
+              <w:t xml:space="preserve">” detectó vacío </w:t>
+            </w:r>
+            <w:r>
+              <w:rPr>
+                <w:rFonts w:ascii="Arial" w:eastAsia="Times New Roman" w:hAnsi="Arial" w:cs="Arial"/>
+                <w:color w:val="000000"/>
+                <w:lang w:val="es-HN" w:eastAsia="es-HN"/>
+              </w:rPr>
+              <w:t xml:space="preserve">o </w:t>
+            </w:r>
+            <w:r>
+              <w:rPr>
+                <w:rFonts w:ascii="Arial" w:eastAsia="Times New Roman" w:hAnsi="Arial" w:cs="Arial"/>
+                <w:color w:val="000000"/>
+                <w:lang w:val="es-HN" w:eastAsia="es-HN"/>
+              </w:rPr>
+              <w:t>“Usuario:</w:t>
+            </w:r>
+            <w:r>
+              <w:rPr>
+                <w:rFonts w:ascii="Arial" w:eastAsia="Times New Roman" w:hAnsi="Arial" w:cs="Arial"/>
+                <w:color w:val="000000"/>
+                <w:lang w:val="es-HN" w:eastAsia="es-HN"/>
+              </w:rPr>
+              <w:t xml:space="preserve"> </w:t>
+            </w:r>
+            <w:r>
+              <w:rPr>
+                <w:rFonts w:ascii="Arial" w:eastAsia="Times New Roman" w:hAnsi="Arial" w:cs="Arial"/>
+                <w:color w:val="000000"/>
+                <w:lang w:val="es-HN" w:eastAsia="es-HN"/>
+              </w:rPr>
+              <w:t>en cadena de usuario</w:t>
+            </w:r>
+          </w:p>
+        </w:tc>
+        <w:tc>
+          <w:tcPr>
+            <w:tcW w:w="3975" w:type="dxa"/>
+          </w:tcPr>
+          <w:p>
+            <w:pPr>
+              <w:autoSpaceDE w:val="0"/>
+              <w:autoSpaceDN w:val="0"/>
+              <w:adjustRightInd w:val="0"/>
+              <w:rPr>
+                <w:rFonts w:ascii="Cascadia Mono" w:hAnsi="Cascadia Mono" w:cs="Cascadia Mono"/>
+                <w:color w:val="000000"/>
+                <w:sz w:val="19"/>
+                <w:szCs w:val="19"/>
+                <w:highlight w:val="white"/>
+                <w:lang w:val="es-HN"/>
+              </w:rPr>
+            </w:pPr>
+            <w:proofErr w:type="spellStart"/>
+            <w:r>
+              <w:rPr>
+                <w:rFonts w:ascii="Arial" w:eastAsia="Times New Roman" w:hAnsi="Arial" w:cs="Arial"/>
+                <w:color w:val="000000"/>
+                <w:lang w:val="es-HN" w:eastAsia="es-HN"/>
+              </w:rPr>
+              <w:t>MessageBox.Show</w:t>
+            </w:r>
+            <w:proofErr w:type="spellEnd"/>
+            <w:r>
+              <w:rPr>
+                <w:rFonts w:ascii="Arial" w:eastAsia="Times New Roman" w:hAnsi="Arial" w:cs="Arial"/>
+                <w:color w:val="000000"/>
+                <w:lang w:val="es-HN" w:eastAsia="es-HN"/>
+              </w:rPr>
+              <w:t>("Usuario no puede quedar vacío</w:t>
+            </w:r>
+            <w:r>
+              <w:rPr>
+                <w:rFonts w:ascii="Arial" w:eastAsia="Times New Roman" w:hAnsi="Arial" w:cs="Arial"/>
+                <w:color w:val="000000"/>
+                <w:lang w:val="es-HN" w:eastAsia="es-HN"/>
+              </w:rPr>
+              <w:t>.”);</w:t>
+            </w:r>
+            <w:r>
+              <w:rPr>
+                <w:rFonts w:ascii="Cascadia Mono" w:hAnsi="Cascadia Mono" w:cs="Cascadia Mono"/>
+                <w:color w:val="000000"/>
+                <w:sz w:val="19"/>
+                <w:szCs w:val="19"/>
+                <w:highlight w:val="white"/>
+                <w:lang w:val="es-HN"/>
+              </w:rPr>
+              <w:t xml:space="preserve">                </w:t>
+            </w:r>
+          </w:p>
+          <w:p>
+            <w:pPr>
+              <w:spacing w:line="276" w:lineRule="auto"/>
+              <w:rPr>
+                <w:rFonts w:ascii="Arial" w:eastAsia="Times New Roman" w:hAnsi="Arial" w:cs="Arial"/>
+                <w:color w:val="000000"/>
+                <w:lang w:val="es-HN" w:eastAsia="es-HN"/>
+              </w:rPr>
+            </w:pPr>
+            <w:r>
+              <w:rPr>
+                <w:rFonts w:ascii="Arial" w:eastAsia="Times New Roman" w:hAnsi="Arial" w:cs="Arial"/>
+                <w:color w:val="000000"/>
+                <w:lang w:val="es-HN" w:eastAsia="es-HN"/>
+              </w:rPr>
+              <w:t xml:space="preserve">                </w:t>
+            </w:r>
+          </w:p>
+        </w:tc>
+      </w:tr>
+      <w:tr>
+        <w:tc>
+          <w:tcPr>
+            <w:tcW w:w="1476" w:type="dxa"/>
+          </w:tcPr>
+          <w:p>
+            <w:pPr>
+              <w:spacing w:line="276" w:lineRule="auto"/>
+              <w:rPr>
+                <w:rFonts w:ascii="Arial" w:eastAsia="Times New Roman" w:hAnsi="Arial" w:cs="Arial"/>
+                <w:color w:val="000000"/>
+                <w:lang w:val="es-HN" w:eastAsia="es-HN"/>
+              </w:rPr>
+            </w:pPr>
+            <w:r>
+              <w:rPr>
+                <w:rFonts w:ascii="Arial" w:eastAsia="Times New Roman" w:hAnsi="Arial" w:cs="Arial"/>
+                <w:color w:val="000000"/>
+                <w:lang w:val="es-HN" w:eastAsia="es-HN"/>
+              </w:rPr>
+              <w:t>(</w:t>
+            </w:r>
+            <w:r>
+              <w:rPr>
+                <w:rFonts w:ascii="Arial" w:eastAsia="Times New Roman" w:hAnsi="Arial" w:cs="Arial"/>
+                <w:color w:val="000000"/>
+                <w:lang w:val="es-HN" w:eastAsia="es-HN"/>
+              </w:rPr>
+              <w:t>“2”,</w:t>
+            </w:r>
+            <w:r>
+              <w:rPr>
+                <w:rFonts w:ascii="Arial" w:eastAsia="Times New Roman" w:hAnsi="Arial" w:cs="Arial"/>
+                <w:color w:val="000000"/>
+                <w:lang w:val="es-HN" w:eastAsia="es-HN"/>
+              </w:rPr>
+              <w:t xml:space="preserve"> </w:t>
+            </w:r>
+            <w:r>
+              <w:rPr>
+                <w:rFonts w:ascii="Arial" w:eastAsia="Times New Roman" w:hAnsi="Arial" w:cs="Arial"/>
+                <w:color w:val="000000"/>
+                <w:lang w:val="es-HN" w:eastAsia="es-HN"/>
+              </w:rPr>
+              <w:t>“,” o “-“ o entre otros conocidos</w:t>
+            </w:r>
+            <w:r>
+              <w:rPr>
+                <w:rFonts w:ascii="Arial" w:eastAsia="Times New Roman" w:hAnsi="Arial" w:cs="Arial"/>
+                <w:color w:val="000000"/>
+                <w:lang w:val="es-HN" w:eastAsia="es-HN"/>
+              </w:rPr>
+              <w:t>)</w:t>
+            </w:r>
+          </w:p>
+        </w:tc>
+        <w:tc>
+          <w:tcPr>
+            <w:tcW w:w="858" w:type="dxa"/>
+          </w:tcPr>
+          <w:p>
+            <w:pPr>
+              <w:spacing w:line="276" w:lineRule="auto"/>
+              <w:rPr>
+                <w:rFonts w:ascii="Arial" w:eastAsia="Times New Roman" w:hAnsi="Arial" w:cs="Arial"/>
+                <w:color w:val="000000"/>
+                <w:lang w:eastAsia="es-HN"/>
+              </w:rPr>
+            </w:pPr>
+            <w:r>
+              <w:rPr>
+                <w:rFonts w:ascii="Arial" w:eastAsia="Times New Roman" w:hAnsi="Arial" w:cs="Arial"/>
+                <w:color w:val="000000"/>
+                <w:lang w:eastAsia="es-HN"/>
+              </w:rPr>
+              <w:t>1</w:t>
+            </w:r>
+          </w:p>
+        </w:tc>
+        <w:tc>
+          <w:tcPr>
+            <w:tcW w:w="1032" w:type="dxa"/>
+          </w:tcPr>
+          <w:p>
+            <w:pPr>
+              <w:spacing w:line="276" w:lineRule="auto"/>
+              <w:rPr>
+                <w:rFonts w:ascii="Arial" w:eastAsia="Times New Roman" w:hAnsi="Arial" w:cs="Arial"/>
+                <w:color w:val="000000"/>
+                <w:lang w:eastAsia="es-HN"/>
+              </w:rPr>
+            </w:pPr>
+            <w:r>
+              <w:rPr>
+                <w:rFonts w:ascii="Arial" w:eastAsia="Times New Roman" w:hAnsi="Arial" w:cs="Arial"/>
+                <w:color w:val="000000"/>
+                <w:lang w:eastAsia="es-HN"/>
+              </w:rPr>
+              <w:t>14, 15, 16, 17</w:t>
+            </w:r>
+          </w:p>
+        </w:tc>
+        <w:tc>
+          <w:tcPr>
+            <w:tcW w:w="2009" w:type="dxa"/>
+          </w:tcPr>
+          <w:p>
+            <w:pPr>
+              <w:spacing w:line="276" w:lineRule="auto"/>
+              <w:rPr>
+                <w:rFonts w:ascii="Arial" w:eastAsia="Times New Roman" w:hAnsi="Arial" w:cs="Arial"/>
+                <w:color w:val="000000"/>
+                <w:lang w:val="es-HN" w:eastAsia="es-HN"/>
+              </w:rPr>
+            </w:pPr>
+            <w:r>
+              <w:rPr>
+                <w:rFonts w:ascii="Arial" w:eastAsia="Times New Roman" w:hAnsi="Arial" w:cs="Arial"/>
+                <w:color w:val="000000"/>
+                <w:lang w:val="es-HN" w:eastAsia="es-HN"/>
+              </w:rPr>
+              <w:t xml:space="preserve">Método de código de control </w:t>
+            </w:r>
+            <w:proofErr w:type="spellStart"/>
+            <w:r>
+              <w:rPr>
+                <w:rFonts w:ascii="Arial" w:eastAsia="Times New Roman" w:hAnsi="Arial" w:cs="Arial"/>
+                <w:color w:val="000000"/>
+                <w:lang w:val="es-HN" w:eastAsia="es-HN"/>
+              </w:rPr>
+              <w:t>txtcontraseña</w:t>
+            </w:r>
+            <w:proofErr w:type="spellEnd"/>
+          </w:p>
+          <w:p>
+            <w:pPr>
+              <w:spacing w:line="276" w:lineRule="auto"/>
+              <w:rPr>
+                <w:rFonts w:ascii="Arial" w:eastAsia="Times New Roman" w:hAnsi="Arial" w:cs="Arial"/>
+                <w:color w:val="000000"/>
+                <w:lang w:val="es-HN" w:eastAsia="es-HN"/>
+              </w:rPr>
+            </w:pPr>
+            <w:r>
+              <w:rPr>
+                <w:rFonts w:ascii="Arial" w:eastAsia="Times New Roman" w:hAnsi="Arial" w:cs="Arial"/>
+                <w:color w:val="000000"/>
+                <w:lang w:val="es-HN" w:eastAsia="es-HN"/>
+              </w:rPr>
+              <w:t>_</w:t>
+            </w:r>
+            <w:proofErr w:type="spellStart"/>
+            <w:r>
+              <w:rPr>
+                <w:rFonts w:ascii="Arial" w:eastAsia="Times New Roman" w:hAnsi="Arial" w:cs="Arial"/>
+                <w:color w:val="000000"/>
+                <w:lang w:val="es-HN" w:eastAsia="es-HN"/>
+              </w:rPr>
+              <w:t>KeyPress</w:t>
+            </w:r>
+            <w:proofErr w:type="spellEnd"/>
+            <w:r>
+              <w:rPr>
+                <w:rFonts w:ascii="Arial" w:eastAsia="Times New Roman" w:hAnsi="Arial" w:cs="Arial"/>
+                <w:color w:val="000000"/>
+                <w:lang w:val="es-HN" w:eastAsia="es-HN"/>
+              </w:rPr>
+              <w:t xml:space="preserve"> detectó un carácter del teclado que no es</w:t>
+            </w:r>
+            <w:r>
+              <w:rPr>
+                <w:rFonts w:ascii="Arial" w:eastAsia="Times New Roman" w:hAnsi="Arial" w:cs="Arial"/>
+                <w:color w:val="000000"/>
+                <w:lang w:val="es-HN" w:eastAsia="es-HN"/>
+              </w:rPr>
+              <w:t xml:space="preserve"> </w:t>
+            </w:r>
+            <w:r>
+              <w:rPr>
+                <w:rFonts w:ascii="Arial" w:eastAsia="Times New Roman" w:hAnsi="Arial" w:cs="Arial"/>
+                <w:color w:val="000000"/>
+                <w:lang w:val="es-HN" w:eastAsia="es-HN"/>
+              </w:rPr>
+              <w:t xml:space="preserve">con </w:t>
+            </w:r>
+            <w:r>
+              <w:rPr>
+                <w:rFonts w:ascii="Arial" w:eastAsia="Times New Roman" w:hAnsi="Arial" w:cs="Arial"/>
+                <w:color w:val="000000"/>
+                <w:lang w:val="es-HN" w:eastAsia="es-HN"/>
+              </w:rPr>
+              <w:t>diferencia de los teclados “espacio” y “retroceso”</w:t>
+            </w:r>
+          </w:p>
+        </w:tc>
+        <w:tc>
+          <w:tcPr>
+            <w:tcW w:w="3975" w:type="dxa"/>
+          </w:tcPr>
+          <w:p>
+            <w:pPr>
+              <w:spacing w:line="276" w:lineRule="auto"/>
+              <w:rPr>
+                <w:rFonts w:ascii="Arial" w:eastAsia="Times New Roman" w:hAnsi="Arial" w:cs="Arial"/>
+                <w:color w:val="000000"/>
+                <w:lang w:val="es-HN" w:eastAsia="es-HN"/>
+              </w:rPr>
+            </w:pPr>
+            <w:proofErr w:type="spellStart"/>
+            <w:r>
+              <w:rPr>
+                <w:rFonts w:ascii="Arial" w:eastAsia="Times New Roman" w:hAnsi="Arial" w:cs="Arial"/>
+                <w:color w:val="000000"/>
+                <w:lang w:val="es-HN" w:eastAsia="es-HN"/>
+              </w:rPr>
+              <w:t>e.Handled</w:t>
+            </w:r>
+            <w:proofErr w:type="spellEnd"/>
+            <w:r>
+              <w:rPr>
+                <w:rFonts w:ascii="Arial" w:eastAsia="Times New Roman" w:hAnsi="Arial" w:cs="Arial"/>
+                <w:color w:val="000000"/>
+                <w:lang w:val="es-HN" w:eastAsia="es-HN"/>
+              </w:rPr>
+              <w:t xml:space="preserve"> = true;</w:t>
+            </w:r>
+            <w:r>
+              <w:rPr>
+                <w:rFonts w:ascii="Arial" w:eastAsia="Times New Roman" w:hAnsi="Arial" w:cs="Arial"/>
+                <w:color w:val="000000"/>
+                <w:lang w:val="es-HN" w:eastAsia="es-HN"/>
+              </w:rPr>
+              <w:t xml:space="preserve"> </w:t>
+            </w:r>
+          </w:p>
+          <w:p>
+            <w:pPr>
+              <w:spacing w:line="276" w:lineRule="auto"/>
+              <w:rPr>
+                <w:rFonts w:ascii="Arial" w:eastAsia="Times New Roman" w:hAnsi="Arial" w:cs="Arial"/>
+                <w:color w:val="000000"/>
+                <w:lang w:val="es-HN" w:eastAsia="es-HN"/>
+              </w:rPr>
+            </w:pPr>
+            <w:r>
+              <w:rPr>
+                <w:rFonts w:ascii="Arial" w:eastAsia="Times New Roman" w:hAnsi="Arial" w:cs="Arial"/>
+                <w:color w:val="000000"/>
+                <w:lang w:val="es-HN" w:eastAsia="es-HN"/>
+              </w:rPr>
+              <w:t>//Línea 123</w:t>
+            </w:r>
+          </w:p>
+        </w:tc>
+      </w:tr>
+      <w:tr>
+        <w:tc>
+          <w:tcPr>
+            <w:tcW w:w="1476" w:type="dxa"/>
+          </w:tcPr>
+          <w:p>
+            <w:pPr>
+              <w:spacing w:line="276" w:lineRule="auto"/>
+              <w:rPr>
+                <w:rFonts w:ascii="Arial" w:eastAsia="Times New Roman" w:hAnsi="Arial" w:cs="Arial"/>
+                <w:color w:val="000000"/>
+                <w:lang w:val="es-HN" w:eastAsia="es-HN"/>
+              </w:rPr>
+            </w:pPr>
+            <w:r>
+              <w:rPr>
+                <w:rFonts w:ascii="Arial" w:eastAsia="Times New Roman" w:hAnsi="Arial" w:cs="Arial"/>
+                <w:color w:val="000000"/>
+                <w:lang w:val="es-HN" w:eastAsia="es-HN"/>
+              </w:rPr>
+              <w:t>(21, vacío o “Contraseña:”)</w:t>
+            </w:r>
+          </w:p>
+        </w:tc>
+        <w:tc>
+          <w:tcPr>
+            <w:tcW w:w="858" w:type="dxa"/>
+          </w:tcPr>
+          <w:p>
+            <w:pPr>
+              <w:spacing w:line="276" w:lineRule="auto"/>
+              <w:rPr>
+                <w:rFonts w:ascii="Arial" w:eastAsia="Times New Roman" w:hAnsi="Arial" w:cs="Arial"/>
+                <w:color w:val="000000"/>
+                <w:lang w:eastAsia="es-HN"/>
+              </w:rPr>
+            </w:pPr>
+          </w:p>
+        </w:tc>
+        <w:tc>
+          <w:tcPr>
+            <w:tcW w:w="1032" w:type="dxa"/>
+          </w:tcPr>
+          <w:p>
+            <w:pPr>
+              <w:spacing w:line="276" w:lineRule="auto"/>
+              <w:rPr>
+                <w:rFonts w:ascii="Arial" w:eastAsia="Times New Roman" w:hAnsi="Arial" w:cs="Arial"/>
+                <w:color w:val="000000"/>
+                <w:lang w:eastAsia="es-HN"/>
+              </w:rPr>
+            </w:pPr>
+            <w:r>
+              <w:rPr>
+                <w:rFonts w:ascii="Arial" w:eastAsia="Times New Roman" w:hAnsi="Arial" w:cs="Arial"/>
+                <w:color w:val="000000"/>
+                <w:lang w:eastAsia="es-HN"/>
+              </w:rPr>
+              <w:t>(9, 15,16,17)</w:t>
+            </w:r>
+          </w:p>
+        </w:tc>
+        <w:tc>
+          <w:tcPr>
+            <w:tcW w:w="2009" w:type="dxa"/>
+          </w:tcPr>
+          <w:p>
+            <w:pPr>
+              <w:spacing w:line="276" w:lineRule="auto"/>
+              <w:rPr>
+                <w:rFonts w:ascii="Arial" w:eastAsia="Times New Roman" w:hAnsi="Arial" w:cs="Arial"/>
+                <w:color w:val="000000"/>
+                <w:lang w:val="es-HN" w:eastAsia="es-HN"/>
+              </w:rPr>
+            </w:pPr>
+            <w:r>
+              <w:rPr>
+                <w:rFonts w:ascii="Arial" w:eastAsia="Times New Roman" w:hAnsi="Arial" w:cs="Arial"/>
+                <w:color w:val="000000"/>
+                <w:lang w:val="es-HN" w:eastAsia="es-HN"/>
+              </w:rPr>
+              <w:t>Método de código “</w:t>
+            </w:r>
+            <w:proofErr w:type="spellStart"/>
+            <w:r>
+              <w:rPr>
+                <w:rFonts w:ascii="Arial" w:eastAsia="Times New Roman" w:hAnsi="Arial" w:cs="Arial"/>
+                <w:color w:val="000000"/>
+                <w:lang w:val="es-HN" w:eastAsia="es-HN"/>
+              </w:rPr>
+              <w:t>CasoContraseña</w:t>
+            </w:r>
+            <w:proofErr w:type="spellEnd"/>
+            <w:r>
+              <w:rPr>
+                <w:rFonts w:ascii="Arial" w:eastAsia="Times New Roman" w:hAnsi="Arial" w:cs="Arial"/>
+                <w:color w:val="000000"/>
+                <w:lang w:val="es-HN" w:eastAsia="es-HN"/>
+              </w:rPr>
+              <w:t xml:space="preserve">” detectó vacío o “Contraseña:” en la cadena de contraseña, con botón o con </w:t>
+            </w:r>
+            <w:proofErr w:type="spellStart"/>
+            <w:r>
+              <w:rPr>
+                <w:rFonts w:ascii="Arial" w:eastAsia="Times New Roman" w:hAnsi="Arial" w:cs="Arial"/>
+                <w:color w:val="000000"/>
+                <w:lang w:val="es-HN" w:eastAsia="es-HN"/>
+              </w:rPr>
+              <w:t>Enter</w:t>
+            </w:r>
+            <w:proofErr w:type="spellEnd"/>
+          </w:p>
+        </w:tc>
+        <w:tc>
+          <w:tcPr>
+            <w:tcW w:w="3975" w:type="dxa"/>
+          </w:tcPr>
+          <w:p>
+            <w:pPr>
+              <w:spacing w:line="276" w:lineRule="auto"/>
+              <w:rPr>
+                <w:rFonts w:ascii="Arial" w:eastAsia="Times New Roman" w:hAnsi="Arial" w:cs="Arial"/>
+                <w:color w:val="000000"/>
+                <w:lang w:val="es-HN" w:eastAsia="es-HN"/>
+              </w:rPr>
+            </w:pPr>
+            <w:proofErr w:type="spellStart"/>
+            <w:r>
+              <w:rPr>
+                <w:rFonts w:ascii="Arial" w:eastAsia="Times New Roman" w:hAnsi="Arial" w:cs="Arial"/>
+                <w:color w:val="000000"/>
+                <w:lang w:val="es-HN" w:eastAsia="es-HN"/>
+              </w:rPr>
+              <w:t>MessageBox.Show</w:t>
+            </w:r>
+            <w:proofErr w:type="spellEnd"/>
+            <w:r>
+              <w:rPr>
+                <w:rFonts w:ascii="Arial" w:eastAsia="Times New Roman" w:hAnsi="Arial" w:cs="Arial"/>
+                <w:color w:val="000000"/>
+                <w:lang w:val="es-HN" w:eastAsia="es-HN"/>
+              </w:rPr>
+              <w:t>("Contraseña no puede quedar vacía, en caso de no obtener, consultar al administrador."</w:t>
+            </w:r>
+            <w:r>
+              <w:rPr>
+                <w:rFonts w:ascii="Arial" w:eastAsia="Times New Roman" w:hAnsi="Arial" w:cs="Arial"/>
+                <w:color w:val="000000"/>
+                <w:lang w:val="es-HN" w:eastAsia="es-HN"/>
+              </w:rPr>
+              <w:t>);</w:t>
+            </w:r>
+          </w:p>
+        </w:tc>
+      </w:tr>
+      <w:tr>
+        <w:tc>
+          <w:tcPr>
+            <w:tcW w:w="1476" w:type="dxa"/>
+          </w:tcPr>
+          <w:p>
+            <w:pPr>
+              <w:spacing w:line="276" w:lineRule="auto"/>
+              <w:rPr>
+                <w:rFonts w:ascii="Arial" w:eastAsia="Times New Roman" w:hAnsi="Arial" w:cs="Arial"/>
+                <w:color w:val="000000"/>
+                <w:lang w:val="es-HN" w:eastAsia="es-HN"/>
+              </w:rPr>
+            </w:pPr>
+            <w:r>
+              <w:rPr>
+                <w:rFonts w:ascii="Arial" w:eastAsia="Times New Roman" w:hAnsi="Arial" w:cs="Arial"/>
+                <w:color w:val="000000"/>
+                <w:lang w:val="es-HN" w:eastAsia="es-HN"/>
+              </w:rPr>
+              <w:t>(2, “super1”)</w:t>
+            </w:r>
+          </w:p>
+        </w:tc>
+        <w:tc>
+          <w:tcPr>
+            <w:tcW w:w="858" w:type="dxa"/>
           </w:tcPr>
           <w:p>
             <w:pPr>
@@ -1799,22 +3875,113 @@
         </w:tc>
         <w:tc>
           <w:tcPr>
-            <w:tcW w:w="1242" w:type="dxa"/>
-          </w:tcPr>
-          <w:p>
-            <w:pPr>
-              <w:spacing w:line="276" w:lineRule="auto"/>
-              <w:rPr>
-                <w:rFonts w:ascii="Arial" w:eastAsia="Times New Roman" w:hAnsi="Arial" w:cs="Arial"/>
-                <w:color w:val="000000"/>
-                <w:lang w:eastAsia="es-HN"/>
-              </w:rPr>
-            </w:pPr>
-            <w:r>
-              <w:rPr>
-                <w:rFonts w:ascii="Arial" w:eastAsia="Times New Roman" w:hAnsi="Arial" w:cs="Arial"/>
-                <w:color w:val="000000"/>
-                <w:lang w:eastAsia="es-HN"/>
+            <w:tcW w:w="1032" w:type="dxa"/>
+          </w:tcPr>
+          <w:p>
+            <w:pPr>
+              <w:spacing w:line="276" w:lineRule="auto"/>
+              <w:rPr>
+                <w:rFonts w:ascii="Arial" w:eastAsia="Times New Roman" w:hAnsi="Arial" w:cs="Arial"/>
+                <w:color w:val="000000"/>
+                <w:lang w:eastAsia="es-HN"/>
+              </w:rPr>
+            </w:pPr>
+            <w:r>
+              <w:rPr>
+                <w:rFonts w:ascii="Arial" w:eastAsia="Times New Roman" w:hAnsi="Arial" w:cs="Arial"/>
+                <w:color w:val="000000"/>
+                <w:lang w:eastAsia="es-HN"/>
+              </w:rPr>
+              <w:t>(16,17)</w:t>
+            </w:r>
+          </w:p>
+        </w:tc>
+        <w:tc>
+          <w:tcPr>
+            <w:tcW w:w="2009" w:type="dxa"/>
+          </w:tcPr>
+          <w:p>
+            <w:pPr>
+              <w:spacing w:line="276" w:lineRule="auto"/>
+              <w:rPr>
+                <w:rFonts w:ascii="Arial" w:eastAsia="Times New Roman" w:hAnsi="Arial" w:cs="Arial"/>
+                <w:color w:val="000000"/>
+                <w:lang w:val="es-HN" w:eastAsia="es-HN"/>
+              </w:rPr>
+            </w:pPr>
+            <w:r>
+              <w:rPr>
+                <w:rFonts w:ascii="Arial" w:eastAsia="Times New Roman" w:hAnsi="Arial" w:cs="Arial"/>
+                <w:color w:val="000000"/>
+                <w:lang w:val="es-HN" w:eastAsia="es-HN"/>
+              </w:rPr>
+              <w:t>Método de código “</w:t>
+            </w:r>
+            <w:proofErr w:type="spellStart"/>
+            <w:r>
+              <w:rPr>
+                <w:rFonts w:ascii="Arial" w:eastAsia="Times New Roman" w:hAnsi="Arial" w:cs="Arial"/>
+                <w:color w:val="000000"/>
+                <w:lang w:val="es-HN" w:eastAsia="es-HN"/>
+              </w:rPr>
+              <w:t>CasoContraseña</w:t>
+            </w:r>
+            <w:proofErr w:type="spellEnd"/>
+            <w:r>
+              <w:rPr>
+                <w:rFonts w:ascii="Arial" w:eastAsia="Times New Roman" w:hAnsi="Arial" w:cs="Arial"/>
+                <w:color w:val="000000"/>
+                <w:lang w:val="es-HN" w:eastAsia="es-HN"/>
+              </w:rPr>
+              <w:t xml:space="preserve">” detectó no vacío pero menor que 8 caracteres en la cadena de contraseña, con botón o con </w:t>
+            </w:r>
+            <w:proofErr w:type="spellStart"/>
+            <w:r>
+              <w:rPr>
+                <w:rFonts w:ascii="Arial" w:eastAsia="Times New Roman" w:hAnsi="Arial" w:cs="Arial"/>
+                <w:color w:val="000000"/>
+                <w:lang w:val="es-HN" w:eastAsia="es-HN"/>
+              </w:rPr>
+              <w:t>Enter</w:t>
+            </w:r>
+            <w:proofErr w:type="spellEnd"/>
+          </w:p>
+        </w:tc>
+        <w:tc>
+          <w:tcPr>
+            <w:tcW w:w="3975" w:type="dxa"/>
+          </w:tcPr>
+          <w:p>
+            <w:pPr>
+              <w:spacing w:line="276" w:lineRule="auto"/>
+              <w:rPr>
+                <w:rFonts w:ascii="Arial" w:eastAsia="Times New Roman" w:hAnsi="Arial" w:cs="Arial"/>
+                <w:color w:val="000000"/>
+                <w:lang w:val="es-HN" w:eastAsia="es-HN"/>
+              </w:rPr>
+            </w:pPr>
+          </w:p>
+        </w:tc>
+      </w:tr>
+      <w:tr>
+        <w:tc>
+          <w:tcPr>
+            <w:tcW w:w="1476" w:type="dxa"/>
+          </w:tcPr>
+          <w:p>
+            <w:pPr>
+              <w:spacing w:line="276" w:lineRule="auto"/>
+              <w:rPr>
+                <w:rFonts w:ascii="Arial" w:eastAsia="Times New Roman" w:hAnsi="Arial" w:cs="Arial"/>
+                <w:color w:val="000000"/>
+                <w:lang w:val="es-HN" w:eastAsia="es-HN"/>
+              </w:rPr>
+            </w:pPr>
+            <w:r>
+              <w:rPr>
+                <w:rFonts w:ascii="Arial" w:eastAsia="Times New Roman" w:hAnsi="Arial" w:cs="Arial"/>
+                <w:color w:val="000000"/>
+                <w:lang w:val="es-HN" w:eastAsia="es-HN"/>
               </w:rPr>
               <w:t>(</w:t>
             </w:r>
@@ -1822,62 +3989,524 @@
               <w:rPr>
                 <w:rFonts w:ascii="Arial" w:eastAsia="Times New Roman" w:hAnsi="Arial" w:cs="Arial"/>
                 <w:color w:val="000000"/>
-                <w:lang w:eastAsia="es-HN"/>
-              </w:rPr>
-              <w:t>16,17</w:t>
-            </w:r>
-            <w:r>
-              <w:rPr>
-                <w:rFonts w:ascii="Arial" w:eastAsia="Times New Roman" w:hAnsi="Arial" w:cs="Arial"/>
-                <w:color w:val="000000"/>
-                <w:lang w:eastAsia="es-HN"/>
-              </w:rPr>
-              <w:t>)</w:t>
-            </w:r>
-          </w:p>
-        </w:tc>
-        <w:tc>
-          <w:tcPr>
-            <w:tcW w:w="2014" w:type="dxa"/>
-          </w:tcPr>
-          <w:p>
-            <w:pPr>
-              <w:spacing w:line="276" w:lineRule="auto"/>
-              <w:rPr>
-                <w:rFonts w:ascii="Arial" w:eastAsia="Times New Roman" w:hAnsi="Arial" w:cs="Arial"/>
-                <w:color w:val="000000"/>
-                <w:lang w:val="es-HN" w:eastAsia="es-HN"/>
-              </w:rPr>
-            </w:pPr>
-            <w:r>
-              <w:rPr>
-                <w:rFonts w:ascii="Arial" w:eastAsia="Times New Roman" w:hAnsi="Arial" w:cs="Arial"/>
-                <w:color w:val="000000"/>
-                <w:lang w:val="es-HN" w:eastAsia="es-HN"/>
-              </w:rPr>
-              <w:t xml:space="preserve">Método de código “CasoContraseña” detectó </w:t>
-            </w:r>
-            <w:r>
-              <w:rPr>
-                <w:rFonts w:ascii="Arial" w:eastAsia="Times New Roman" w:hAnsi="Arial" w:cs="Arial"/>
-                <w:color w:val="000000"/>
-                <w:lang w:val="es-HN" w:eastAsia="es-HN"/>
-              </w:rPr>
-              <w:t>no vacío pero menor que 8 caracteres</w:t>
-            </w:r>
-            <w:r>
-              <w:rPr>
-                <w:rFonts w:ascii="Arial" w:eastAsia="Times New Roman" w:hAnsi="Arial" w:cs="Arial"/>
-                <w:color w:val="000000"/>
-                <w:lang w:val="es-HN" w:eastAsia="es-HN"/>
-              </w:rPr>
-              <w:t xml:space="preserve"> en la cadena de contraseña, con botón o con Enter</w:t>
-            </w:r>
-          </w:p>
-        </w:tc>
-        <w:tc>
-          <w:tcPr>
-            <w:tcW w:w="3388" w:type="dxa"/>
+                <w:lang w:val="es-HN" w:eastAsia="es-HN"/>
+              </w:rPr>
+              <w:t>037, Decano123)</w:t>
+            </w:r>
+          </w:p>
+        </w:tc>
+        <w:tc>
+          <w:tcPr>
+            <w:tcW w:w="858" w:type="dxa"/>
+          </w:tcPr>
+          <w:p>
+            <w:pPr>
+              <w:spacing w:line="276" w:lineRule="auto"/>
+              <w:rPr>
+                <w:rFonts w:ascii="Arial" w:eastAsia="Times New Roman" w:hAnsi="Arial" w:cs="Arial"/>
+                <w:color w:val="000000"/>
+                <w:lang w:eastAsia="es-HN"/>
+              </w:rPr>
+            </w:pPr>
+            <w:r>
+              <w:rPr>
+                <w:rFonts w:ascii="Arial" w:eastAsia="Times New Roman" w:hAnsi="Arial" w:cs="Arial"/>
+                <w:color w:val="000000"/>
+                <w:lang w:eastAsia="es-HN"/>
+              </w:rPr>
+              <w:t>(1, 10, 12)</w:t>
+            </w:r>
+          </w:p>
+        </w:tc>
+        <w:tc>
+          <w:tcPr>
+            <w:tcW w:w="1032" w:type="dxa"/>
+          </w:tcPr>
+          <w:p>
+            <w:pPr>
+              <w:spacing w:line="276" w:lineRule="auto"/>
+              <w:rPr>
+                <w:rFonts w:ascii="Arial" w:eastAsia="Times New Roman" w:hAnsi="Arial" w:cs="Arial"/>
+                <w:color w:val="000000"/>
+                <w:lang w:eastAsia="es-HN"/>
+              </w:rPr>
+            </w:pPr>
+            <w:r>
+              <w:rPr>
+                <w:rFonts w:ascii="Arial" w:eastAsia="Times New Roman" w:hAnsi="Arial" w:cs="Arial"/>
+                <w:color w:val="000000"/>
+                <w:lang w:eastAsia="es-HN"/>
+              </w:rPr>
+              <w:t>---</w:t>
+            </w:r>
+          </w:p>
+        </w:tc>
+        <w:tc>
+          <w:tcPr>
+            <w:tcW w:w="2009" w:type="dxa"/>
+          </w:tcPr>
+          <w:p>
+            <w:pPr>
+              <w:spacing w:line="276" w:lineRule="auto"/>
+              <w:rPr>
+                <w:rFonts w:ascii="Arial" w:eastAsia="Times New Roman" w:hAnsi="Arial" w:cs="Arial"/>
+                <w:color w:val="000000"/>
+                <w:lang w:val="es-HN" w:eastAsia="es-HN"/>
+              </w:rPr>
+            </w:pPr>
+            <w:r>
+              <w:rPr>
+                <w:rFonts w:ascii="Arial" w:eastAsia="Times New Roman" w:hAnsi="Arial" w:cs="Arial"/>
+                <w:color w:val="000000"/>
+                <w:lang w:val="es-HN" w:eastAsia="es-HN"/>
+              </w:rPr>
+              <w:t xml:space="preserve">Datos encontrados </w:t>
+            </w:r>
+            <w:r>
+              <w:rPr>
+                <w:rFonts w:ascii="Arial" w:eastAsia="Times New Roman" w:hAnsi="Arial" w:cs="Arial"/>
+                <w:color w:val="000000"/>
+                <w:lang w:val="es-HN" w:eastAsia="es-HN"/>
+              </w:rPr>
+              <w:t xml:space="preserve">y tabla creada </w:t>
+            </w:r>
+            <w:r>
+              <w:rPr>
+                <w:rFonts w:ascii="Arial" w:eastAsia="Times New Roman" w:hAnsi="Arial" w:cs="Arial"/>
+                <w:color w:val="000000"/>
+                <w:lang w:val="es-HN" w:eastAsia="es-HN"/>
+              </w:rPr>
+              <w:t xml:space="preserve">en la </w:t>
+            </w:r>
+            <w:r>
+              <w:rPr>
+                <w:rFonts w:ascii="Arial" w:eastAsia="Times New Roman" w:hAnsi="Arial" w:cs="Arial"/>
+                <w:color w:val="000000"/>
+                <w:lang w:val="es-HN" w:eastAsia="es-HN"/>
+              </w:rPr>
+              <w:t>ejecución “</w:t>
+            </w:r>
+            <w:proofErr w:type="spellStart"/>
+            <w:r>
+              <w:rPr>
+                <w:rFonts w:ascii="Arial" w:eastAsia="Times New Roman" w:hAnsi="Arial" w:cs="Arial"/>
+                <w:color w:val="000000"/>
+                <w:lang w:val="es-HN" w:eastAsia="es-HN"/>
+              </w:rPr>
+              <w:t>PA_Login</w:t>
+            </w:r>
+            <w:proofErr w:type="spellEnd"/>
+            <w:r>
+              <w:rPr>
+                <w:rFonts w:ascii="Arial" w:eastAsia="Times New Roman" w:hAnsi="Arial" w:cs="Arial"/>
+                <w:color w:val="000000"/>
+                <w:lang w:val="es-HN" w:eastAsia="es-HN"/>
+              </w:rPr>
+              <w:t>” y permiso de obtención o uso de datos en el código de “</w:t>
+            </w:r>
+            <w:proofErr w:type="spellStart"/>
+            <w:r>
+              <w:rPr>
+                <w:rFonts w:ascii="Arial" w:eastAsia="Times New Roman" w:hAnsi="Arial" w:cs="Arial"/>
+                <w:color w:val="000000"/>
+                <w:lang w:val="es-HN" w:eastAsia="es-HN"/>
+              </w:rPr>
+              <w:t>PA_Login</w:t>
+            </w:r>
+            <w:proofErr w:type="spellEnd"/>
+            <w:r>
+              <w:rPr>
+                <w:rFonts w:ascii="Arial" w:eastAsia="Times New Roman" w:hAnsi="Arial" w:cs="Arial"/>
+                <w:color w:val="000000"/>
+                <w:lang w:val="es-HN" w:eastAsia="es-HN"/>
+              </w:rPr>
+              <w:t>”.</w:t>
+            </w:r>
+          </w:p>
+        </w:tc>
+        <w:tc>
+          <w:tcPr>
+            <w:tcW w:w="3975" w:type="dxa"/>
+          </w:tcPr>
+          <w:p>
+            <w:pPr>
+              <w:spacing w:line="276" w:lineRule="auto"/>
+              <w:rPr>
+                <w:rFonts w:ascii="Arial" w:eastAsia="Times New Roman" w:hAnsi="Arial" w:cs="Arial"/>
+                <w:color w:val="000000"/>
+                <w:lang w:val="es-HN" w:eastAsia="es-HN"/>
+              </w:rPr>
+            </w:pPr>
+            <w:proofErr w:type="spellStart"/>
+            <w:r>
+              <w:rPr>
+                <w:rFonts w:ascii="Arial" w:eastAsia="Times New Roman" w:hAnsi="Arial" w:cs="Arial"/>
+                <w:color w:val="000000"/>
+                <w:lang w:val="es-HN" w:eastAsia="es-HN"/>
+              </w:rPr>
+              <w:t>MessageBox.Show</w:t>
+            </w:r>
+            <w:proofErr w:type="spellEnd"/>
+          </w:p>
+          <w:p>
+            <w:pPr>
+              <w:spacing w:line="276" w:lineRule="auto"/>
+              <w:rPr>
+                <w:rFonts w:ascii="Arial" w:eastAsia="Times New Roman" w:hAnsi="Arial" w:cs="Arial"/>
+                <w:color w:val="000000"/>
+                <w:lang w:val="es-HN" w:eastAsia="es-HN"/>
+              </w:rPr>
+            </w:pPr>
+            <w:r>
+              <w:rPr>
+                <w:rFonts w:ascii="Arial" w:eastAsia="Times New Roman" w:hAnsi="Arial" w:cs="Arial"/>
+                <w:color w:val="000000"/>
+                <w:lang w:val="es-HN" w:eastAsia="es-HN"/>
+              </w:rPr>
+              <w:t xml:space="preserve">($“Bienvenido(a), </w:t>
+            </w:r>
+            <w:r>
+              <w:rPr>
+                <w:rFonts w:ascii="Arial" w:eastAsia="Times New Roman" w:hAnsi="Arial" w:cs="Arial"/>
+                <w:color w:val="000000"/>
+                <w:lang w:val="es-HN" w:eastAsia="es-HN"/>
+              </w:rPr>
+              <w:t>{nombre} {apellido}. Su rol es: {</w:t>
+            </w:r>
+            <w:proofErr w:type="spellStart"/>
+            <w:r>
+              <w:rPr>
+                <w:rFonts w:ascii="Arial" w:eastAsia="Times New Roman" w:hAnsi="Arial" w:cs="Arial"/>
+                <w:color w:val="000000"/>
+                <w:lang w:val="es-HN" w:eastAsia="es-HN"/>
+              </w:rPr>
+              <w:t>rolUsuario</w:t>
+            </w:r>
+            <w:proofErr w:type="spellEnd"/>
+            <w:r>
+              <w:rPr>
+                <w:rFonts w:ascii="Arial" w:eastAsia="Times New Roman" w:hAnsi="Arial" w:cs="Arial"/>
+                <w:color w:val="000000"/>
+                <w:lang w:val="es-HN" w:eastAsia="es-HN"/>
+              </w:rPr>
+              <w:t>}"</w:t>
+            </w:r>
+            <w:r>
+              <w:rPr>
+                <w:rFonts w:ascii="Arial" w:eastAsia="Times New Roman" w:hAnsi="Arial" w:cs="Arial"/>
+                <w:color w:val="000000"/>
+                <w:lang w:val="es-HN" w:eastAsia="es-HN"/>
+              </w:rPr>
+              <w:t>);</w:t>
+            </w:r>
+          </w:p>
+          <w:p>
+            <w:pPr>
+              <w:spacing w:line="276" w:lineRule="auto"/>
+              <w:rPr>
+                <w:rFonts w:ascii="Arial" w:eastAsia="Times New Roman" w:hAnsi="Arial" w:cs="Arial"/>
+                <w:color w:val="000000"/>
+                <w:lang w:val="es-HN" w:eastAsia="es-HN"/>
+              </w:rPr>
+            </w:pPr>
+          </w:p>
+        </w:tc>
+      </w:tr>
+      <w:tr>
+        <w:tc>
+          <w:tcPr>
+            <w:tcW w:w="1476" w:type="dxa"/>
+          </w:tcPr>
+          <w:p>
+            <w:pPr>
+              <w:spacing w:line="276" w:lineRule="auto"/>
+              <w:rPr>
+                <w:rFonts w:ascii="Arial" w:eastAsia="Times New Roman" w:hAnsi="Arial" w:cs="Arial"/>
+                <w:color w:val="000000"/>
+                <w:lang w:val="es-HN" w:eastAsia="es-HN"/>
+              </w:rPr>
+            </w:pPr>
+          </w:p>
+        </w:tc>
+        <w:tc>
+          <w:tcPr>
+            <w:tcW w:w="858" w:type="dxa"/>
+          </w:tcPr>
+          <w:p>
+            <w:pPr>
+              <w:spacing w:line="276" w:lineRule="auto"/>
+              <w:rPr>
+                <w:rFonts w:ascii="Arial" w:eastAsia="Times New Roman" w:hAnsi="Arial" w:cs="Arial"/>
+                <w:color w:val="000000"/>
+                <w:lang w:eastAsia="es-HN"/>
+              </w:rPr>
+            </w:pPr>
+          </w:p>
+        </w:tc>
+        <w:tc>
+          <w:tcPr>
+            <w:tcW w:w="1032" w:type="dxa"/>
+          </w:tcPr>
+          <w:p>
+            <w:pPr>
+              <w:spacing w:line="276" w:lineRule="auto"/>
+              <w:rPr>
+                <w:rFonts w:ascii="Arial" w:eastAsia="Times New Roman" w:hAnsi="Arial" w:cs="Arial"/>
+                <w:color w:val="000000"/>
+                <w:lang w:eastAsia="es-HN"/>
+              </w:rPr>
+            </w:pPr>
+          </w:p>
+        </w:tc>
+        <w:tc>
+          <w:tcPr>
+            <w:tcW w:w="2009" w:type="dxa"/>
+          </w:tcPr>
+          <w:p>
+            <w:pPr>
+              <w:spacing w:line="276" w:lineRule="auto"/>
+              <w:rPr>
+                <w:rFonts w:ascii="Arial" w:eastAsia="Times New Roman" w:hAnsi="Arial" w:cs="Arial"/>
+                <w:color w:val="000000"/>
+                <w:lang w:val="es-HN" w:eastAsia="es-HN"/>
+              </w:rPr>
+            </w:pPr>
+          </w:p>
+        </w:tc>
+        <w:tc>
+          <w:tcPr>
+            <w:tcW w:w="3975" w:type="dxa"/>
+          </w:tcPr>
+          <w:p>
+            <w:pPr>
+              <w:spacing w:line="276" w:lineRule="auto"/>
+              <w:rPr>
+                <w:rFonts w:ascii="Arial" w:eastAsia="Times New Roman" w:hAnsi="Arial" w:cs="Arial"/>
+                <w:color w:val="000000"/>
+                <w:lang w:val="es-HN" w:eastAsia="es-HN"/>
+              </w:rPr>
+            </w:pPr>
+          </w:p>
+        </w:tc>
+      </w:tr>
+      <w:tr>
+        <w:tc>
+          <w:tcPr>
+            <w:tcW w:w="1476" w:type="dxa"/>
+          </w:tcPr>
+          <w:p>
+            <w:pPr>
+              <w:spacing w:line="276" w:lineRule="auto"/>
+              <w:rPr>
+                <w:rFonts w:ascii="Arial" w:eastAsia="Times New Roman" w:hAnsi="Arial" w:cs="Arial"/>
+                <w:color w:val="000000"/>
+                <w:lang w:val="es-HN" w:eastAsia="es-HN"/>
+              </w:rPr>
+            </w:pPr>
+          </w:p>
+        </w:tc>
+        <w:tc>
+          <w:tcPr>
+            <w:tcW w:w="858" w:type="dxa"/>
+          </w:tcPr>
+          <w:p>
+            <w:pPr>
+              <w:spacing w:line="276" w:lineRule="auto"/>
+              <w:rPr>
+                <w:rFonts w:ascii="Arial" w:eastAsia="Times New Roman" w:hAnsi="Arial" w:cs="Arial"/>
+                <w:color w:val="000000"/>
+                <w:lang w:eastAsia="es-HN"/>
+              </w:rPr>
+            </w:pPr>
+          </w:p>
+        </w:tc>
+        <w:tc>
+          <w:tcPr>
+            <w:tcW w:w="1032" w:type="dxa"/>
+          </w:tcPr>
+          <w:p>
+            <w:pPr>
+              <w:spacing w:line="276" w:lineRule="auto"/>
+              <w:rPr>
+                <w:rFonts w:ascii="Arial" w:eastAsia="Times New Roman" w:hAnsi="Arial" w:cs="Arial"/>
+                <w:color w:val="000000"/>
+                <w:lang w:eastAsia="es-HN"/>
+              </w:rPr>
+            </w:pPr>
+          </w:p>
+        </w:tc>
+        <w:tc>
+          <w:tcPr>
+            <w:tcW w:w="2009" w:type="dxa"/>
+          </w:tcPr>
+          <w:p>
+            <w:pPr>
+              <w:spacing w:line="276" w:lineRule="auto"/>
+              <w:rPr>
+                <w:rFonts w:ascii="Arial" w:eastAsia="Times New Roman" w:hAnsi="Arial" w:cs="Arial"/>
+                <w:color w:val="000000"/>
+                <w:lang w:val="es-HN" w:eastAsia="es-HN"/>
+              </w:rPr>
+            </w:pPr>
+          </w:p>
+        </w:tc>
+        <w:tc>
+          <w:tcPr>
+            <w:tcW w:w="3975" w:type="dxa"/>
+          </w:tcPr>
+          <w:p>
+            <w:pPr>
+              <w:spacing w:line="276" w:lineRule="auto"/>
+              <w:rPr>
+                <w:rFonts w:ascii="Arial" w:eastAsia="Times New Roman" w:hAnsi="Arial" w:cs="Arial"/>
+                <w:color w:val="000000"/>
+                <w:lang w:val="es-HN" w:eastAsia="es-HN"/>
+              </w:rPr>
+            </w:pPr>
+          </w:p>
+        </w:tc>
+      </w:tr>
+      <w:tr>
+        <w:tc>
+          <w:tcPr>
+            <w:tcW w:w="1476" w:type="dxa"/>
+          </w:tcPr>
+          <w:p>
+            <w:pPr>
+              <w:spacing w:line="276" w:lineRule="auto"/>
+              <w:rPr>
+                <w:rFonts w:ascii="Arial" w:eastAsia="Times New Roman" w:hAnsi="Arial" w:cs="Arial"/>
+                <w:color w:val="000000"/>
+                <w:lang w:val="es-HN" w:eastAsia="es-HN"/>
+              </w:rPr>
+            </w:pPr>
+          </w:p>
+        </w:tc>
+        <w:tc>
+          <w:tcPr>
+            <w:tcW w:w="858" w:type="dxa"/>
+          </w:tcPr>
+          <w:p>
+            <w:pPr>
+              <w:spacing w:line="276" w:lineRule="auto"/>
+              <w:rPr>
+                <w:rFonts w:ascii="Arial" w:eastAsia="Times New Roman" w:hAnsi="Arial" w:cs="Arial"/>
+                <w:color w:val="000000"/>
+                <w:lang w:eastAsia="es-HN"/>
+              </w:rPr>
+            </w:pPr>
+          </w:p>
+        </w:tc>
+        <w:tc>
+          <w:tcPr>
+            <w:tcW w:w="1032" w:type="dxa"/>
+          </w:tcPr>
+          <w:p>
+            <w:pPr>
+              <w:spacing w:line="276" w:lineRule="auto"/>
+              <w:rPr>
+                <w:rFonts w:ascii="Arial" w:eastAsia="Times New Roman" w:hAnsi="Arial" w:cs="Arial"/>
+                <w:color w:val="000000"/>
+                <w:lang w:eastAsia="es-HN"/>
+              </w:rPr>
+            </w:pPr>
+          </w:p>
+        </w:tc>
+        <w:tc>
+          <w:tcPr>
+            <w:tcW w:w="2009" w:type="dxa"/>
+          </w:tcPr>
+          <w:p>
+            <w:pPr>
+              <w:spacing w:line="276" w:lineRule="auto"/>
+              <w:rPr>
+                <w:rFonts w:ascii="Arial" w:eastAsia="Times New Roman" w:hAnsi="Arial" w:cs="Arial"/>
+                <w:color w:val="000000"/>
+                <w:lang w:val="es-HN" w:eastAsia="es-HN"/>
+              </w:rPr>
+            </w:pPr>
+          </w:p>
+        </w:tc>
+        <w:tc>
+          <w:tcPr>
+            <w:tcW w:w="3975" w:type="dxa"/>
+          </w:tcPr>
+          <w:p>
+            <w:pPr>
+              <w:spacing w:line="276" w:lineRule="auto"/>
+              <w:rPr>
+                <w:rFonts w:ascii="Arial" w:eastAsia="Times New Roman" w:hAnsi="Arial" w:cs="Arial"/>
+                <w:color w:val="000000"/>
+                <w:lang w:val="es-HN" w:eastAsia="es-HN"/>
+              </w:rPr>
+            </w:pPr>
+          </w:p>
+        </w:tc>
+      </w:tr>
+      <w:tr>
+        <w:tc>
+          <w:tcPr>
+            <w:tcW w:w="1476" w:type="dxa"/>
+          </w:tcPr>
+          <w:p>
+            <w:pPr>
+              <w:spacing w:line="276" w:lineRule="auto"/>
+              <w:rPr>
+                <w:rFonts w:ascii="Arial" w:eastAsia="Times New Roman" w:hAnsi="Arial" w:cs="Arial"/>
+                <w:color w:val="000000"/>
+                <w:lang w:val="es-HN" w:eastAsia="es-HN"/>
+              </w:rPr>
+            </w:pPr>
+          </w:p>
+        </w:tc>
+        <w:tc>
+          <w:tcPr>
+            <w:tcW w:w="858" w:type="dxa"/>
+          </w:tcPr>
+          <w:p>
+            <w:pPr>
+              <w:spacing w:line="276" w:lineRule="auto"/>
+              <w:rPr>
+                <w:rFonts w:ascii="Arial" w:eastAsia="Times New Roman" w:hAnsi="Arial" w:cs="Arial"/>
+                <w:color w:val="000000"/>
+                <w:lang w:eastAsia="es-HN"/>
+              </w:rPr>
+            </w:pPr>
+          </w:p>
+        </w:tc>
+        <w:tc>
+          <w:tcPr>
+            <w:tcW w:w="1032" w:type="dxa"/>
+          </w:tcPr>
+          <w:p>
+            <w:pPr>
+              <w:spacing w:line="276" w:lineRule="auto"/>
+              <w:rPr>
+                <w:rFonts w:ascii="Arial" w:eastAsia="Times New Roman" w:hAnsi="Arial" w:cs="Arial"/>
+                <w:color w:val="000000"/>
+                <w:lang w:eastAsia="es-HN"/>
+              </w:rPr>
+            </w:pPr>
+          </w:p>
+        </w:tc>
+        <w:tc>
+          <w:tcPr>
+            <w:tcW w:w="2009" w:type="dxa"/>
+          </w:tcPr>
+          <w:p>
+            <w:pPr>
+              <w:spacing w:line="276" w:lineRule="auto"/>
+              <w:rPr>
+                <w:rFonts w:ascii="Arial" w:eastAsia="Times New Roman" w:hAnsi="Arial" w:cs="Arial"/>
+                <w:color w:val="000000"/>
+                <w:lang w:val="es-HN" w:eastAsia="es-HN"/>
+              </w:rPr>
+            </w:pPr>
+          </w:p>
+        </w:tc>
+        <w:tc>
+          <w:tcPr>
+            <w:tcW w:w="3975" w:type="dxa"/>
           </w:tcPr>
           <w:p>
             <w:pPr>
@@ -1904,6 +4533,7 @@
         <w:rPr>
           <w:noProof/>
         </w:rPr>
+        <w:lastRenderedPageBreak/>
         <w:drawing>
           <wp:inline distT="0" distB="0" distL="0" distR="0" wp14:anchorId="63167F79" wp14:editId="712537AB">
             <wp:extent cx="5943600" cy="1753235"/>
@@ -1942,9 +4572,11 @@
       </w:r>
     </w:p>
     <w:p>
+      <w:proofErr w:type="spellStart"/>
       <w:r>
         <w:t>frmPierdoContraseña</w:t>
       </w:r>
+      <w:proofErr w:type="spellEnd"/>
     </w:p>
     <w:p/>
     <w:p>
@@ -1952,7 +4584,6 @@
         <w:rPr>
           <w:noProof/>
         </w:rPr>
-        <w:lastRenderedPageBreak/>
         <w:drawing>
           <wp:inline distT="0" distB="0" distL="0" distR="0" wp14:anchorId="3BD59ED8" wp14:editId="0D3BAAE6">
             <wp:extent cx="4201111" cy="1819529"/>
@@ -1991,9 +4622,11 @@
       </w:r>
     </w:p>
     <w:p>
+      <w:proofErr w:type="spellStart"/>
       <w:r>
         <w:t>frmCambioContraseña</w:t>
       </w:r>
+      <w:proofErr w:type="spellEnd"/>
     </w:p>
     <w:p/>
     <w:p/>
@@ -2040,9 +4673,11 @@
       </w:r>
     </w:p>
     <w:p>
+      <w:proofErr w:type="spellStart"/>
       <w:r>
         <w:t>frmAdmin</w:t>
       </w:r>
+      <w:proofErr w:type="spellEnd"/>
     </w:p>
     <w:p/>
     <w:p/>
@@ -2092,10 +4727,11 @@
       </w:r>
     </w:p>
     <w:p>
+      <w:proofErr w:type="spellStart"/>
       <w:r>
-        <w:lastRenderedPageBreak/>
         <w:t>frmContraseña</w:t>
       </w:r>
+      <w:proofErr w:type="spellEnd"/>
     </w:p>
     <w:p/>
     <w:p>
@@ -2141,9 +4777,11 @@
       </w:r>
     </w:p>
     <w:p>
+      <w:proofErr w:type="spellStart"/>
       <w:r>
         <w:t>frmDecano</w:t>
       </w:r>
+      <w:proofErr w:type="spellEnd"/>
     </w:p>
     <w:p/>
     <w:p/>
@@ -2153,6 +4791,7 @@
         <w:rPr>
           <w:noProof/>
         </w:rPr>
+        <w:lastRenderedPageBreak/>
         <w:drawing>
           <wp:inline distT="0" distB="0" distL="0" distR="0" wp14:anchorId="51652970" wp14:editId="342FD38B">
             <wp:extent cx="5943600" cy="4269105"/>
@@ -2191,9 +4830,11 @@
       </w:r>
     </w:p>
     <w:p>
+      <w:proofErr w:type="spellStart"/>
       <w:r>
         <w:t>frmJustificación</w:t>
       </w:r>
+      <w:proofErr w:type="spellEnd"/>
     </w:p>
     <w:p/>
     <w:p/>
@@ -2202,6 +4843,7 @@
         <w:rPr>
           <w:noProof/>
         </w:rPr>
+        <w:lastRenderedPageBreak/>
         <w:drawing>
           <wp:inline distT="0" distB="0" distL="0" distR="0" wp14:anchorId="45975883" wp14:editId="078AD42D">
             <wp:extent cx="5943600" cy="4326255"/>
@@ -2240,9 +4882,11 @@
       </w:r>
     </w:p>
     <w:p>
+      <w:proofErr w:type="spellStart"/>
       <w:r>
         <w:t>frmReposicion</w:t>
       </w:r>
+      <w:proofErr w:type="spellEnd"/>
     </w:p>
     <w:p/>
     <w:p/>
@@ -2252,7 +4896,6 @@
         <w:rPr>
           <w:noProof/>
         </w:rPr>
-        <w:lastRenderedPageBreak/>
         <w:drawing>
           <wp:inline distT="0" distB="0" distL="0" distR="0" wp14:anchorId="74B855F7" wp14:editId="4282311E">
             <wp:extent cx="5943600" cy="2271395"/>
@@ -2291,15 +4934,18 @@
       </w:r>
     </w:p>
     <w:p>
+      <w:proofErr w:type="spellStart"/>
       <w:r>
         <w:t>frmMigracion</w:t>
       </w:r>
+      <w:proofErr w:type="spellEnd"/>
     </w:p>
     <w:p>
       <w:r>
         <w:rPr>
           <w:noProof/>
         </w:rPr>
+        <w:lastRenderedPageBreak/>
         <w:drawing>
           <wp:inline distT="0" distB="0" distL="0" distR="0" wp14:anchorId="0C43B47D" wp14:editId="1C6FD86F">
             <wp:extent cx="5449060" cy="3315163"/>
@@ -2338,9 +4984,11 @@
       </w:r>
     </w:p>
     <w:p>
+      <w:proofErr w:type="spellStart"/>
       <w:r>
         <w:t>FrmDocente</w:t>
       </w:r>
+      <w:proofErr w:type="spellEnd"/>
     </w:p>
     <w:p/>
     <w:p/>
@@ -2349,7 +4997,6 @@
         <w:rPr>
           <w:noProof/>
         </w:rPr>
-        <w:lastRenderedPageBreak/>
         <w:drawing>
           <wp:inline distT="0" distB="0" distL="0" distR="0" wp14:anchorId="54A4646C" wp14:editId="42BB8573">
             <wp:extent cx="5943600" cy="2790190"/>
@@ -2388,9 +5035,11 @@
       </w:r>
     </w:p>
     <w:p>
+      <w:proofErr w:type="spellStart"/>
       <w:r>
         <w:t>frmAsistencia</w:t>
       </w:r>
+      <w:proofErr w:type="spellEnd"/>
     </w:p>
     <w:p/>
     <w:p/>
@@ -2399,6 +5048,7 @@
         <w:rPr>
           <w:noProof/>
         </w:rPr>
+        <w:lastRenderedPageBreak/>
         <w:drawing>
           <wp:inline distT="0" distB="0" distL="0" distR="0" wp14:anchorId="017BA408" wp14:editId="7F508B16">
             <wp:extent cx="4953691" cy="3829584"/>
@@ -2437,9 +5087,11 @@
       </w:r>
     </w:p>
     <w:p>
+      <w:proofErr w:type="spellStart"/>
       <w:r>
         <w:t>frmOrden</w:t>
       </w:r>
+      <w:proofErr w:type="spellEnd"/>
     </w:p>
     <w:p/>
     <w:p>
@@ -2447,7 +5099,6 @@
         <w:rPr>
           <w:noProof/>
         </w:rPr>
-        <w:lastRenderedPageBreak/>
         <w:drawing>
           <wp:inline distT="0" distB="0" distL="0" distR="0" wp14:anchorId="5019A125" wp14:editId="0247EC66">
             <wp:extent cx="4324954" cy="1543265"/>
@@ -2486,9 +5137,11 @@
       </w:r>
     </w:p>
     <w:p>
+      <w:proofErr w:type="spellStart"/>
       <w:r>
         <w:t>frmReporte</w:t>
       </w:r>
+      <w:proofErr w:type="spellEnd"/>
     </w:p>
     <w:p/>
     <w:p>
@@ -2496,6 +5149,7 @@
         <w:rPr>
           <w:noProof/>
         </w:rPr>
+        <w:lastRenderedPageBreak/>
         <w:drawing>
           <wp:inline distT="0" distB="0" distL="0" distR="0" wp14:anchorId="42091F79" wp14:editId="7309356D">
             <wp:extent cx="3905795" cy="1657581"/>
@@ -2539,12 +5193,14 @@
           <w:lang w:val="es-HN"/>
         </w:rPr>
       </w:pPr>
+      <w:proofErr w:type="spellStart"/>
       <w:r>
         <w:rPr>
           <w:lang w:val="es-HN"/>
         </w:rPr>
         <w:t>frmSupervisor</w:t>
       </w:r>
+      <w:proofErr w:type="spellEnd"/>
     </w:p>
     <w:p>
       <w:pPr>
@@ -2612,7 +5268,25 @@
           <w:color w:val="000000"/>
           <w:lang w:val="es-HN" w:eastAsia="es-HN"/>
         </w:rPr>
-        <w:t>*Deben Aparecer Bloqueadas las celdas antes de Clickear “Nuevo”</w:t>
+        <w:t xml:space="preserve">*Deben Aparecer Bloqueadas las celdas antes de </w:t>
+      </w:r>
+      <w:proofErr w:type="spellStart"/>
+      <w:r>
+        <w:rPr>
+          <w:rFonts w:ascii="Arial" w:eastAsia="Times New Roman" w:hAnsi="Arial" w:cs="Arial"/>
+          <w:color w:val="000000"/>
+          <w:lang w:val="es-HN" w:eastAsia="es-HN"/>
+        </w:rPr>
+        <w:t>Clickear</w:t>
+      </w:r>
+      <w:proofErr w:type="spellEnd"/>
+      <w:r>
+        <w:rPr>
+          <w:rFonts w:ascii="Arial" w:eastAsia="Times New Roman" w:hAnsi="Arial" w:cs="Arial"/>
+          <w:color w:val="000000"/>
+          <w:lang w:val="es-HN" w:eastAsia="es-HN"/>
+        </w:rPr>
+        <w:t xml:space="preserve"> “Nuevo”</w:t>
       </w:r>
     </w:p>
     <w:p>
@@ -2688,7 +5362,25 @@
           <w:color w:val="000000"/>
           <w:lang w:val="es-HN" w:eastAsia="es-HN"/>
         </w:rPr>
-        <w:t>*Ajustar el ancho de los textbox, están demasiados extensos.</w:t>
+        <w:t xml:space="preserve">*Ajustar el ancho de los </w:t>
+      </w:r>
+      <w:proofErr w:type="spellStart"/>
+      <w:r>
+        <w:rPr>
+          <w:rFonts w:ascii="Arial" w:eastAsia="Times New Roman" w:hAnsi="Arial" w:cs="Arial"/>
+          <w:color w:val="000000"/>
+          <w:lang w:val="es-HN" w:eastAsia="es-HN"/>
+        </w:rPr>
+        <w:t>textbox</w:t>
+      </w:r>
+      <w:proofErr w:type="spellEnd"/>
+      <w:r>
+        <w:rPr>
+          <w:rFonts w:ascii="Arial" w:eastAsia="Times New Roman" w:hAnsi="Arial" w:cs="Arial"/>
+          <w:color w:val="000000"/>
+          <w:lang w:val="es-HN" w:eastAsia="es-HN"/>
+        </w:rPr>
+        <w:t>, están demasiados extensos.</w:t>
       </w:r>
     </w:p>
     <w:p>
@@ -2707,8 +5399,18 @@
           <w:color w:val="000000"/>
           <w:lang w:val="es-HN" w:eastAsia="es-HN"/>
         </w:rPr>
-        <w:t>*Ordenar los tabindex</w:t>
+        <w:t xml:space="preserve">*Ordenar los </w:t>
       </w:r>
+      <w:proofErr w:type="spellStart"/>
+      <w:r>
+        <w:rPr>
+          <w:rFonts w:ascii="Arial" w:eastAsia="Times New Roman" w:hAnsi="Arial" w:cs="Arial"/>
+          <w:color w:val="000000"/>
+          <w:lang w:val="es-HN" w:eastAsia="es-HN"/>
+        </w:rPr>
+        <w:t>tabindex</w:t>
+      </w:r>
+      <w:proofErr w:type="spellEnd"/>
     </w:p>
     <w:p>
       <w:pPr>
@@ -2766,7 +5468,7 @@
 </file>
 
 <file path=word/numbering.xml><?xml version="1.0" encoding="utf-8"?>
-<w:numbering xmlns:wpc="http://schemas.microsoft.com/office/word/2010/wordprocessingCanvas" xmlns:cx="http://schemas.microsoft.com/office/drawing/2014/chartex" xmlns:cx1="http://schemas.microsoft.com/office/drawing/2015/9/8/chartex" xmlns:cx2="http://schemas.microsoft.com/office/drawing/2015/10/21/chartex" xmlns:cx3="http://schemas.microsoft.com/office/drawing/2016/5/9/chartex" xmlns:cx4="http://schemas.microsoft.com/office/drawing/2016/5/10/chartex" xmlns:cx5="http://schemas.microsoft.com/office/drawing/2016/5/11/chartex" xmlns:cx6="http://schemas.microsoft.com/office/drawing/2016/5/12/chartex" xmlns:cx7="http://schemas.microsoft.com/office/drawing/2016/5/13/chartex" xmlns:cx8="http://schemas.microsoft.com/office/drawing/2016/5/14/chartex" xmlns:mc="http://schemas.openxmlformats.org/markup-compatibility/2006" xmlns:aink="http://schemas.microsoft.com/office/drawing/2016/ink" xmlns:am3d="http://schemas.microsoft.com/office/drawing/2017/model3d" xmlns:o="urn:schemas-microsoft-com:office:office" xmlns:oel="http://schemas.microsoft.com/office/2019/extlst" xmlns:r="http://schemas.openxmlformats.org/officeDocument/2006/relationships" xmlns:m="http://schemas.openxmlformats.org/officeDocument/2006/math" xmlns:v="urn:schemas-microsoft-com:vml" xmlns:wp14="http://schemas.microsoft.com/office/word/2010/wordprocessingDrawing" xmlns:wp="http://schemas.openxmlformats.org/drawingml/2006/wordprocessingDrawing" xmlns:w10="urn:schemas-microsoft-com:office:word" xmlns:w="http://schemas.openxmlformats.org/wordprocessingml/2006/main" xmlns:w14="http://schemas.microsoft.com/office/word/2010/wordml" xmlns:w15="http://schemas.microsoft.com/office/word/2012/wordml" xmlns:w16cex="http://schemas.microsoft.com/office/word/2018/wordml/cex" xmlns:w16cid="http://schemas.microsoft.com/office/word/2016/wordml/cid" xmlns:w16="http://schemas.microsoft.com/office/word/2018/wordml" xmlns:w16du="http://schemas.microsoft.com/office/word/2023/wordml/word16du" xmlns:w16sdtdh="http://schemas.microsoft.com/office/word/2020/wordml/sdtdatahash" xmlns:w16sdtfl="http://schemas.microsoft.com/office/word/2024/wordml/sdtformatlock" xmlns:w16se="http://schemas.microsoft.com/office/word/2015/wordml/symex" xmlns:wpg="http://schemas.microsoft.com/office/word/2010/wordprocessingGroup" xmlns:wpi="http://schemas.microsoft.com/office/word/2010/wordprocessingInk" xmlns:wne="http://schemas.microsoft.com/office/word/2006/wordml" xmlns:wps="http://schemas.microsoft.com/office/word/2010/wordprocessingShape" mc:Ignorable="w14 w15 w16se w16cid w16 w16cex w16sdtdh w16sdtfl w16du wp14">
+<w:numbering xmlns:wpc="http://schemas.microsoft.com/office/word/2010/wordprocessingCanvas" xmlns:cx="http://schemas.microsoft.com/office/drawing/2014/chartex" xmlns:cx1="http://schemas.microsoft.com/office/drawing/2015/9/8/chartex" xmlns:cx2="http://schemas.microsoft.com/office/drawing/2015/10/21/chartex" xmlns:cx3="http://schemas.microsoft.com/office/drawing/2016/5/9/chartex" xmlns:cx4="http://schemas.microsoft.com/office/drawing/2016/5/10/chartex" xmlns:cx5="http://schemas.microsoft.com/office/drawing/2016/5/11/chartex" xmlns:cx6="http://schemas.microsoft.com/office/drawing/2016/5/12/chartex" xmlns:cx7="http://schemas.microsoft.com/office/drawing/2016/5/13/chartex" xmlns:cx8="http://schemas.microsoft.com/office/drawing/2016/5/14/chartex" xmlns:mc="http://schemas.openxmlformats.org/markup-compatibility/2006" xmlns:aink="http://schemas.microsoft.com/office/drawing/2016/ink" xmlns:am3d="http://schemas.microsoft.com/office/drawing/2017/model3d" xmlns:o="urn:schemas-microsoft-com:office:office" xmlns:r="http://schemas.openxmlformats.org/officeDocument/2006/relationships" xmlns:m="http://schemas.openxmlformats.org/officeDocument/2006/math" xmlns:v="urn:schemas-microsoft-com:vml" xmlns:wp14="http://schemas.microsoft.com/office/word/2010/wordprocessingDrawing" xmlns:wp="http://schemas.openxmlformats.org/drawingml/2006/wordprocessingDrawing" xmlns:w10="urn:schemas-microsoft-com:office:word" xmlns:w="http://schemas.openxmlformats.org/wordprocessingml/2006/main" xmlns:w14="http://schemas.microsoft.com/office/word/2010/wordml" xmlns:w15="http://schemas.microsoft.com/office/word/2012/wordml" xmlns:w16cex="http://schemas.microsoft.com/office/word/2018/wordml/cex" xmlns:w16cid="http://schemas.microsoft.com/office/word/2016/wordml/cid" xmlns:w16="http://schemas.microsoft.com/office/word/2018/wordml" xmlns:w16sdtdh="http://schemas.microsoft.com/office/word/2020/wordml/sdtdatahash" xmlns:w16se="http://schemas.microsoft.com/office/word/2015/wordml/symex" xmlns:wpg="http://schemas.microsoft.com/office/word/2010/wordprocessingGroup" xmlns:wpi="http://schemas.microsoft.com/office/word/2010/wordprocessingInk" xmlns:wne="http://schemas.microsoft.com/office/word/2006/wordml" xmlns:wps="http://schemas.microsoft.com/office/word/2010/wordprocessingShape" mc:Ignorable="w14 w15 w16se w16cid w16 w16cex w16sdtdh wp14">
   <w:abstractNum w:abstractNumId="0" w15:restartNumberingAfterBreak="0">
     <w:nsid w:val="1B8B5A8C"/>
     <w:multiLevelType w:val="hybridMultilevel"/>
@@ -2856,14 +5558,14 @@
       </w:pPr>
     </w:lvl>
   </w:abstractNum>
-  <w:num w:numId="1" w16cid:durableId="189951419">
+  <w:num w:numId="1">
     <w:abstractNumId w:val="0"/>
   </w:num>
 </w:numbering>
 </file>
 
 <file path=word/styles.xml><?xml version="1.0" encoding="utf-8"?>
-<w:styles xmlns:mc="http://schemas.openxmlformats.org/markup-compatibility/2006" xmlns:r="http://schemas.openxmlformats.org/officeDocument/2006/relationships" xmlns:w="http://schemas.openxmlformats.org/wordprocessingml/2006/main" xmlns:w14="http://schemas.microsoft.com/office/word/2010/wordml" xmlns:w15="http://schemas.microsoft.com/office/word/2012/wordml" xmlns:w16cex="http://schemas.microsoft.com/office/word/2018/wordml/cex" xmlns:w16cid="http://schemas.microsoft.com/office/word/2016/wordml/cid" xmlns:w16="http://schemas.microsoft.com/office/word/2018/wordml" xmlns:w16du="http://schemas.microsoft.com/office/word/2023/wordml/word16du" xmlns:w16sdtdh="http://schemas.microsoft.com/office/word/2020/wordml/sdtdatahash" xmlns:w16sdtfl="http://schemas.microsoft.com/office/word/2024/wordml/sdtformatlock" xmlns:w16se="http://schemas.microsoft.com/office/word/2015/wordml/symex" mc:Ignorable="w14 w15 w16se w16cid w16 w16cex w16sdtdh w16sdtfl w16du">
+<w:styles xmlns:mc="http://schemas.openxmlformats.org/markup-compatibility/2006" xmlns:r="http://schemas.openxmlformats.org/officeDocument/2006/relationships" xmlns:w="http://schemas.openxmlformats.org/wordprocessingml/2006/main" xmlns:w14="http://schemas.microsoft.com/office/word/2010/wordml" xmlns:w15="http://schemas.microsoft.com/office/word/2012/wordml" xmlns:w16cex="http://schemas.microsoft.com/office/word/2018/wordml/cex" xmlns:w16cid="http://schemas.microsoft.com/office/word/2016/wordml/cid" xmlns:w16="http://schemas.microsoft.com/office/word/2018/wordml" xmlns:w16sdtdh="http://schemas.microsoft.com/office/word/2020/wordml/sdtdatahash" xmlns:w16se="http://schemas.microsoft.com/office/word/2015/wordml/symex" mc:Ignorable="w14 w15 w16se w16cid w16 w16cex w16sdtdh">
   <w:docDefaults>
     <w:rPrDefault>
       <w:rPr>
@@ -3260,11 +5962,12 @@
   <w:style w:type="paragraph" w:default="1" w:styleId="Normal">
     <w:name w:val="Normal"/>
     <w:qFormat/>
-    <w:rsid w:val="00822D4D"/>
+    <w:rsid w:val="001704D1"/>
   </w:style>
   <w:style w:type="character" w:default="1" w:styleId="Fuentedeprrafopredeter">
     <w:name w:val="Default Paragraph Font"/>
     <w:uiPriority w:val="1"/>
+    <w:semiHidden/>
     <w:unhideWhenUsed/>
   </w:style>
   <w:style w:type="table" w:default="1" w:styleId="Tablanormal">

</xml_diff>